<commit_message>
BV_UVVM_739: Updated UVVM Demo Testbench Guide
  - Added UVVM Demo Testbench figures.
  - Updated figure "TX/RX" and "arst" signals.
  - Updated test descriptions with review suggestions.
  - Added PDF version.
</commit_message>
<xml_diff>
--- a/bitvis_vip_uart/tb/testbench_guide.docx
+++ b/bitvis_vip_uart/tb/testbench_guide.docx
@@ -135,7 +135,19 @@
         <w:rPr>
           <w:b/>
         </w:rPr>
-        <w:t xml:space="preserve">testbench </w:t>
+        <w:t>testbench</w:t>
+      </w:r>
+      <w:r>
+        <w:rPr>
+          <w:b/>
+        </w:rPr>
+        <w:t xml:space="preserve"> the</w:t>
+      </w:r>
+      <w:r>
+        <w:rPr>
+          <w:b/>
+        </w:rPr>
+        <w:t xml:space="preserve"> </w:t>
       </w:r>
       <w:r>
         <w:rPr>
@@ -343,7 +355,13 @@
       </w:r>
       <w:proofErr w:type="spellEnd"/>
       <w:r>
-        <w:t xml:space="preserve"> demo testbench utilize several components in </w:t>
+        <w:t xml:space="preserve"> demo testbench utilize</w:t>
+      </w:r>
+      <w:r>
+        <w:t>s</w:t>
+      </w:r>
+      <w:r>
+        <w:t xml:space="preserve"> several components in </w:t>
       </w:r>
       <w:proofErr w:type="spellStart"/>
       <w:r>
@@ -423,7 +441,13 @@
       </w:r>
       <w:proofErr w:type="spellEnd"/>
       <w:r>
-        <w:t xml:space="preserve"> Scoreboard, Activity Watchdog</w:t>
+        <w:t xml:space="preserve"> Scoreboard</w:t>
+      </w:r>
+      <w:r>
+        <w:t>s</w:t>
+      </w:r>
+      <w:r>
+        <w:t>, Activity Watchdog</w:t>
       </w:r>
       <w:r>
         <w:t xml:space="preserve">, </w:t>
@@ -437,13 +461,7 @@
       </w:r>
       <w:proofErr w:type="spellEnd"/>
       <w:r>
-        <w:t xml:space="preserve"> Model</w:t>
-      </w:r>
-      <w:r>
-        <w:t xml:space="preserve"> and</w:t>
-      </w:r>
-      <w:r>
-        <w:t xml:space="preserve"> </w:t>
+        <w:t xml:space="preserve"> Model and </w:t>
       </w:r>
       <w:r>
         <w:t xml:space="preserve">an </w:t>
@@ -489,7 +507,13 @@
     </w:p>
     <w:p>
       <w:r>
-        <w:t>This testbench demonstrate the usage of protocol dependent error injection, randomisation, functional coverage, protocol checker, activity watchdog and simple timeout watchdog.</w:t>
+        <w:t>This testbench demonstrate</w:t>
+      </w:r>
+      <w:r>
+        <w:t>s</w:t>
+      </w:r>
+      <w:r>
+        <w:t xml:space="preserve"> the usage of protocol dependent error injection, randomisation, functional coverage, protocol checker, activity watchdog and simple timeout watchdog.</w:t>
       </w:r>
     </w:p>
     <w:p/>
@@ -543,10 +567,10 @@
           <w:noProof/>
         </w:rPr>
         <w:drawing>
-          <wp:inline distT="0" distB="0" distL="0" distR="0" wp14:anchorId="1E44F7DE" wp14:editId="3CAFC7B3">
-            <wp:extent cx="5943600" cy="2530078"/>
-            <wp:effectExtent l="0" t="0" r="0" b="0"/>
-            <wp:docPr id="7" name="Bilde 7"/>
+          <wp:inline distT="0" distB="0" distL="0" distR="0" wp14:anchorId="324E783A" wp14:editId="39DC6F72">
+            <wp:extent cx="5887845" cy="2506345"/>
+            <wp:effectExtent l="0" t="0" r="5080" b="0"/>
+            <wp:docPr id="1" name="Bilde 1" descr="Et bilde som inneholder skjermbilde&#10;&#10;Automatisk generert beskrivelse"/>
             <wp:cNvGraphicFramePr>
               <a:graphicFrameLocks xmlns:a="http://schemas.openxmlformats.org/drawingml/2006/main" noChangeAspect="1"/>
             </wp:cNvGraphicFramePr>
@@ -554,7 +578,7 @@
               <a:graphicData uri="http://schemas.openxmlformats.org/drawingml/2006/picture">
                 <pic:pic xmlns:pic="http://schemas.openxmlformats.org/drawingml/2006/picture">
                   <pic:nvPicPr>
-                    <pic:cNvPr id="7" name="tb.png"/>
+                    <pic:cNvPr id="1" name="internal_tb.png"/>
                     <pic:cNvPicPr/>
                   </pic:nvPicPr>
                   <pic:blipFill>
@@ -572,7 +596,7 @@
                   <pic:spPr>
                     <a:xfrm>
                       <a:off x="0" y="0"/>
-                      <a:ext cx="6088992" cy="2591969"/>
+                      <a:ext cx="5938193" cy="2527777"/>
                     </a:xfrm>
                     <a:prstGeom prst="rect">
                       <a:avLst/>
@@ -607,7 +631,19 @@
       </w:r>
       <w:proofErr w:type="spellEnd"/>
       <w:r>
-        <w:t xml:space="preserve"> (command distributed method) from the central sequencer to the </w:t>
+        <w:t xml:space="preserve"> (command distribut</w:t>
+      </w:r>
+      <w:r>
+        <w:t>ion</w:t>
+      </w:r>
+      <w:r>
+        <w:t xml:space="preserve"> method</w:t>
+      </w:r>
+      <w:r>
+        <w:t>s</w:t>
+      </w:r>
+      <w:r>
+        <w:t xml:space="preserve">) from the central sequencer to the </w:t>
       </w:r>
       <w:proofErr w:type="spellStart"/>
       <w:r>
@@ -777,8 +813,6 @@
       <w:r>
         <w:t>Orange dotted lines are scoreboard expected receive data input.</w:t>
       </w:r>
-      <w:bookmarkStart w:id="1" w:name="_GoBack"/>
-      <w:bookmarkEnd w:id="1"/>
     </w:p>
     <w:p>
       <w:pPr>
@@ -2580,7 +2614,19 @@
         <w:rPr>
           <w:lang w:eastAsia="ja-JP"/>
         </w:rPr>
-        <w:t xml:space="preserve"> is located in the </w:t>
+        <w:t xml:space="preserve"> </w:t>
+      </w:r>
+      <w:r>
+        <w:rPr>
+          <w:lang w:eastAsia="ja-JP"/>
+        </w:rPr>
+        <w:t>are</w:t>
+      </w:r>
+      <w:r>
+        <w:rPr>
+          <w:lang w:eastAsia="ja-JP"/>
+        </w:rPr>
+        <w:t xml:space="preserve"> located in the </w:t>
       </w:r>
       <w:proofErr w:type="spellStart"/>
       <w:r>
@@ -3027,7 +3073,19 @@
         <w:rPr>
           <w:lang w:eastAsia="ja-JP"/>
         </w:rPr>
-        <w:t xml:space="preserve"> sequencer present scoreboard statistics when test is done.</w:t>
+        <w:t xml:space="preserve"> sequencer present</w:t>
+      </w:r>
+      <w:r>
+        <w:rPr>
+          <w:lang w:eastAsia="ja-JP"/>
+        </w:rPr>
+        <w:t>s</w:t>
+      </w:r>
+      <w:r>
+        <w:rPr>
+          <w:lang w:eastAsia="ja-JP"/>
+        </w:rPr>
+        <w:t xml:space="preserve"> scoreboard statistics when test is done.</w:t>
       </w:r>
     </w:p>
     <w:p>
@@ -3203,7 +3261,19 @@
         <w:rPr>
           <w:lang w:eastAsia="ja-JP"/>
         </w:rPr>
-        <w:t xml:space="preserve">The Model receive UART </w:t>
+        <w:t>The Model receive</w:t>
+      </w:r>
+      <w:r>
+        <w:rPr>
+          <w:lang w:eastAsia="ja-JP"/>
+        </w:rPr>
+        <w:t>s</w:t>
+      </w:r>
+      <w:r>
+        <w:rPr>
+          <w:lang w:eastAsia="ja-JP"/>
+        </w:rPr>
+        <w:t xml:space="preserve"> UART </w:t>
       </w:r>
       <w:proofErr w:type="spellStart"/>
       <w:r>
@@ -3229,7 +3299,43 @@
         <w:rPr>
           <w:lang w:eastAsia="ja-JP"/>
         </w:rPr>
-        <w:t xml:space="preserve">put transferred data on scoreboard and issue </w:t>
+        <w:t>put</w:t>
+      </w:r>
+      <w:r>
+        <w:rPr>
+          <w:lang w:eastAsia="ja-JP"/>
+        </w:rPr>
+        <w:t>s</w:t>
+      </w:r>
+      <w:r>
+        <w:rPr>
+          <w:lang w:eastAsia="ja-JP"/>
+        </w:rPr>
+        <w:t xml:space="preserve"> </w:t>
+      </w:r>
+      <w:r>
+        <w:rPr>
+          <w:lang w:eastAsia="ja-JP"/>
+        </w:rPr>
+        <w:t>expected</w:t>
+      </w:r>
+      <w:r>
+        <w:rPr>
+          <w:lang w:eastAsia="ja-JP"/>
+        </w:rPr>
+        <w:t xml:space="preserve"> data on scoreboard and issue</w:t>
+      </w:r>
+      <w:r>
+        <w:rPr>
+          <w:lang w:eastAsia="ja-JP"/>
+        </w:rPr>
+        <w:t>s</w:t>
+      </w:r>
+      <w:r>
+        <w:rPr>
+          <w:lang w:eastAsia="ja-JP"/>
+        </w:rPr>
+        <w:t xml:space="preserve"> </w:t>
       </w:r>
       <w:proofErr w:type="spellStart"/>
       <w:r>
@@ -3315,7 +3421,19 @@
         <w:rPr>
           <w:lang w:eastAsia="ja-JP"/>
         </w:rPr>
-        <w:t xml:space="preserve"> received data on scoreboard.</w:t>
+        <w:t xml:space="preserve"> </w:t>
+      </w:r>
+      <w:r>
+        <w:rPr>
+          <w:lang w:eastAsia="ja-JP"/>
+        </w:rPr>
+        <w:t>actual</w:t>
+      </w:r>
+      <w:r>
+        <w:rPr>
+          <w:lang w:eastAsia="ja-JP"/>
+        </w:rPr>
+        <w:t xml:space="preserve"> data on scoreboard.</w:t>
       </w:r>
     </w:p>
     <w:p>
@@ -3345,7 +3463,19 @@
         <w:rPr>
           <w:lang w:eastAsia="ja-JP"/>
         </w:rPr>
-        <w:t xml:space="preserve"> sequencer present scoreboard statistics when test is done.</w:t>
+        <w:t xml:space="preserve"> sequencer present</w:t>
+      </w:r>
+      <w:r>
+        <w:rPr>
+          <w:lang w:eastAsia="ja-JP"/>
+        </w:rPr>
+        <w:t>s</w:t>
+      </w:r>
+      <w:r>
+        <w:rPr>
+          <w:lang w:eastAsia="ja-JP"/>
+        </w:rPr>
+        <w:t xml:space="preserve"> scoreboard statistics when test is done.</w:t>
       </w:r>
     </w:p>
     <w:p>
@@ -3551,13 +3681,7 @@
         <w:rPr>
           <w:lang w:eastAsia="ja-JP"/>
         </w:rPr>
-        <w:t>coverage requirement</w:t>
-      </w:r>
-      <w:r>
-        <w:rPr>
-          <w:lang w:eastAsia="ja-JP"/>
-        </w:rPr>
-        <w:t xml:space="preserve"> </w:t>
+        <w:t xml:space="preserve">coverage requirement </w:t>
       </w:r>
       <w:r>
         <w:rPr>
@@ -3811,7 +3935,31 @@
         <w:rPr>
           <w:lang w:eastAsia="ja-JP"/>
         </w:rPr>
-        <w:t xml:space="preserve"> command queue, present coverage </w:t>
+        <w:t xml:space="preserve"> command queue, </w:t>
+      </w:r>
+      <w:r>
+        <w:rPr>
+          <w:lang w:eastAsia="ja-JP"/>
+        </w:rPr>
+        <w:t xml:space="preserve">and </w:t>
+      </w:r>
+      <w:r>
+        <w:rPr>
+          <w:lang w:eastAsia="ja-JP"/>
+        </w:rPr>
+        <w:t>present</w:t>
+      </w:r>
+      <w:r>
+        <w:rPr>
+          <w:lang w:eastAsia="ja-JP"/>
+        </w:rPr>
+        <w:t>s</w:t>
+      </w:r>
+      <w:r>
+        <w:rPr>
+          <w:lang w:eastAsia="ja-JP"/>
+        </w:rPr>
+        <w:t xml:space="preserve"> coverage </w:t>
       </w:r>
       <w:r>
         <w:rPr>
@@ -4107,7 +4255,31 @@
         <w:rPr>
           <w:lang w:eastAsia="ja-JP"/>
         </w:rPr>
-        <w:t xml:space="preserve"> put the received data on scoreboard.</w:t>
+        <w:t xml:space="preserve"> put</w:t>
+      </w:r>
+      <w:r>
+        <w:rPr>
+          <w:lang w:eastAsia="ja-JP"/>
+        </w:rPr>
+        <w:t xml:space="preserve">s </w:t>
+      </w:r>
+      <w:r>
+        <w:rPr>
+          <w:lang w:eastAsia="ja-JP"/>
+        </w:rPr>
+        <w:t xml:space="preserve">the </w:t>
+      </w:r>
+      <w:r>
+        <w:rPr>
+          <w:lang w:eastAsia="ja-JP"/>
+        </w:rPr>
+        <w:t>actual</w:t>
+      </w:r>
+      <w:r>
+        <w:rPr>
+          <w:lang w:eastAsia="ja-JP"/>
+        </w:rPr>
+        <w:t xml:space="preserve"> data on scoreboard.</w:t>
       </w:r>
     </w:p>
     <w:p>
@@ -4280,7 +4452,19 @@
         <w:rPr>
           <w:lang w:eastAsia="ja-JP"/>
         </w:rPr>
-        <w:t xml:space="preserve"> transmit 3 data words to the </w:t>
+        <w:t xml:space="preserve"> transmit</w:t>
+      </w:r>
+      <w:r>
+        <w:rPr>
+          <w:lang w:eastAsia="ja-JP"/>
+        </w:rPr>
+        <w:t>s</w:t>
+      </w:r>
+      <w:r>
+        <w:rPr>
+          <w:lang w:eastAsia="ja-JP"/>
+        </w:rPr>
+        <w:t xml:space="preserve"> 3 data words to the </w:t>
       </w:r>
       <w:proofErr w:type="spellStart"/>
       <w:r>
@@ -4294,7 +4478,19 @@
         <w:rPr>
           <w:lang w:eastAsia="ja-JP"/>
         </w:rPr>
-        <w:t xml:space="preserve">, and the Model receive the </w:t>
+        <w:t>, and the Model receive</w:t>
+      </w:r>
+      <w:r>
+        <w:rPr>
+          <w:lang w:eastAsia="ja-JP"/>
+        </w:rPr>
+        <w:t>s</w:t>
+      </w:r>
+      <w:r>
+        <w:rPr>
+          <w:lang w:eastAsia="ja-JP"/>
+        </w:rPr>
+        <w:t xml:space="preserve"> the </w:t>
       </w:r>
       <w:proofErr w:type="spellStart"/>
       <w:r>
@@ -4322,7 +4518,31 @@
         <w:rPr>
           <w:lang w:eastAsia="ja-JP"/>
         </w:rPr>
-        <w:t xml:space="preserve"> and put actual transferred data on scoreboard. </w:t>
+        <w:t xml:space="preserve"> and put</w:t>
+      </w:r>
+      <w:r>
+        <w:rPr>
+          <w:lang w:eastAsia="ja-JP"/>
+        </w:rPr>
+        <w:t>s</w:t>
+      </w:r>
+      <w:r>
+        <w:rPr>
+          <w:lang w:eastAsia="ja-JP"/>
+        </w:rPr>
+        <w:t xml:space="preserve"> </w:t>
+      </w:r>
+      <w:r>
+        <w:rPr>
+          <w:lang w:eastAsia="ja-JP"/>
+        </w:rPr>
+        <w:t>expected</w:t>
+      </w:r>
+      <w:r>
+        <w:rPr>
+          <w:lang w:eastAsia="ja-JP"/>
+        </w:rPr>
+        <w:t xml:space="preserve"> data on scoreboard. </w:t>
       </w:r>
     </w:p>
     <w:p>
@@ -4354,7 +4574,19 @@
         <w:rPr>
           <w:lang w:eastAsia="ja-JP"/>
         </w:rPr>
-        <w:t xml:space="preserve"> read data from </w:t>
+        <w:t xml:space="preserve"> read</w:t>
+      </w:r>
+      <w:r>
+        <w:rPr>
+          <w:lang w:eastAsia="ja-JP"/>
+        </w:rPr>
+        <w:t>s</w:t>
+      </w:r>
+      <w:r>
+        <w:rPr>
+          <w:lang w:eastAsia="ja-JP"/>
+        </w:rPr>
+        <w:t xml:space="preserve"> data from </w:t>
       </w:r>
       <w:proofErr w:type="spellStart"/>
       <w:r>
@@ -4368,7 +4600,31 @@
         <w:rPr>
           <w:lang w:eastAsia="ja-JP"/>
         </w:rPr>
-        <w:t xml:space="preserve"> and put actual data on scoreboard. </w:t>
+        <w:t xml:space="preserve"> and put</w:t>
+      </w:r>
+      <w:r>
+        <w:rPr>
+          <w:lang w:eastAsia="ja-JP"/>
+        </w:rPr>
+        <w:t>s</w:t>
+      </w:r>
+      <w:r>
+        <w:rPr>
+          <w:lang w:eastAsia="ja-JP"/>
+        </w:rPr>
+        <w:t xml:space="preserve"> </w:t>
+      </w:r>
+      <w:r>
+        <w:rPr>
+          <w:lang w:eastAsia="ja-JP"/>
+        </w:rPr>
+        <w:t>actual</w:t>
+      </w:r>
+      <w:r>
+        <w:rPr>
+          <w:lang w:eastAsia="ja-JP"/>
+        </w:rPr>
+        <w:t xml:space="preserve"> data on scoreboard. </w:t>
       </w:r>
     </w:p>
     <w:p>
@@ -4404,7 +4660,19 @@
         <w:rPr>
           <w:lang w:eastAsia="ja-JP"/>
         </w:rPr>
-        <w:t xml:space="preserve">start </w:t>
+        <w:t>start</w:t>
+      </w:r>
+      <w:r>
+        <w:rPr>
+          <w:lang w:eastAsia="ja-JP"/>
+        </w:rPr>
+        <w:t>s</w:t>
+      </w:r>
+      <w:r>
+        <w:rPr>
+          <w:lang w:eastAsia="ja-JP"/>
+        </w:rPr>
+        <w:t xml:space="preserve"> </w:t>
       </w:r>
       <w:r>
         <w:rPr>
@@ -4443,6 +4711,12 @@
           <w:lang w:eastAsia="ja-JP"/>
         </w:rPr>
         <w:t>, and</w:t>
+      </w:r>
+      <w:r>
+        <w:rPr>
+          <w:lang w:eastAsia="ja-JP"/>
+        </w:rPr>
+        <w:t xml:space="preserve"> initiates an</w:t>
       </w:r>
       <w:r>
         <w:rPr>
@@ -4484,7 +4758,7 @@
         <w:rPr>
           <w:lang w:eastAsia="ja-JP"/>
         </w:rPr>
-        <w:t xml:space="preserve">A new sequence of </w:t>
+        <w:t xml:space="preserve">The </w:t>
       </w:r>
       <w:proofErr w:type="spellStart"/>
       <w:r>
@@ -4512,33 +4786,67 @@
         <w:rPr>
           <w:lang w:eastAsia="ja-JP"/>
         </w:rPr>
-        <w:t xml:space="preserve"> transmit 3 data words and UART </w:t>
+        <w:t xml:space="preserve"> </w:t>
+      </w:r>
+      <w:r>
+        <w:rPr>
+          <w:lang w:eastAsia="ja-JP"/>
+        </w:rPr>
+        <w:t>transmit 3 data words</w:t>
+      </w:r>
+      <w:r>
+        <w:rPr>
+          <w:lang w:eastAsia="ja-JP"/>
+        </w:rPr>
+        <w:t xml:space="preserve"> to the </w:t>
       </w:r>
       <w:proofErr w:type="spellStart"/>
       <w:r>
         <w:rPr>
           <w:lang w:eastAsia="ja-JP"/>
         </w:rPr>
-        <w:t>VVC</w:t>
+        <w:t>DUT</w:t>
       </w:r>
       <w:proofErr w:type="spellEnd"/>
       <w:r>
         <w:rPr>
           <w:lang w:eastAsia="ja-JP"/>
         </w:rPr>
-        <w:t xml:space="preserve"> receive data is performed</w:t>
+        <w:t xml:space="preserve">, and the Model receive the </w:t>
+      </w:r>
+      <w:proofErr w:type="spellStart"/>
+      <w:r>
+        <w:rPr>
+          <w:lang w:eastAsia="ja-JP"/>
+        </w:rPr>
+        <w:t>SBI</w:t>
+      </w:r>
+      <w:proofErr w:type="spellEnd"/>
+      <w:r>
+        <w:rPr>
+          <w:lang w:eastAsia="ja-JP"/>
+        </w:rPr>
+        <w:t xml:space="preserve"> </w:t>
+      </w:r>
+      <w:proofErr w:type="spellStart"/>
+      <w:r>
+        <w:rPr>
+          <w:lang w:eastAsia="ja-JP"/>
+        </w:rPr>
+        <w:t>DTT</w:t>
+      </w:r>
+      <w:proofErr w:type="spellEnd"/>
+      <w:r>
+        <w:rPr>
+          <w:lang w:eastAsia="ja-JP"/>
+        </w:rPr>
+        <w:t xml:space="preserve"> and put transferred data on scoreboard</w:t>
       </w:r>
       <w:r>
         <w:rPr>
           <w:lang w:eastAsia="ja-JP"/>
         </w:rPr>
         <w:t>.</w:t>
-      </w:r>
-      <w:r>
-        <w:rPr>
-          <w:lang w:eastAsia="ja-JP"/>
-        </w:rPr>
-        <w:t xml:space="preserve"> </w:t>
       </w:r>
     </w:p>
     <w:p>
@@ -4562,47 +4870,155 @@
         <w:rPr>
           <w:lang w:eastAsia="ja-JP"/>
         </w:rPr>
-        <w:t xml:space="preserve"> sequencer </w:t>
-      </w:r>
-      <w:r>
-        <w:rPr>
-          <w:lang w:eastAsia="ja-JP"/>
-        </w:rPr>
-        <w:t>presents</w:t>
-      </w:r>
-      <w:r>
-        <w:rPr>
-          <w:lang w:eastAsia="ja-JP"/>
-        </w:rPr>
-        <w:t xml:space="preserve"> the scoreboard statistics.</w:t>
+        <w:t xml:space="preserve"> UART </w:t>
+      </w:r>
+      <w:proofErr w:type="spellStart"/>
+      <w:r>
+        <w:rPr>
+          <w:lang w:eastAsia="ja-JP"/>
+        </w:rPr>
+        <w:t>VVC</w:t>
+      </w:r>
+      <w:proofErr w:type="spellEnd"/>
+      <w:r>
+        <w:rPr>
+          <w:lang w:eastAsia="ja-JP"/>
+        </w:rPr>
+        <w:t xml:space="preserve"> read data from </w:t>
+      </w:r>
+      <w:proofErr w:type="spellStart"/>
+      <w:r>
+        <w:rPr>
+          <w:lang w:eastAsia="ja-JP"/>
+        </w:rPr>
+        <w:t>DUT</w:t>
+      </w:r>
+      <w:proofErr w:type="spellEnd"/>
+      <w:r>
+        <w:rPr>
+          <w:lang w:eastAsia="ja-JP"/>
+        </w:rPr>
+        <w:t xml:space="preserve"> and put </w:t>
+      </w:r>
+      <w:r>
+        <w:rPr>
+          <w:lang w:eastAsia="ja-JP"/>
+        </w:rPr>
+        <w:t>receive</w:t>
+      </w:r>
+      <w:r>
+        <w:rPr>
+          <w:lang w:eastAsia="ja-JP"/>
+        </w:rPr>
+        <w:t>d</w:t>
+      </w:r>
+      <w:r>
+        <w:rPr>
+          <w:lang w:eastAsia="ja-JP"/>
+        </w:rPr>
+        <w:t xml:space="preserve"> data</w:t>
+      </w:r>
+      <w:r>
+        <w:rPr>
+          <w:lang w:eastAsia="ja-JP"/>
+        </w:rPr>
+        <w:t xml:space="preserve"> on scoreboard</w:t>
+      </w:r>
+      <w:r>
+        <w:rPr>
+          <w:lang w:eastAsia="ja-JP"/>
+        </w:rPr>
+        <w:t>.</w:t>
+      </w:r>
+      <w:r>
+        <w:rPr>
+          <w:lang w:eastAsia="ja-JP"/>
+        </w:rPr>
+        <w:t xml:space="preserve"> </w:t>
       </w:r>
     </w:p>
     <w:p>
       <w:pPr>
-        <w:rPr>
-          <w:lang w:eastAsia="ja-JP"/>
-        </w:rPr>
-      </w:pPr>
+        <w:pStyle w:val="Listeavsnitt"/>
+        <w:numPr>
+          <w:ilvl w:val="0"/>
+          <w:numId w:val="17"/>
+        </w:numPr>
+        <w:rPr>
+          <w:lang w:eastAsia="ja-JP"/>
+        </w:rPr>
+      </w:pPr>
+      <w:r>
+        <w:rPr>
+          <w:lang w:eastAsia="ja-JP"/>
+        </w:rPr>
+        <w:t>The</w:t>
+      </w:r>
+      <w:r>
+        <w:rPr>
+          <w:lang w:eastAsia="ja-JP"/>
+        </w:rPr>
+        <w:t xml:space="preserve"> sequencer </w:t>
+      </w:r>
+      <w:r>
+        <w:rPr>
+          <w:lang w:eastAsia="ja-JP"/>
+        </w:rPr>
+        <w:t>presents</w:t>
+      </w:r>
+      <w:r>
+        <w:rPr>
+          <w:lang w:eastAsia="ja-JP"/>
+        </w:rPr>
+        <w:t xml:space="preserve"> the scoreboard statistics</w:t>
+      </w:r>
+      <w:r>
+        <w:rPr>
+          <w:lang w:eastAsia="ja-JP"/>
+        </w:rPr>
+        <w:t xml:space="preserve"> when test is done</w:t>
+      </w:r>
+      <w:r>
+        <w:rPr>
+          <w:lang w:eastAsia="ja-JP"/>
+        </w:rPr>
+        <w:t>.</w:t>
+      </w:r>
     </w:p>
     <w:p>
       <w:pPr>
-        <w:pStyle w:val="Overskrift2"/>
-      </w:pPr>
-      <w:r>
-        <w:t>Simple Timeout Watchdog Test</w:t>
-      </w:r>
+        <w:rPr>
+          <w:lang w:eastAsia="ja-JP"/>
+        </w:rPr>
+      </w:pPr>
     </w:p>
     <w:p>
       <w:pPr>
-        <w:rPr>
-          <w:lang w:eastAsia="ja-JP"/>
-        </w:rPr>
-      </w:pPr>
-      <w:r>
-        <w:rPr>
-          <w:lang w:eastAsia="ja-JP"/>
-        </w:rPr>
-        <w:t>This test demonstrates the usage of a simple watchdog.</w:t>
+        <w:pStyle w:val="Overskrift2"/>
+      </w:pPr>
+      <w:r>
+        <w:t>Simple Timeout Watchdog Test</w:t>
+      </w:r>
+    </w:p>
+    <w:p>
+      <w:pPr>
+        <w:rPr>
+          <w:lang w:eastAsia="ja-JP"/>
+        </w:rPr>
+      </w:pPr>
+      <w:r>
+        <w:rPr>
+          <w:lang w:eastAsia="ja-JP"/>
+        </w:rPr>
+        <w:t>This test demonstrates the usage of a simple watchdog</w:t>
+      </w:r>
+      <w:bookmarkStart w:id="1" w:name="_GoBack"/>
+      <w:bookmarkEnd w:id="1"/>
+      <w:r>
+        <w:rPr>
+          <w:lang w:eastAsia="ja-JP"/>
+        </w:rPr>
+        <w:t>.</w:t>
       </w:r>
     </w:p>
     <w:p>
@@ -4627,7 +5043,7 @@
         <w:rPr>
           <w:lang w:eastAsia="ja-JP"/>
         </w:rPr>
-        <w:t>The four watchdogs are reconfigured with a new timeout value, followed by a test of watchdog terminate command on watchdog A</w:t>
+        <w:t>The four watchdogs are reconfigured with a new timeout value</w:t>
       </w:r>
       <w:r>
         <w:rPr>
@@ -4657,19 +5073,74 @@
         <w:rPr>
           <w:lang w:eastAsia="ja-JP"/>
         </w:rPr>
-        <w:t xml:space="preserve">The test sequencer stalls for a </w:t>
-      </w:r>
-      <w:r>
-        <w:rPr>
-          <w:lang w:eastAsia="ja-JP"/>
-        </w:rPr>
-        <w:t xml:space="preserve">short time </w:t>
-      </w:r>
-      <w:r>
-        <w:rPr>
-          <w:lang w:eastAsia="ja-JP"/>
-        </w:rPr>
-        <w:t xml:space="preserve">and verifies that watchdog B has a timeout and alerts. </w:t>
+        <w:t>W</w:t>
+      </w:r>
+      <w:r>
+        <w:rPr>
+          <w:lang w:eastAsia="ja-JP"/>
+        </w:rPr>
+        <w:t xml:space="preserve">atchdog </w:t>
+      </w:r>
+      <w:r>
+        <w:rPr>
+          <w:lang w:eastAsia="ja-JP"/>
+        </w:rPr>
+        <w:t xml:space="preserve">A is </w:t>
+      </w:r>
+      <w:r>
+        <w:rPr>
+          <w:lang w:eastAsia="ja-JP"/>
+        </w:rPr>
+        <w:t>given</w:t>
+      </w:r>
+      <w:r>
+        <w:rPr>
+          <w:lang w:eastAsia="ja-JP"/>
+        </w:rPr>
+        <w:t xml:space="preserve"> </w:t>
+      </w:r>
+      <w:r>
+        <w:rPr>
+          <w:lang w:eastAsia="ja-JP"/>
+        </w:rPr>
+        <w:t>the</w:t>
+      </w:r>
+      <w:r>
+        <w:rPr>
+          <w:lang w:eastAsia="ja-JP"/>
+        </w:rPr>
+        <w:t xml:space="preserve"> </w:t>
+      </w:r>
+      <w:r>
+        <w:rPr>
+          <w:rFonts w:ascii="Consolas" w:hAnsi="Consolas" w:cs="Consolas"/>
+          <w:lang w:eastAsia="ja-JP"/>
+        </w:rPr>
+        <w:t>terminate</w:t>
+      </w:r>
+      <w:r>
+        <w:rPr>
+          <w:lang w:eastAsia="ja-JP"/>
+        </w:rPr>
+        <w:t xml:space="preserve"> command</w:t>
+      </w:r>
+      <w:r>
+        <w:rPr>
+          <w:lang w:eastAsia="ja-JP"/>
+        </w:rPr>
+        <w:t xml:space="preserve"> and stopped</w:t>
+      </w:r>
+      <w:r>
+        <w:rPr>
+          <w:lang w:eastAsia="ja-JP"/>
+        </w:rPr>
+        <w:t>.</w:t>
+      </w:r>
+      <w:r>
+        <w:rPr>
+          <w:lang w:eastAsia="ja-JP"/>
+        </w:rPr>
+        <w:t xml:space="preserve"> </w:t>
       </w:r>
     </w:p>
     <w:p>
@@ -4687,45 +5158,19 @@
         <w:rPr>
           <w:lang w:eastAsia="ja-JP"/>
         </w:rPr>
-        <w:t xml:space="preserve">Watchdog C is tested with </w:t>
-      </w:r>
-      <w:r>
-        <w:rPr>
-          <w:rFonts w:ascii="Consolas" w:hAnsi="Consolas" w:cs="Consolas"/>
-          <w:lang w:eastAsia="ja-JP"/>
-        </w:rPr>
-        <w:t>extend</w:t>
-      </w:r>
-      <w:r>
-        <w:rPr>
-          <w:lang w:eastAsia="ja-JP"/>
-        </w:rPr>
-        <w:t xml:space="preserve"> and </w:t>
-      </w:r>
-      <w:r>
-        <w:rPr>
-          <w:rFonts w:ascii="Consolas" w:hAnsi="Consolas" w:cs="Consolas"/>
-          <w:lang w:eastAsia="ja-JP"/>
-        </w:rPr>
-        <w:t>reinitialize</w:t>
-      </w:r>
-      <w:r>
-        <w:rPr>
-          <w:lang w:eastAsia="ja-JP"/>
-        </w:rPr>
-        <w:t xml:space="preserve"> commands, before sequencer stalls for a </w:t>
-      </w:r>
-      <w:r>
-        <w:rPr>
-          <w:lang w:eastAsia="ja-JP"/>
-        </w:rPr>
-        <w:t>moment</w:t>
-      </w:r>
-      <w:r>
-        <w:rPr>
-          <w:lang w:eastAsia="ja-JP"/>
-        </w:rPr>
-        <w:t xml:space="preserve"> and verifies that watchdog C has a timeout and alerts.</w:t>
+        <w:t xml:space="preserve">The test sequencer stalls for a </w:t>
+      </w:r>
+      <w:r>
+        <w:rPr>
+          <w:lang w:eastAsia="ja-JP"/>
+        </w:rPr>
+        <w:t xml:space="preserve">short time </w:t>
+      </w:r>
+      <w:r>
+        <w:rPr>
+          <w:lang w:eastAsia="ja-JP"/>
+        </w:rPr>
+        <w:t xml:space="preserve">and verifies that watchdog B has a timeout and alerts. </w:t>
       </w:r>
     </w:p>
     <w:p>
@@ -4743,46 +5188,84 @@
         <w:rPr>
           <w:lang w:eastAsia="ja-JP"/>
         </w:rPr>
-        <w:t xml:space="preserve">Watchdog D is tested with </w:t>
+        <w:t xml:space="preserve">Watchdog C is tested with </w:t>
       </w:r>
       <w:r>
         <w:rPr>
           <w:rFonts w:ascii="Consolas" w:hAnsi="Consolas" w:cs="Consolas"/>
           <w:lang w:eastAsia="ja-JP"/>
         </w:rPr>
-        <w:t>r</w:t>
+        <w:t>extend</w:t>
+      </w:r>
+      <w:r>
+        <w:rPr>
+          <w:lang w:eastAsia="ja-JP"/>
+        </w:rPr>
+        <w:t xml:space="preserve"> and </w:t>
       </w:r>
       <w:r>
         <w:rPr>
           <w:rFonts w:ascii="Consolas" w:hAnsi="Consolas" w:cs="Consolas"/>
           <w:lang w:eastAsia="ja-JP"/>
         </w:rPr>
-        <w:t>einitialize</w:t>
-      </w:r>
-      <w:r>
-        <w:rPr>
-          <w:lang w:eastAsia="ja-JP"/>
-        </w:rPr>
-        <w:t xml:space="preserve"> command, before test sequencer stalls and verifies that watchdog D has a timeout and alerts.</w:t>
+        <w:t>reinitialize</w:t>
+      </w:r>
+      <w:r>
+        <w:rPr>
+          <w:lang w:eastAsia="ja-JP"/>
+        </w:rPr>
+        <w:t xml:space="preserve"> commands, before sequencer stalls for a </w:t>
+      </w:r>
+      <w:r>
+        <w:rPr>
+          <w:lang w:eastAsia="ja-JP"/>
+        </w:rPr>
+        <w:t>moment</w:t>
+      </w:r>
+      <w:r>
+        <w:rPr>
+          <w:lang w:eastAsia="ja-JP"/>
+        </w:rPr>
+        <w:t xml:space="preserve"> and verifies that watchdog C has a timeout and alerts.</w:t>
       </w:r>
     </w:p>
     <w:p>
       <w:pPr>
-        <w:rPr>
-          <w:rFonts w:ascii="Verdana" w:hAnsi="Verdana"/>
-          <w:b/>
-          <w:kern w:val="28"/>
-        </w:rPr>
-      </w:pPr>
-    </w:p>
-    <w:p>
-      <w:pPr>
-        <w:rPr>
-          <w:rFonts w:ascii="Verdana" w:hAnsi="Verdana"/>
-          <w:b/>
-          <w:kern w:val="28"/>
-        </w:rPr>
-      </w:pPr>
+        <w:pStyle w:val="Listeavsnitt"/>
+        <w:numPr>
+          <w:ilvl w:val="0"/>
+          <w:numId w:val="18"/>
+        </w:numPr>
+        <w:rPr>
+          <w:lang w:eastAsia="ja-JP"/>
+        </w:rPr>
+      </w:pPr>
+      <w:r>
+        <w:rPr>
+          <w:lang w:eastAsia="ja-JP"/>
+        </w:rPr>
+        <w:t xml:space="preserve">Watchdog D is tested with </w:t>
+      </w:r>
+      <w:r>
+        <w:rPr>
+          <w:rFonts w:ascii="Consolas" w:hAnsi="Consolas" w:cs="Consolas"/>
+          <w:lang w:eastAsia="ja-JP"/>
+        </w:rPr>
+        <w:t>r</w:t>
+      </w:r>
+      <w:r>
+        <w:rPr>
+          <w:rFonts w:ascii="Consolas" w:hAnsi="Consolas" w:cs="Consolas"/>
+          <w:lang w:eastAsia="ja-JP"/>
+        </w:rPr>
+        <w:t>einitialize</w:t>
+      </w:r>
+      <w:r>
+        <w:rPr>
+          <w:lang w:eastAsia="ja-JP"/>
+        </w:rPr>
+        <w:t xml:space="preserve"> command, before test sequencer stalls and verifies that watchdog D has a timeout and alerts.</w:t>
+      </w:r>
     </w:p>
     <w:p>
       <w:pPr>
@@ -5510,7 +5993,7 @@
               <w:sz w:val="14"/>
               <w:lang w:val="en-US"/>
             </w:rPr>
-            <w:t>2019-10-31</w:t>
+            <w:t>2019-11-25</w:t>
           </w:r>
           <w:r>
             <w:rPr>
@@ -9637,7 +10120,7 @@
 </file>
 
 <file path=customXml/itemProps1.xml><?xml version="1.0" encoding="utf-8"?>
-<ds:datastoreItem xmlns:ds="http://schemas.openxmlformats.org/officeDocument/2006/customXml" ds:itemID="{A0002A7A-E44A-A04A-A5C1-59C60D0B5807}">
+<ds:datastoreItem xmlns:ds="http://schemas.openxmlformats.org/officeDocument/2006/customXml" ds:itemID="{7322C273-98A8-1145-8EAA-6337C6660F93}">
   <ds:schemaRefs>
     <ds:schemaRef ds:uri="http://schemas.openxmlformats.org/officeDocument/2006/bibliography"/>
   </ds:schemaRefs>

</xml_diff>

<commit_message>
BV_UVVM-811: removed coverage from Essential Mechanisms, UVVM_DEMO_TB and VIP UART
</commit_message>
<xml_diff>
--- a/bitvis_vip_uart/tb/testbench_guide.docx
+++ b/bitvis_vip_uart/tb/testbench_guide.docx
@@ -3494,11 +3494,10 @@
     </w:p>
     <w:p>
       <w:pPr>
-        <w:pStyle w:val="Overskrift2"/>
-      </w:pPr>
-      <w:r>
-        <w:t>Functional Coverage Test</w:t>
-      </w:r>
+        <w:rPr>
+          <w:lang w:eastAsia="ja-JP"/>
+        </w:rPr>
+      </w:pPr>
     </w:p>
     <w:p>
       <w:pPr>
@@ -3506,499 +3505,12 @@
           <w:lang w:eastAsia="ja-JP"/>
         </w:rPr>
       </w:pPr>
-      <w:r>
-        <w:rPr>
-          <w:lang w:eastAsia="ja-JP"/>
-        </w:rPr>
-        <w:t xml:space="preserve">This test demonstrates the usage of functional coverage in </w:t>
-      </w:r>
-      <w:proofErr w:type="spellStart"/>
-      <w:r>
-        <w:rPr>
-          <w:lang w:eastAsia="ja-JP"/>
-        </w:rPr>
-        <w:t>VVC</w:t>
-      </w:r>
-      <w:proofErr w:type="spellEnd"/>
-      <w:r>
-        <w:rPr>
-          <w:lang w:eastAsia="ja-JP"/>
-        </w:rPr>
-        <w:t xml:space="preserve"> calls using the UART </w:t>
-      </w:r>
-      <w:proofErr w:type="spellStart"/>
-      <w:r>
-        <w:rPr>
-          <w:lang w:eastAsia="ja-JP"/>
-        </w:rPr>
-        <w:t>VVC</w:t>
-      </w:r>
-      <w:proofErr w:type="spellEnd"/>
-      <w:r>
-        <w:rPr>
-          <w:lang w:eastAsia="ja-JP"/>
-        </w:rPr>
-        <w:t xml:space="preserve">, </w:t>
-      </w:r>
-      <w:proofErr w:type="spellStart"/>
-      <w:r>
-        <w:rPr>
-          <w:lang w:eastAsia="ja-JP"/>
-        </w:rPr>
-        <w:t>SBI</w:t>
-      </w:r>
-      <w:proofErr w:type="spellEnd"/>
-      <w:r>
-        <w:rPr>
-          <w:lang w:eastAsia="ja-JP"/>
-        </w:rPr>
-        <w:t xml:space="preserve"> </w:t>
-      </w:r>
-      <w:proofErr w:type="spellStart"/>
-      <w:r>
-        <w:rPr>
-          <w:lang w:eastAsia="ja-JP"/>
-        </w:rPr>
-        <w:t>VVC</w:t>
-      </w:r>
-      <w:proofErr w:type="spellEnd"/>
-      <w:r>
-        <w:rPr>
-          <w:lang w:eastAsia="ja-JP"/>
-        </w:rPr>
-        <w:t xml:space="preserve"> and UART </w:t>
-      </w:r>
-      <w:proofErr w:type="spellStart"/>
-      <w:r>
-        <w:rPr>
-          <w:lang w:eastAsia="ja-JP"/>
-        </w:rPr>
-        <w:t>DUT</w:t>
-      </w:r>
-      <w:proofErr w:type="spellEnd"/>
-      <w:r>
-        <w:rPr>
-          <w:lang w:eastAsia="ja-JP"/>
-        </w:rPr>
-        <w:t xml:space="preserve">. </w:t>
-      </w:r>
     </w:p>
     <w:p>
       <w:pPr>
-        <w:rPr>
-          <w:lang w:eastAsia="ja-JP"/>
-        </w:rPr>
-      </w:pPr>
-    </w:p>
-    <w:p>
-      <w:pPr>
-        <w:pStyle w:val="Listeavsnitt"/>
-        <w:numPr>
-          <w:ilvl w:val="0"/>
-          <w:numId w:val="15"/>
-        </w:numPr>
-        <w:rPr>
-          <w:lang w:eastAsia="ja-JP"/>
-        </w:rPr>
-      </w:pPr>
-      <w:r>
-        <w:rPr>
-          <w:lang w:eastAsia="ja-JP"/>
-        </w:rPr>
-        <w:t>The sequencer specifies the coverage requirement</w:t>
-      </w:r>
-      <w:r>
-        <w:rPr>
-          <w:lang w:eastAsia="ja-JP"/>
-        </w:rPr>
-        <w:t>.</w:t>
-      </w:r>
-    </w:p>
-    <w:p>
-      <w:pPr>
-        <w:pStyle w:val="Listeavsnitt"/>
-        <w:numPr>
-          <w:ilvl w:val="0"/>
-          <w:numId w:val="15"/>
-        </w:numPr>
-        <w:rPr>
-          <w:lang w:eastAsia="ja-JP"/>
-        </w:rPr>
-      </w:pPr>
-      <w:r>
-        <w:rPr>
-          <w:lang w:eastAsia="ja-JP"/>
-        </w:rPr>
-        <w:t>T</w:t>
-      </w:r>
-      <w:r>
-        <w:rPr>
-          <w:lang w:eastAsia="ja-JP"/>
-        </w:rPr>
-        <w:t xml:space="preserve">he UART </w:t>
-      </w:r>
-      <w:proofErr w:type="spellStart"/>
-      <w:r>
-        <w:rPr>
-          <w:lang w:eastAsia="ja-JP"/>
-        </w:rPr>
-        <w:t>VVC</w:t>
-      </w:r>
-      <w:proofErr w:type="spellEnd"/>
-      <w:r>
-        <w:rPr>
-          <w:lang w:eastAsia="ja-JP"/>
-        </w:rPr>
-        <w:t xml:space="preserve"> is instructed </w:t>
-      </w:r>
-      <w:r>
-        <w:rPr>
-          <w:lang w:eastAsia="ja-JP"/>
-        </w:rPr>
-        <w:t xml:space="preserve">to </w:t>
-      </w:r>
-      <w:r>
-        <w:rPr>
-          <w:lang w:eastAsia="ja-JP"/>
-        </w:rPr>
-        <w:t xml:space="preserve">read data from UART </w:t>
-      </w:r>
-      <w:proofErr w:type="spellStart"/>
-      <w:r>
-        <w:rPr>
-          <w:lang w:eastAsia="ja-JP"/>
-        </w:rPr>
-        <w:t>DUT</w:t>
-      </w:r>
-      <w:proofErr w:type="spellEnd"/>
-      <w:r>
-        <w:rPr>
-          <w:lang w:eastAsia="ja-JP"/>
-        </w:rPr>
-        <w:t xml:space="preserve"> until </w:t>
-      </w:r>
-      <w:r>
-        <w:rPr>
-          <w:lang w:eastAsia="ja-JP"/>
-        </w:rPr>
-        <w:t xml:space="preserve">coverage requirement </w:t>
-      </w:r>
-      <w:r>
-        <w:rPr>
-          <w:lang w:eastAsia="ja-JP"/>
-        </w:rPr>
-        <w:t xml:space="preserve">is achieved. </w:t>
-      </w:r>
-    </w:p>
-    <w:p>
-      <w:pPr>
-        <w:pStyle w:val="Listeavsnitt"/>
-        <w:numPr>
-          <w:ilvl w:val="0"/>
-          <w:numId w:val="15"/>
-        </w:numPr>
-        <w:rPr>
-          <w:lang w:eastAsia="ja-JP"/>
-        </w:rPr>
-      </w:pPr>
-      <w:r>
-        <w:rPr>
-          <w:lang w:eastAsia="ja-JP"/>
-        </w:rPr>
-        <w:t xml:space="preserve">The </w:t>
-      </w:r>
-      <w:proofErr w:type="spellStart"/>
-      <w:r>
-        <w:rPr>
-          <w:lang w:eastAsia="ja-JP"/>
-        </w:rPr>
-        <w:t>SBI</w:t>
-      </w:r>
-      <w:proofErr w:type="spellEnd"/>
-      <w:r>
-        <w:rPr>
-          <w:lang w:eastAsia="ja-JP"/>
-        </w:rPr>
-        <w:t xml:space="preserve"> </w:t>
-      </w:r>
-      <w:proofErr w:type="spellStart"/>
-      <w:r>
-        <w:rPr>
-          <w:lang w:eastAsia="ja-JP"/>
-        </w:rPr>
-        <w:t>VVC</w:t>
-      </w:r>
-      <w:proofErr w:type="spellEnd"/>
-      <w:r>
-        <w:rPr>
-          <w:lang w:eastAsia="ja-JP"/>
-        </w:rPr>
-        <w:t xml:space="preserve"> is instructed to send lots of randomised data</w:t>
-      </w:r>
-      <w:r>
-        <w:rPr>
-          <w:lang w:eastAsia="ja-JP"/>
-        </w:rPr>
-        <w:t>.</w:t>
-      </w:r>
-    </w:p>
-    <w:p>
-      <w:pPr>
-        <w:pStyle w:val="Listeavsnitt"/>
-        <w:numPr>
-          <w:ilvl w:val="0"/>
-          <w:numId w:val="15"/>
-        </w:numPr>
-        <w:rPr>
-          <w:lang w:eastAsia="ja-JP"/>
-        </w:rPr>
-      </w:pPr>
-      <w:r>
-        <w:rPr>
-          <w:lang w:eastAsia="ja-JP"/>
-        </w:rPr>
-        <w:t>T</w:t>
-      </w:r>
-      <w:r>
-        <w:rPr>
-          <w:lang w:eastAsia="ja-JP"/>
-        </w:rPr>
-        <w:t>he Model receive</w:t>
-      </w:r>
-      <w:r>
-        <w:rPr>
-          <w:lang w:eastAsia="ja-JP"/>
-        </w:rPr>
-        <w:t>s</w:t>
-      </w:r>
-      <w:r>
-        <w:rPr>
-          <w:lang w:eastAsia="ja-JP"/>
-        </w:rPr>
-        <w:t xml:space="preserve"> </w:t>
-      </w:r>
-      <w:proofErr w:type="spellStart"/>
-      <w:r>
-        <w:rPr>
-          <w:lang w:eastAsia="ja-JP"/>
-        </w:rPr>
-        <w:t>SBI</w:t>
-      </w:r>
-      <w:proofErr w:type="spellEnd"/>
-      <w:r>
-        <w:rPr>
-          <w:lang w:eastAsia="ja-JP"/>
-        </w:rPr>
-        <w:t xml:space="preserve"> </w:t>
-      </w:r>
-      <w:proofErr w:type="spellStart"/>
-      <w:r>
-        <w:rPr>
-          <w:lang w:eastAsia="ja-JP"/>
-        </w:rPr>
-        <w:t>DTT</w:t>
-      </w:r>
-      <w:proofErr w:type="spellEnd"/>
-      <w:r>
-        <w:rPr>
-          <w:lang w:eastAsia="ja-JP"/>
-        </w:rPr>
-        <w:t xml:space="preserve"> and put expected data on scoreboard. </w:t>
-      </w:r>
-    </w:p>
-    <w:p>
-      <w:pPr>
-        <w:pStyle w:val="Listeavsnitt"/>
-        <w:numPr>
-          <w:ilvl w:val="0"/>
-          <w:numId w:val="15"/>
-        </w:numPr>
-        <w:rPr>
-          <w:lang w:eastAsia="ja-JP"/>
-        </w:rPr>
-      </w:pPr>
-      <w:r>
-        <w:rPr>
-          <w:lang w:eastAsia="ja-JP"/>
-        </w:rPr>
-        <w:t xml:space="preserve">The UART </w:t>
-      </w:r>
-      <w:proofErr w:type="spellStart"/>
-      <w:r>
-        <w:rPr>
-          <w:lang w:eastAsia="ja-JP"/>
-        </w:rPr>
-        <w:t>VVC</w:t>
-      </w:r>
-      <w:proofErr w:type="spellEnd"/>
-      <w:r>
-        <w:rPr>
-          <w:lang w:eastAsia="ja-JP"/>
-        </w:rPr>
-        <w:t xml:space="preserve"> stop</w:t>
-      </w:r>
-      <w:r>
-        <w:rPr>
-          <w:lang w:eastAsia="ja-JP"/>
-        </w:rPr>
-        <w:t>s</w:t>
-      </w:r>
-      <w:r>
-        <w:rPr>
-          <w:lang w:eastAsia="ja-JP"/>
-        </w:rPr>
-        <w:t xml:space="preserve"> reading data when coverage </w:t>
-      </w:r>
-      <w:r>
-        <w:rPr>
-          <w:lang w:eastAsia="ja-JP"/>
-        </w:rPr>
-        <w:t xml:space="preserve">requirement </w:t>
-      </w:r>
-      <w:r>
-        <w:rPr>
-          <w:lang w:eastAsia="ja-JP"/>
-        </w:rPr>
-        <w:t>is achieved</w:t>
-      </w:r>
-      <w:r>
-        <w:rPr>
-          <w:lang w:eastAsia="ja-JP"/>
-        </w:rPr>
-        <w:t>.</w:t>
-      </w:r>
-    </w:p>
-    <w:p>
-      <w:pPr>
-        <w:pStyle w:val="Listeavsnitt"/>
-        <w:numPr>
-          <w:ilvl w:val="0"/>
-          <w:numId w:val="15"/>
-        </w:numPr>
-        <w:rPr>
-          <w:lang w:eastAsia="ja-JP"/>
-        </w:rPr>
-      </w:pPr>
-      <w:r>
-        <w:rPr>
-          <w:lang w:eastAsia="ja-JP"/>
-        </w:rPr>
-        <w:t>T</w:t>
-      </w:r>
-      <w:r>
-        <w:rPr>
-          <w:lang w:eastAsia="ja-JP"/>
-        </w:rPr>
-        <w:t>he</w:t>
-      </w:r>
-      <w:r>
-        <w:rPr>
-          <w:lang w:eastAsia="ja-JP"/>
-        </w:rPr>
-        <w:t xml:space="preserve"> sequencer </w:t>
-      </w:r>
-      <w:r>
-        <w:rPr>
-          <w:lang w:eastAsia="ja-JP"/>
-        </w:rPr>
-        <w:t>flushes</w:t>
-      </w:r>
-      <w:r>
-        <w:rPr>
-          <w:lang w:eastAsia="ja-JP"/>
-        </w:rPr>
-        <w:t xml:space="preserve"> the </w:t>
-      </w:r>
-      <w:proofErr w:type="spellStart"/>
-      <w:r>
-        <w:rPr>
-          <w:lang w:eastAsia="ja-JP"/>
-        </w:rPr>
-        <w:t>SBI</w:t>
-      </w:r>
-      <w:proofErr w:type="spellEnd"/>
-      <w:r>
-        <w:rPr>
-          <w:lang w:eastAsia="ja-JP"/>
-        </w:rPr>
-        <w:t xml:space="preserve"> </w:t>
-      </w:r>
-      <w:proofErr w:type="spellStart"/>
-      <w:r>
-        <w:rPr>
-          <w:lang w:eastAsia="ja-JP"/>
-        </w:rPr>
-        <w:t>VVC</w:t>
-      </w:r>
-      <w:proofErr w:type="spellEnd"/>
-      <w:r>
-        <w:rPr>
-          <w:lang w:eastAsia="ja-JP"/>
-        </w:rPr>
-        <w:t xml:space="preserve"> command queue, </w:t>
-      </w:r>
-      <w:r>
-        <w:rPr>
-          <w:lang w:eastAsia="ja-JP"/>
-        </w:rPr>
-        <w:t xml:space="preserve">and </w:t>
-      </w:r>
-      <w:r>
-        <w:rPr>
-          <w:lang w:eastAsia="ja-JP"/>
-        </w:rPr>
-        <w:t>present</w:t>
-      </w:r>
-      <w:r>
-        <w:rPr>
-          <w:lang w:eastAsia="ja-JP"/>
-        </w:rPr>
-        <w:t>s</w:t>
-      </w:r>
-      <w:r>
-        <w:rPr>
-          <w:lang w:eastAsia="ja-JP"/>
-        </w:rPr>
-        <w:t xml:space="preserve"> coverage </w:t>
-      </w:r>
-      <w:r>
-        <w:rPr>
-          <w:lang w:eastAsia="ja-JP"/>
-        </w:rPr>
-        <w:t>results</w:t>
-      </w:r>
-      <w:r>
-        <w:rPr>
-          <w:lang w:eastAsia="ja-JP"/>
-        </w:rPr>
-        <w:t xml:space="preserve"> and scoreboard statistics.</w:t>
-      </w:r>
-    </w:p>
-    <w:p>
-      <w:pPr>
-        <w:rPr>
-          <w:lang w:eastAsia="ja-JP"/>
-        </w:rPr>
-      </w:pPr>
-    </w:p>
-    <w:p>
-      <w:pPr>
-        <w:rPr>
-          <w:rFonts w:ascii="Verdana" w:hAnsi="Verdana"/>
-          <w:b/>
-          <w:sz w:val="22"/>
-        </w:rPr>
-      </w:pPr>
-      <w:r>
-        <w:br w:type="page"/>
-      </w:r>
-    </w:p>
-    <w:p>
-      <w:pPr>
         <w:pStyle w:val="Overskrift2"/>
       </w:pPr>
       <w:r>
-        <w:lastRenderedPageBreak/>
         <w:t>Protocol Checker Test</w:t>
       </w:r>
     </w:p>
@@ -4330,6 +3842,7 @@
         <w:pStyle w:val="Overskrift2"/>
       </w:pPr>
       <w:r>
+        <w:lastRenderedPageBreak/>
         <w:t>Activity Watchdog Test</w:t>
       </w:r>
     </w:p>
@@ -4994,11 +4507,10 @@
     </w:p>
     <w:p>
       <w:pPr>
-        <w:pStyle w:val="Overskrift2"/>
-      </w:pPr>
-      <w:r>
-        <w:t>Simple Timeout Watchdog Test</w:t>
-      </w:r>
+        <w:rPr>
+          <w:lang w:eastAsia="ja-JP"/>
+        </w:rPr>
+      </w:pPr>
     </w:p>
     <w:p>
       <w:pPr>
@@ -5006,19 +4518,26 @@
           <w:lang w:eastAsia="ja-JP"/>
         </w:rPr>
       </w:pPr>
-      <w:r>
-        <w:rPr>
-          <w:lang w:eastAsia="ja-JP"/>
-        </w:rPr>
-        <w:t>This test demonstrates the usage of a simple watchdog</w:t>
-      </w:r>
-      <w:bookmarkStart w:id="1" w:name="_GoBack"/>
-      <w:bookmarkEnd w:id="1"/>
-      <w:r>
-        <w:rPr>
-          <w:lang w:eastAsia="ja-JP"/>
-        </w:rPr>
-        <w:t>.</w:t>
+    </w:p>
+    <w:p>
+      <w:pPr>
+        <w:pStyle w:val="Overskrift2"/>
+      </w:pPr>
+      <w:r>
+        <w:t>Simple Timeout Watchdog Test</w:t>
+      </w:r>
+    </w:p>
+    <w:p>
+      <w:pPr>
+        <w:rPr>
+          <w:lang w:eastAsia="ja-JP"/>
+        </w:rPr>
+      </w:pPr>
+      <w:r>
+        <w:rPr>
+          <w:lang w:eastAsia="ja-JP"/>
+        </w:rPr>
+        <w:t>This test demonstrates the usage of a simple watchdog.</w:t>
       </w:r>
     </w:p>
     <w:p>
@@ -5278,6 +4797,33 @@
     </w:p>
     <w:p>
       <w:pPr>
+        <w:rPr>
+          <w:rFonts w:ascii="Verdana" w:hAnsi="Verdana"/>
+          <w:b/>
+          <w:kern w:val="28"/>
+        </w:rPr>
+      </w:pPr>
+    </w:p>
+    <w:p>
+      <w:pPr>
+        <w:rPr>
+          <w:rFonts w:ascii="Verdana" w:hAnsi="Verdana"/>
+          <w:b/>
+          <w:kern w:val="28"/>
+        </w:rPr>
+      </w:pPr>
+    </w:p>
+    <w:p>
+      <w:pPr>
+        <w:rPr>
+          <w:rFonts w:ascii="Verdana" w:hAnsi="Verdana"/>
+          <w:b/>
+          <w:kern w:val="28"/>
+        </w:rPr>
+      </w:pPr>
+    </w:p>
+    <w:p>
+      <w:pPr>
         <w:pStyle w:val="Overskrift1"/>
         <w:rPr>
           <w:rFonts w:ascii="Helvetica" w:hAnsi="Helvetica" w:cs="Helvetica"/>
@@ -5338,6 +4884,85 @@
           <w:szCs w:val="16"/>
         </w:rPr>
       </w:pPr>
+    </w:p>
+    <w:p>
+      <w:pPr>
+        <w:rPr>
+          <w:rFonts w:ascii="Helvetica Neue Thin" w:hAnsi="Helvetica Neue Thin"/>
+          <w:i/>
+          <w:iCs/>
+          <w:sz w:val="14"/>
+          <w:szCs w:val="16"/>
+        </w:rPr>
+      </w:pPr>
+    </w:p>
+    <w:p>
+      <w:pPr>
+        <w:rPr>
+          <w:rFonts w:ascii="Helvetica Neue Thin" w:hAnsi="Helvetica Neue Thin"/>
+          <w:i/>
+          <w:iCs/>
+          <w:sz w:val="14"/>
+          <w:szCs w:val="16"/>
+        </w:rPr>
+      </w:pPr>
+    </w:p>
+    <w:p>
+      <w:pPr>
+        <w:rPr>
+          <w:rFonts w:ascii="Helvetica Neue Thin" w:hAnsi="Helvetica Neue Thin"/>
+          <w:i/>
+          <w:iCs/>
+          <w:sz w:val="14"/>
+          <w:szCs w:val="16"/>
+        </w:rPr>
+      </w:pPr>
+    </w:p>
+    <w:p>
+      <w:pPr>
+        <w:rPr>
+          <w:rFonts w:ascii="Helvetica Neue Thin" w:hAnsi="Helvetica Neue Thin"/>
+          <w:i/>
+          <w:iCs/>
+          <w:sz w:val="14"/>
+          <w:szCs w:val="16"/>
+        </w:rPr>
+      </w:pPr>
+    </w:p>
+    <w:p>
+      <w:pPr>
+        <w:rPr>
+          <w:rFonts w:ascii="Helvetica Neue Thin" w:hAnsi="Helvetica Neue Thin"/>
+          <w:i/>
+          <w:iCs/>
+          <w:sz w:val="14"/>
+          <w:szCs w:val="16"/>
+        </w:rPr>
+      </w:pPr>
+    </w:p>
+    <w:p>
+      <w:pPr>
+        <w:rPr>
+          <w:rFonts w:ascii="Helvetica Neue Thin" w:hAnsi="Helvetica Neue Thin"/>
+          <w:i/>
+          <w:iCs/>
+          <w:sz w:val="14"/>
+          <w:szCs w:val="16"/>
+        </w:rPr>
+      </w:pPr>
+    </w:p>
+    <w:p>
+      <w:pPr>
+        <w:rPr>
+          <w:rFonts w:ascii="Helvetica Neue Thin" w:hAnsi="Helvetica Neue Thin"/>
+          <w:i/>
+          <w:iCs/>
+          <w:sz w:val="14"/>
+          <w:szCs w:val="16"/>
+        </w:rPr>
+      </w:pPr>
+      <w:bookmarkStart w:id="1" w:name="_GoBack"/>
+      <w:bookmarkEnd w:id="1"/>
     </w:p>
     <w:p>
       <w:pPr>
@@ -5993,7 +5618,7 @@
               <w:sz w:val="14"/>
               <w:lang w:val="en-US"/>
             </w:rPr>
-            <w:t>2019-11-25</w:t>
+            <w:t>2019-11-29</w:t>
           </w:r>
           <w:r>
             <w:rPr>
@@ -10120,7 +9745,7 @@
 </file>
 
 <file path=customXml/itemProps1.xml><?xml version="1.0" encoding="utf-8"?>
-<ds:datastoreItem xmlns:ds="http://schemas.openxmlformats.org/officeDocument/2006/customXml" ds:itemID="{7322C273-98A8-1145-8EAA-6337C6660F93}">
+<ds:datastoreItem xmlns:ds="http://schemas.openxmlformats.org/officeDocument/2006/customXml" ds:itemID="{578D8185-6A77-DA41-AD1A-8B8C2B437172}">
   <ds:schemaRefs>
     <ds:schemaRef ds:uri="http://schemas.openxmlformats.org/officeDocument/2006/bibliography"/>
   </ds:schemaRefs>

</xml_diff>

<commit_message>
DEMO: corrected spelling in figure for VIP UART Demo TB.
</commit_message>
<xml_diff>
--- a/bitvis_vip_uart/tb/testbench_guide.docx
+++ b/bitvis_vip_uart/tb/testbench_guide.docx
@@ -567,10 +567,10 @@
           <w:noProof/>
         </w:rPr>
         <w:drawing>
-          <wp:inline distT="0" distB="0" distL="0" distR="0" wp14:anchorId="324E783A" wp14:editId="39DC6F72">
-            <wp:extent cx="5887845" cy="2506345"/>
-            <wp:effectExtent l="0" t="0" r="5080" b="0"/>
-            <wp:docPr id="1" name="Bilde 1" descr="Et bilde som inneholder skjermbilde&#10;&#10;Automatisk generert beskrivelse"/>
+          <wp:inline distT="0" distB="0" distL="0" distR="0" wp14:anchorId="40E3AAAE" wp14:editId="5D6A2C77">
+            <wp:extent cx="5798090" cy="2468137"/>
+            <wp:effectExtent l="0" t="0" r="0" b="0"/>
+            <wp:docPr id="3" name="Bilde 3"/>
             <wp:cNvGraphicFramePr>
               <a:graphicFrameLocks xmlns:a="http://schemas.openxmlformats.org/drawingml/2006/main" noChangeAspect="1"/>
             </wp:cNvGraphicFramePr>
@@ -578,7 +578,7 @@
               <a:graphicData uri="http://schemas.openxmlformats.org/drawingml/2006/picture">
                 <pic:pic xmlns:pic="http://schemas.openxmlformats.org/drawingml/2006/picture">
                   <pic:nvPicPr>
-                    <pic:cNvPr id="1" name="internal_tb.png"/>
+                    <pic:cNvPr id="3" name="internal_tb.png"/>
                     <pic:cNvPicPr/>
                   </pic:nvPicPr>
                   <pic:blipFill>
@@ -596,7 +596,7 @@
                   <pic:spPr>
                     <a:xfrm>
                       <a:off x="0" y="0"/>
-                      <a:ext cx="5938193" cy="2527777"/>
+                      <a:ext cx="5862382" cy="2495505"/>
                     </a:xfrm>
                     <a:prstGeom prst="rect">
                       <a:avLst/>
@@ -608,6 +608,8 @@
           </wp:inline>
         </w:drawing>
       </w:r>
+      <w:bookmarkStart w:id="1" w:name="_GoBack"/>
+      <w:bookmarkEnd w:id="1"/>
     </w:p>
     <w:p>
       <w:pPr>
@@ -4961,8 +4963,6 @@
           <w:szCs w:val="16"/>
         </w:rPr>
       </w:pPr>
-      <w:bookmarkStart w:id="1" w:name="_GoBack"/>
-      <w:bookmarkEnd w:id="1"/>
     </w:p>
     <w:p>
       <w:pPr>
@@ -5618,7 +5618,7 @@
               <w:sz w:val="14"/>
               <w:lang w:val="en-US"/>
             </w:rPr>
-            <w:t>2019-11-29</w:t>
+            <w:t>2020-01-28</w:t>
           </w:r>
           <w:r>
             <w:rPr>
@@ -9745,7 +9745,7 @@
 </file>
 
 <file path=customXml/itemProps1.xml><?xml version="1.0" encoding="utf-8"?>
-<ds:datastoreItem xmlns:ds="http://schemas.openxmlformats.org/officeDocument/2006/customXml" ds:itemID="{578D8185-6A77-DA41-AD1A-8B8C2B437172}">
+<ds:datastoreItem xmlns:ds="http://schemas.openxmlformats.org/officeDocument/2006/customXml" ds:itemID="{D4DD48BD-D6F4-274E-AD8E-B01B9E1A0BCB}">
   <ds:schemaRefs>
     <ds:schemaRef ds:uri="http://schemas.openxmlformats.org/officeDocument/2006/bibliography"/>
   </ds:schemaRefs>

</xml_diff>

<commit_message>
RELEASE: changed DTT -> transaction info in UART DEMO TB.
</commit_message>
<xml_diff>
--- a/bitvis_vip_uart/tb/testbench_guide.docx
+++ b/bitvis_vip_uart/tb/testbench_guide.docx
@@ -14,7 +14,6 @@
           <w:szCs w:val="40"/>
         </w:rPr>
       </w:pPr>
-      <w:proofErr w:type="spellStart"/>
       <w:r>
         <w:rPr>
           <w:b/>
@@ -22,17 +21,7 @@
           <w:sz w:val="40"/>
           <w:szCs w:val="40"/>
         </w:rPr>
-        <w:t>UVVM</w:t>
-      </w:r>
-      <w:proofErr w:type="spellEnd"/>
-      <w:r>
-        <w:rPr>
-          <w:b/>
-          <w:color w:val="000000" w:themeColor="text1"/>
-          <w:sz w:val="40"/>
-          <w:szCs w:val="40"/>
-        </w:rPr>
-        <w:t xml:space="preserve"> Demo Testbench </w:t>
+        <w:t xml:space="preserve">UVVM Demo Testbench </w:t>
       </w:r>
       <w:r>
         <w:rPr>
@@ -92,19 +81,11 @@
         </w:rPr>
         <w:t xml:space="preserve">guide contains an overview of the </w:t>
       </w:r>
-      <w:proofErr w:type="spellStart"/>
       <w:r>
         <w:rPr>
           <w:b/>
         </w:rPr>
-        <w:t>UVVM</w:t>
-      </w:r>
-      <w:proofErr w:type="spellEnd"/>
-      <w:r>
-        <w:rPr>
-          <w:b/>
-        </w:rPr>
-        <w:t xml:space="preserve"> </w:t>
+        <w:t xml:space="preserve">UVVM </w:t>
       </w:r>
       <w:r>
         <w:rPr>
@@ -159,81 +140,25 @@
         <w:rPr>
           <w:b/>
         </w:rPr>
-        <w:t xml:space="preserve"> </w:t>
-      </w:r>
-      <w:proofErr w:type="spellStart"/>
+        <w:t xml:space="preserve"> VVC </w:t>
+      </w:r>
       <w:r>
         <w:rPr>
           <w:b/>
         </w:rPr>
-        <w:t>VVC</w:t>
-      </w:r>
-      <w:proofErr w:type="spellEnd"/>
+        <w:t xml:space="preserve">usage, </w:t>
+      </w:r>
       <w:r>
         <w:rPr>
           <w:b/>
         </w:rPr>
-        <w:t xml:space="preserve"> </w:t>
+        <w:t xml:space="preserve">along with some of the more advanced functionality </w:t>
       </w:r>
       <w:r>
         <w:rPr>
           <w:b/>
         </w:rPr>
-        <w:t xml:space="preserve">usage, </w:t>
-      </w:r>
-      <w:r>
-        <w:rPr>
-          <w:b/>
-        </w:rPr>
-        <w:t xml:space="preserve">along with some of the more advanced functionality </w:t>
-      </w:r>
-      <w:r>
-        <w:rPr>
-          <w:b/>
-        </w:rPr>
-        <w:t xml:space="preserve">built in to </w:t>
-      </w:r>
-      <w:proofErr w:type="spellStart"/>
-      <w:r>
-        <w:rPr>
-          <w:b/>
-        </w:rPr>
-        <w:t>UVVM</w:t>
-      </w:r>
-      <w:proofErr w:type="spellEnd"/>
-      <w:r>
-        <w:rPr>
-          <w:b/>
-        </w:rPr>
-        <w:t xml:space="preserve"> and </w:t>
-      </w:r>
-      <w:proofErr w:type="spellStart"/>
-      <w:r>
-        <w:rPr>
-          <w:b/>
-        </w:rPr>
-        <w:t>UVVM</w:t>
-      </w:r>
-      <w:proofErr w:type="spellEnd"/>
-      <w:r>
-        <w:rPr>
-          <w:b/>
-        </w:rPr>
-        <w:t xml:space="preserve"> </w:t>
-      </w:r>
-      <w:proofErr w:type="spellStart"/>
-      <w:r>
-        <w:rPr>
-          <w:b/>
-        </w:rPr>
-        <w:t>VVC</w:t>
-      </w:r>
-      <w:proofErr w:type="spellEnd"/>
-      <w:r>
-        <w:rPr>
-          <w:b/>
-        </w:rPr>
-        <w:t xml:space="preserve"> Framework</w:t>
+        <w:t>built in to UVVM and UVVM VVC Framework</w:t>
       </w:r>
       <w:r>
         <w:rPr>
@@ -274,21 +199,12 @@
         </w:rPr>
         <w:t xml:space="preserve"> in the </w:t>
       </w:r>
-      <w:proofErr w:type="spellStart"/>
       <w:r>
         <w:rPr>
           <w:rFonts w:ascii="Consolas" w:hAnsi="Consolas" w:cs="Consolas"/>
           <w:b/>
         </w:rPr>
-        <w:t>uvvm_vvc_framework</w:t>
-      </w:r>
-      <w:proofErr w:type="spellEnd"/>
-      <w:r>
-        <w:rPr>
-          <w:rFonts w:ascii="Consolas" w:hAnsi="Consolas" w:cs="Consolas"/>
-          <w:b/>
-        </w:rPr>
-        <w:t>/doc</w:t>
+        <w:t>uvvm_vvc_framework/doc</w:t>
       </w:r>
       <w:r>
         <w:rPr>
@@ -347,29 +263,13 @@
     </w:p>
     <w:p>
       <w:r>
-        <w:t xml:space="preserve">The </w:t>
-      </w:r>
-      <w:proofErr w:type="spellStart"/>
-      <w:r>
-        <w:t>UVVM</w:t>
-      </w:r>
-      <w:proofErr w:type="spellEnd"/>
-      <w:r>
-        <w:t xml:space="preserve"> demo testbench utilize</w:t>
+        <w:t>The UVVM demo testbench utilize</w:t>
       </w:r>
       <w:r>
         <w:t>s</w:t>
       </w:r>
       <w:r>
-        <w:t xml:space="preserve"> several components in </w:t>
-      </w:r>
-      <w:proofErr w:type="spellStart"/>
-      <w:r>
-        <w:t>UVVM</w:t>
-      </w:r>
-      <w:proofErr w:type="spellEnd"/>
-      <w:r>
-        <w:t xml:space="preserve">, as illustrated </w:t>
+        <w:t xml:space="preserve"> several components in UVVM, as illustrated </w:t>
       </w:r>
       <w:r>
         <w:t xml:space="preserve">in </w:t>
@@ -408,74 +308,43 @@
         <w:t>UART</w:t>
       </w:r>
       <w:r>
+        <w:t xml:space="preserve">, SBI and Clock Generator </w:t>
+      </w:r>
+      <w:r>
+        <w:t>VVC</w:t>
+      </w:r>
+      <w:r>
+        <w:t>s</w:t>
+      </w:r>
+      <w:r>
+        <w:t>,</w:t>
+      </w:r>
+      <w:r>
+        <w:t xml:space="preserve"> UART Monitor, </w:t>
+      </w:r>
+      <w:r>
+        <w:t xml:space="preserve">UART and </w:t>
+      </w:r>
+      <w:r>
+        <w:t>SBI Scoreboard</w:t>
+      </w:r>
+      <w:r>
+        <w:t>s</w:t>
+      </w:r>
+      <w:r>
+        <w:t>, Activity Watchdog</w:t>
+      </w:r>
+      <w:r>
         <w:t xml:space="preserve">, </w:t>
       </w:r>
-      <w:proofErr w:type="spellStart"/>
-      <w:r>
-        <w:t>SBI</w:t>
-      </w:r>
-      <w:proofErr w:type="spellEnd"/>
-      <w:r>
-        <w:t xml:space="preserve"> and Clock Generator </w:t>
-      </w:r>
-      <w:proofErr w:type="spellStart"/>
-      <w:r>
-        <w:t>VVC</w:t>
-      </w:r>
-      <w:r>
-        <w:t>s</w:t>
-      </w:r>
-      <w:proofErr w:type="spellEnd"/>
-      <w:r>
-        <w:t>,</w:t>
-      </w:r>
-      <w:r>
-        <w:t xml:space="preserve"> UART Monitor, </w:t>
-      </w:r>
-      <w:r>
-        <w:t xml:space="preserve">UART and </w:t>
-      </w:r>
-      <w:proofErr w:type="spellStart"/>
-      <w:r>
-        <w:t>SBI</w:t>
-      </w:r>
-      <w:proofErr w:type="spellEnd"/>
-      <w:r>
-        <w:t xml:space="preserve"> Scoreboard</w:t>
-      </w:r>
-      <w:r>
-        <w:t>s</w:t>
-      </w:r>
-      <w:r>
-        <w:t>, Activity Watchdog</w:t>
-      </w:r>
-      <w:r>
-        <w:t xml:space="preserve">, </w:t>
-      </w:r>
-      <w:r>
-        <w:t xml:space="preserve">simple timeout watchdogs, </w:t>
-      </w:r>
-      <w:proofErr w:type="spellStart"/>
-      <w:r>
-        <w:t>DUT</w:t>
-      </w:r>
-      <w:proofErr w:type="spellEnd"/>
-      <w:r>
-        <w:t xml:space="preserve"> Model and </w:t>
+      <w:r>
+        <w:t xml:space="preserve">simple timeout watchdogs, DUT Model and </w:t>
       </w:r>
       <w:r>
         <w:t xml:space="preserve">an </w:t>
       </w:r>
       <w:r>
-        <w:t xml:space="preserve">UART </w:t>
-      </w:r>
-      <w:proofErr w:type="spellStart"/>
-      <w:r>
-        <w:t>DUT</w:t>
-      </w:r>
-      <w:proofErr w:type="spellEnd"/>
-      <w:r>
-        <w:t>.</w:t>
+        <w:t>UART DUT.</w:t>
       </w:r>
       <w:r>
         <w:t xml:space="preserve"> See section 1 on next page for more extensive description of the items in </w:t>
@@ -547,15 +416,7 @@
       </w:r>
       <w:bookmarkEnd w:id="0"/>
       <w:r>
-        <w:t xml:space="preserve"> </w:t>
-      </w:r>
-      <w:proofErr w:type="spellStart"/>
-      <w:r>
-        <w:t>UVVM</w:t>
-      </w:r>
-      <w:proofErr w:type="spellEnd"/>
-      <w:r>
-        <w:t xml:space="preserve"> Demo Testbench</w:t>
+        <w:t xml:space="preserve"> UVVM Demo Testbench</w:t>
       </w:r>
     </w:p>
     <w:p>
@@ -608,8 +469,6 @@
           </wp:inline>
         </w:drawing>
       </w:r>
-      <w:bookmarkStart w:id="1" w:name="_GoBack"/>
-      <w:bookmarkEnd w:id="1"/>
     </w:p>
     <w:p>
       <w:pPr>
@@ -625,15 +484,7 @@
         </w:numPr>
       </w:pPr>
       <w:r>
-        <w:t xml:space="preserve">Green dotted lines are </w:t>
-      </w:r>
-      <w:proofErr w:type="spellStart"/>
-      <w:r>
-        <w:t>CDMs</w:t>
-      </w:r>
-      <w:proofErr w:type="spellEnd"/>
-      <w:r>
-        <w:t xml:space="preserve"> (command distribut</w:t>
+        <w:t>Green dotted lines are CDMs (command distribut</w:t>
       </w:r>
       <w:r>
         <w:t>ion</w:t>
@@ -645,15 +496,7 @@
         <w:t>s</w:t>
       </w:r>
       <w:r>
-        <w:t xml:space="preserve">) from the central sequencer to the </w:t>
-      </w:r>
-      <w:proofErr w:type="spellStart"/>
-      <w:r>
-        <w:t>VVCs</w:t>
-      </w:r>
-      <w:proofErr w:type="spellEnd"/>
-      <w:r>
-        <w:t>.</w:t>
+        <w:t>) from the central sequencer to the VVCs.</w:t>
       </w:r>
     </w:p>
     <w:p>
@@ -667,29 +510,17 @@
       <w:r>
         <w:t xml:space="preserve">Blue dotted lines are </w:t>
       </w:r>
-      <w:proofErr w:type="spellStart"/>
-      <w:r>
-        <w:t>DTT</w:t>
-      </w:r>
-      <w:proofErr w:type="spellEnd"/>
-      <w:r>
-        <w:t xml:space="preserve"> (direct transaction transfer) from </w:t>
-      </w:r>
-      <w:proofErr w:type="spellStart"/>
-      <w:r>
-        <w:t>VVCs</w:t>
-      </w:r>
-      <w:proofErr w:type="spellEnd"/>
-      <w:r>
-        <w:t xml:space="preserve"> to </w:t>
-      </w:r>
-      <w:proofErr w:type="spellStart"/>
-      <w:r>
-        <w:t>DUT</w:t>
-      </w:r>
-      <w:proofErr w:type="spellEnd"/>
-      <w:r>
-        <w:t xml:space="preserve"> Model.</w:t>
+      <w:r>
+        <w:t xml:space="preserve">transaction </w:t>
+      </w:r>
+      <w:r>
+        <w:t>info</w:t>
+      </w:r>
+      <w:r>
+        <w:t xml:space="preserve"> from VVCs to </w:t>
+      </w:r>
+      <w:r>
+        <w:t>DUT Model.</w:t>
       </w:r>
     </w:p>
     <w:p>
@@ -701,31 +532,7 @@
         </w:numPr>
       </w:pPr>
       <w:r>
-        <w:t xml:space="preserve">Black solid lines are interface connections between </w:t>
-      </w:r>
-      <w:proofErr w:type="spellStart"/>
-      <w:r>
-        <w:t>VVC</w:t>
-      </w:r>
-      <w:proofErr w:type="spellEnd"/>
-      <w:r>
-        <w:t>/</w:t>
-      </w:r>
-      <w:proofErr w:type="spellStart"/>
-      <w:r>
-        <w:t>BFM</w:t>
-      </w:r>
-      <w:proofErr w:type="spellEnd"/>
-      <w:r>
-        <w:t xml:space="preserve"> (bus functional model) and </w:t>
-      </w:r>
-      <w:proofErr w:type="spellStart"/>
-      <w:r>
-        <w:t>DUT</w:t>
-      </w:r>
-      <w:proofErr w:type="spellEnd"/>
-      <w:r>
-        <w:t>.</w:t>
+        <w:t>Black solid lines are interface connections between VVC/BFM (bus functional model) and DUT.</w:t>
       </w:r>
     </w:p>
     <w:p>
@@ -1076,25 +883,7 @@
                 <w:sz w:val="15"/>
                 <w:szCs w:val="15"/>
               </w:rPr>
-              <w:t xml:space="preserve">issuing </w:t>
-            </w:r>
-            <w:proofErr w:type="spellStart"/>
-            <w:r>
-              <w:rPr>
-                <w:rFonts w:cs="Helvetica"/>
-                <w:sz w:val="15"/>
-                <w:szCs w:val="15"/>
-              </w:rPr>
-              <w:t>VVC</w:t>
-            </w:r>
-            <w:proofErr w:type="spellEnd"/>
-            <w:r>
-              <w:rPr>
-                <w:rFonts w:cs="Helvetica"/>
-                <w:sz w:val="15"/>
-                <w:szCs w:val="15"/>
-              </w:rPr>
-              <w:t xml:space="preserve"> commands</w:t>
+              <w:t>issuing VVC commands</w:t>
             </w:r>
             <w:r>
               <w:rPr>
@@ -1207,36 +996,8 @@
                 <w:sz w:val="15"/>
                 <w:szCs w:val="15"/>
               </w:rPr>
-              <w:t xml:space="preserve"> with </w:t>
+              <w:t xml:space="preserve"> with VVCs, Model, DUT</w:t>
             </w:r>
-            <w:proofErr w:type="spellStart"/>
-            <w:r>
-              <w:rPr>
-                <w:rFonts w:cs="Helvetica"/>
-                <w:sz w:val="15"/>
-                <w:szCs w:val="15"/>
-              </w:rPr>
-              <w:t>VVCs</w:t>
-            </w:r>
-            <w:proofErr w:type="spellEnd"/>
-            <w:r>
-              <w:rPr>
-                <w:rFonts w:cs="Helvetica"/>
-                <w:sz w:val="15"/>
-                <w:szCs w:val="15"/>
-              </w:rPr>
-              <w:t xml:space="preserve">, Model, </w:t>
-            </w:r>
-            <w:proofErr w:type="spellStart"/>
-            <w:r>
-              <w:rPr>
-                <w:rFonts w:cs="Helvetica"/>
-                <w:sz w:val="15"/>
-                <w:szCs w:val="15"/>
-              </w:rPr>
-              <w:t>DUT</w:t>
-            </w:r>
-            <w:proofErr w:type="spellEnd"/>
             <w:r>
               <w:rPr>
                 <w:rFonts w:cs="Helvetica"/>
@@ -1292,18 +1053,8 @@
                 <w:b/>
                 <w:szCs w:val="14"/>
               </w:rPr>
-              <w:t xml:space="preserve">UART </w:t>
+              <w:t>UART VVC</w:t>
             </w:r>
-            <w:proofErr w:type="spellStart"/>
-            <w:r>
-              <w:rPr>
-                <w:rFonts w:cs="Helvetica"/>
-                <w:b/>
-                <w:szCs w:val="14"/>
-              </w:rPr>
-              <w:t>VVC</w:t>
-            </w:r>
-            <w:proofErr w:type="spellEnd"/>
           </w:p>
         </w:tc>
         <w:tc>
@@ -1364,25 +1115,7 @@
                 <w:sz w:val="15"/>
                 <w:szCs w:val="15"/>
               </w:rPr>
-              <w:t xml:space="preserve">The UART </w:t>
-            </w:r>
-            <w:proofErr w:type="spellStart"/>
-            <w:r>
-              <w:rPr>
-                <w:rFonts w:cs="Helvetica"/>
-                <w:sz w:val="15"/>
-                <w:szCs w:val="15"/>
-              </w:rPr>
-              <w:t>VVC</w:t>
-            </w:r>
-            <w:proofErr w:type="spellEnd"/>
-            <w:r>
-              <w:rPr>
-                <w:rFonts w:cs="Helvetica"/>
-                <w:sz w:val="15"/>
-                <w:szCs w:val="15"/>
-              </w:rPr>
-              <w:t xml:space="preserve"> (VHDL Verification Component)</w:t>
+              <w:t>The UART VVC (VHDL Verification Component)</w:t>
             </w:r>
           </w:p>
         </w:tc>
@@ -1409,34 +1142,14 @@
                 <w:szCs w:val="14"/>
               </w:rPr>
             </w:pPr>
-            <w:proofErr w:type="spellStart"/>
             <w:r>
               <w:rPr>
                 <w:rFonts w:cs="Helvetica"/>
                 <w:b/>
                 <w:szCs w:val="14"/>
               </w:rPr>
-              <w:t>SBI</w:t>
+              <w:t>SBI VVC</w:t>
             </w:r>
-            <w:proofErr w:type="spellEnd"/>
-            <w:r>
-              <w:rPr>
-                <w:rFonts w:cs="Helvetica"/>
-                <w:b/>
-                <w:szCs w:val="14"/>
-              </w:rPr>
-              <w:t xml:space="preserve"> </w:t>
-            </w:r>
-            <w:proofErr w:type="spellStart"/>
-            <w:r>
-              <w:rPr>
-                <w:rFonts w:cs="Helvetica"/>
-                <w:b/>
-                <w:szCs w:val="14"/>
-              </w:rPr>
-              <w:t>VVC</w:t>
-            </w:r>
-            <w:proofErr w:type="spellEnd"/>
           </w:p>
         </w:tc>
         <w:tc>
@@ -1497,43 +1210,7 @@
                 <w:sz w:val="15"/>
                 <w:szCs w:val="15"/>
               </w:rPr>
-              <w:t xml:space="preserve">The </w:t>
-            </w:r>
-            <w:proofErr w:type="spellStart"/>
-            <w:r>
-              <w:rPr>
-                <w:rFonts w:cs="Helvetica"/>
-                <w:sz w:val="15"/>
-                <w:szCs w:val="15"/>
-              </w:rPr>
-              <w:t>SBI</w:t>
-            </w:r>
-            <w:proofErr w:type="spellEnd"/>
-            <w:r>
-              <w:rPr>
-                <w:rFonts w:cs="Helvetica"/>
-                <w:sz w:val="15"/>
-                <w:szCs w:val="15"/>
-              </w:rPr>
-              <w:t xml:space="preserve"> </w:t>
-            </w:r>
-            <w:proofErr w:type="spellStart"/>
-            <w:r>
-              <w:rPr>
-                <w:rFonts w:cs="Helvetica"/>
-                <w:sz w:val="15"/>
-                <w:szCs w:val="15"/>
-              </w:rPr>
-              <w:t>VVC</w:t>
-            </w:r>
-            <w:proofErr w:type="spellEnd"/>
-            <w:r>
-              <w:rPr>
-                <w:rFonts w:cs="Helvetica"/>
-                <w:sz w:val="15"/>
-                <w:szCs w:val="15"/>
-              </w:rPr>
-              <w:t xml:space="preserve"> (VHDL Verification Component)</w:t>
+              <w:t>The SBI VVC (VHDL Verification Component)</w:t>
             </w:r>
           </w:p>
         </w:tc>
@@ -1634,25 +1311,23 @@
                 <w:sz w:val="15"/>
                 <w:szCs w:val="15"/>
               </w:rPr>
-              <w:t xml:space="preserve"> reporting violations and updating the UART direct transaction transfer (</w:t>
+              <w:t xml:space="preserve"> reporting violations and updating the UART transaction </w:t>
             </w:r>
-            <w:proofErr w:type="spellStart"/>
             <w:r>
               <w:rPr>
                 <w:rFonts w:cs="Helvetica"/>
                 <w:sz w:val="15"/>
                 <w:szCs w:val="15"/>
               </w:rPr>
-              <w:t>DTT</w:t>
+              <w:t>info</w:t>
             </w:r>
-            <w:proofErr w:type="spellEnd"/>
             <w:r>
               <w:rPr>
                 <w:rFonts w:cs="Helvetica"/>
                 <w:sz w:val="15"/>
                 <w:szCs w:val="15"/>
               </w:rPr>
-              <w:t>) signal.</w:t>
+              <w:t>.</w:t>
             </w:r>
           </w:p>
         </w:tc>
@@ -1680,23 +1355,13 @@
                 <w:szCs w:val="14"/>
               </w:rPr>
             </w:pPr>
-            <w:proofErr w:type="spellStart"/>
             <w:r>
               <w:rPr>
                 <w:rFonts w:cs="Helvetica"/>
                 <w:b/>
                 <w:szCs w:val="14"/>
               </w:rPr>
-              <w:t>DUT</w:t>
-            </w:r>
-            <w:proofErr w:type="spellEnd"/>
-            <w:r>
-              <w:rPr>
-                <w:rFonts w:cs="Helvetica"/>
-                <w:b/>
-                <w:szCs w:val="14"/>
-              </w:rPr>
-              <w:t xml:space="preserve"> Model</w:t>
+              <w:t>DUT Model</w:t>
             </w:r>
           </w:p>
         </w:tc>
@@ -1758,25 +1423,23 @@
                 <w:sz w:val="15"/>
                 <w:szCs w:val="15"/>
               </w:rPr>
-              <w:t xml:space="preserve">The UART </w:t>
+              <w:t>The UART DUT model</w:t>
             </w:r>
-            <w:proofErr w:type="spellStart"/>
             <w:r>
               <w:rPr>
                 <w:rFonts w:cs="Helvetica"/>
                 <w:sz w:val="15"/>
                 <w:szCs w:val="15"/>
               </w:rPr>
-              <w:t>DUT</w:t>
+              <w:t xml:space="preserve"> will monitor the SBI and UART transaction </w:t>
             </w:r>
-            <w:proofErr w:type="spellEnd"/>
             <w:r>
               <w:rPr>
                 <w:rFonts w:cs="Helvetica"/>
                 <w:sz w:val="15"/>
                 <w:szCs w:val="15"/>
               </w:rPr>
-              <w:t xml:space="preserve"> model</w:t>
+              <w:t>info</w:t>
             </w:r>
             <w:r>
               <w:rPr>
@@ -1784,115 +1447,23 @@
                 <w:sz w:val="15"/>
                 <w:szCs w:val="15"/>
               </w:rPr>
-              <w:t xml:space="preserve"> will monitor the </w:t>
+              <w:t xml:space="preserve"> and add expected data to UART or SBI scoreboard. The model is also responsible for requesting SBI VVC read commands when receiving UART transmit </w:t>
             </w:r>
-            <w:proofErr w:type="spellStart"/>
             <w:r>
               <w:rPr>
                 <w:rFonts w:cs="Helvetica"/>
                 <w:sz w:val="15"/>
                 <w:szCs w:val="15"/>
               </w:rPr>
-              <w:t>SBI</w:t>
+              <w:t xml:space="preserve">transaction </w:t>
             </w:r>
-            <w:proofErr w:type="spellEnd"/>
             <w:r>
               <w:rPr>
                 <w:rFonts w:cs="Helvetica"/>
                 <w:sz w:val="15"/>
                 <w:szCs w:val="15"/>
               </w:rPr>
-              <w:t xml:space="preserve"> and UART direct transaction transfer (</w:t>
-            </w:r>
-            <w:proofErr w:type="spellStart"/>
-            <w:r>
-              <w:rPr>
-                <w:rFonts w:cs="Helvetica"/>
-                <w:sz w:val="15"/>
-                <w:szCs w:val="15"/>
-              </w:rPr>
-              <w:t>DTT</w:t>
-            </w:r>
-            <w:proofErr w:type="spellEnd"/>
-            <w:r>
-              <w:rPr>
-                <w:rFonts w:cs="Helvetica"/>
-                <w:sz w:val="15"/>
-                <w:szCs w:val="15"/>
-              </w:rPr>
-              <w:t xml:space="preserve">) signals and add expected data to UART or </w:t>
-            </w:r>
-            <w:proofErr w:type="spellStart"/>
-            <w:r>
-              <w:rPr>
-                <w:rFonts w:cs="Helvetica"/>
-                <w:sz w:val="15"/>
-                <w:szCs w:val="15"/>
-              </w:rPr>
-              <w:t>SBI</w:t>
-            </w:r>
-            <w:proofErr w:type="spellEnd"/>
-            <w:r>
-              <w:rPr>
-                <w:rFonts w:cs="Helvetica"/>
-                <w:sz w:val="15"/>
-                <w:szCs w:val="15"/>
-              </w:rPr>
-              <w:t xml:space="preserve"> scoreboard. The model is also responsible for requesting </w:t>
-            </w:r>
-            <w:proofErr w:type="spellStart"/>
-            <w:r>
-              <w:rPr>
-                <w:rFonts w:cs="Helvetica"/>
-                <w:sz w:val="15"/>
-                <w:szCs w:val="15"/>
-              </w:rPr>
-              <w:t>SBI</w:t>
-            </w:r>
-            <w:proofErr w:type="spellEnd"/>
-            <w:r>
-              <w:rPr>
-                <w:rFonts w:cs="Helvetica"/>
-                <w:sz w:val="15"/>
-                <w:szCs w:val="15"/>
-              </w:rPr>
-              <w:t xml:space="preserve"> </w:t>
-            </w:r>
-            <w:proofErr w:type="spellStart"/>
-            <w:r>
-              <w:rPr>
-                <w:rFonts w:cs="Helvetica"/>
-                <w:sz w:val="15"/>
-                <w:szCs w:val="15"/>
-              </w:rPr>
-              <w:t>VVC</w:t>
-            </w:r>
-            <w:proofErr w:type="spellEnd"/>
-            <w:r>
-              <w:rPr>
-                <w:rFonts w:cs="Helvetica"/>
-                <w:sz w:val="15"/>
-                <w:szCs w:val="15"/>
-              </w:rPr>
-              <w:t xml:space="preserve"> read commands when receiving UART </w:t>
-            </w:r>
-            <w:proofErr w:type="spellStart"/>
-            <w:r>
-              <w:rPr>
-                <w:rFonts w:cs="Helvetica"/>
-                <w:sz w:val="15"/>
-                <w:szCs w:val="15"/>
-              </w:rPr>
-              <w:t>DTT</w:t>
-            </w:r>
-            <w:proofErr w:type="spellEnd"/>
-            <w:r>
-              <w:rPr>
-                <w:rFonts w:cs="Helvetica"/>
-                <w:sz w:val="15"/>
-                <w:szCs w:val="15"/>
-              </w:rPr>
-              <w:t xml:space="preserve"> transmit information.</w:t>
+              <w:t>info.</w:t>
             </w:r>
           </w:p>
         </w:tc>
@@ -1919,23 +1490,13 @@
                 <w:szCs w:val="14"/>
               </w:rPr>
             </w:pPr>
-            <w:proofErr w:type="spellStart"/>
             <w:r>
               <w:rPr>
                 <w:rFonts w:cs="Helvetica"/>
                 <w:b/>
                 <w:szCs w:val="14"/>
               </w:rPr>
-              <w:t>SBI</w:t>
-            </w:r>
-            <w:proofErr w:type="spellEnd"/>
-            <w:r>
-              <w:rPr>
-                <w:rFonts w:cs="Helvetica"/>
-                <w:b/>
-                <w:szCs w:val="14"/>
-              </w:rPr>
-              <w:t xml:space="preserve"> Scoreboard</w:t>
+              <w:t>SBI Scoreboard</w:t>
             </w:r>
           </w:p>
         </w:tc>
@@ -1958,34 +1519,14 @@
                 <w:szCs w:val="15"/>
               </w:rPr>
             </w:pPr>
-            <w:proofErr w:type="spellStart"/>
             <w:r>
               <w:rPr>
                 <w:rFonts w:cs="Helvetica"/>
                 <w:sz w:val="15"/>
                 <w:szCs w:val="15"/>
               </w:rPr>
-              <w:t>SBI</w:t>
+              <w:t>SBI VVC</w:t>
             </w:r>
-            <w:proofErr w:type="spellEnd"/>
-            <w:r>
-              <w:rPr>
-                <w:rFonts w:cs="Helvetica"/>
-                <w:sz w:val="15"/>
-                <w:szCs w:val="15"/>
-              </w:rPr>
-              <w:t xml:space="preserve"> </w:t>
-            </w:r>
-            <w:proofErr w:type="spellStart"/>
-            <w:r>
-              <w:rPr>
-                <w:rFonts w:cs="Helvetica"/>
-                <w:sz w:val="15"/>
-                <w:szCs w:val="15"/>
-              </w:rPr>
-              <w:t>VVC</w:t>
-            </w:r>
-            <w:proofErr w:type="spellEnd"/>
           </w:p>
         </w:tc>
         <w:tc>
@@ -2015,69 +1556,23 @@
                 <w:sz w:val="15"/>
                 <w:szCs w:val="15"/>
               </w:rPr>
-              <w:t xml:space="preserve">The scoreboard for </w:t>
+              <w:t xml:space="preserve">The scoreboard for SBI read transactions. The </w:t>
             </w:r>
-            <w:proofErr w:type="spellStart"/>
             <w:r>
               <w:rPr>
                 <w:rFonts w:cs="Helvetica"/>
                 <w:sz w:val="15"/>
                 <w:szCs w:val="15"/>
               </w:rPr>
-              <w:t>SBI</w:t>
+              <w:t>DUT m</w:t>
             </w:r>
-            <w:proofErr w:type="spellEnd"/>
             <w:r>
               <w:rPr>
                 <w:rFonts w:cs="Helvetica"/>
                 <w:sz w:val="15"/>
                 <w:szCs w:val="15"/>
               </w:rPr>
-              <w:t xml:space="preserve"> read transactions. The </w:t>
-            </w:r>
-            <w:proofErr w:type="spellStart"/>
-            <w:r>
-              <w:rPr>
-                <w:rFonts w:cs="Helvetica"/>
-                <w:sz w:val="15"/>
-                <w:szCs w:val="15"/>
-              </w:rPr>
-              <w:t>DUT</w:t>
-            </w:r>
-            <w:proofErr w:type="spellEnd"/>
-            <w:r>
-              <w:rPr>
-                <w:rFonts w:cs="Helvetica"/>
-                <w:sz w:val="15"/>
-                <w:szCs w:val="15"/>
-              </w:rPr>
-              <w:t xml:space="preserve"> m</w:t>
-            </w:r>
-            <w:r>
-              <w:rPr>
-                <w:rFonts w:cs="Helvetica"/>
-                <w:sz w:val="15"/>
-                <w:szCs w:val="15"/>
-              </w:rPr>
-              <w:t xml:space="preserve">odel will update this scoreboard with expected </w:t>
-            </w:r>
-            <w:proofErr w:type="spellStart"/>
-            <w:r>
-              <w:rPr>
-                <w:rFonts w:cs="Helvetica"/>
-                <w:sz w:val="15"/>
-                <w:szCs w:val="15"/>
-              </w:rPr>
-              <w:t>SBI</w:t>
-            </w:r>
-            <w:proofErr w:type="spellEnd"/>
-            <w:r>
-              <w:rPr>
-                <w:rFonts w:cs="Helvetica"/>
-                <w:sz w:val="15"/>
-                <w:szCs w:val="15"/>
-              </w:rPr>
-              <w:t xml:space="preserve"> read data.</w:t>
+              <w:t>odel will update this scoreboard with expected SBI read data.</w:t>
             </w:r>
           </w:p>
         </w:tc>
@@ -2139,18 +1634,8 @@
                 <w:sz w:val="15"/>
                 <w:szCs w:val="15"/>
               </w:rPr>
-              <w:t xml:space="preserve">UART </w:t>
+              <w:t>UART VVC</w:t>
             </w:r>
-            <w:proofErr w:type="spellStart"/>
-            <w:r>
-              <w:rPr>
-                <w:rFonts w:cs="Helvetica"/>
-                <w:sz w:val="15"/>
-                <w:szCs w:val="15"/>
-              </w:rPr>
-              <w:t>VVC</w:t>
-            </w:r>
-            <w:proofErr w:type="spellEnd"/>
           </w:p>
         </w:tc>
         <w:tc>
@@ -2182,23 +1667,13 @@
               </w:rPr>
               <w:t xml:space="preserve">The scoreboard for UART receive transactions. The </w:t>
             </w:r>
-            <w:proofErr w:type="spellStart"/>
             <w:r>
               <w:rPr>
                 <w:rFonts w:cs="Helvetica"/>
                 <w:sz w:val="15"/>
                 <w:szCs w:val="15"/>
               </w:rPr>
-              <w:t>DUT</w:t>
-            </w:r>
-            <w:proofErr w:type="spellEnd"/>
-            <w:r>
-              <w:rPr>
-                <w:rFonts w:cs="Helvetica"/>
-                <w:sz w:val="15"/>
-                <w:szCs w:val="15"/>
-              </w:rPr>
-              <w:t xml:space="preserve"> m</w:t>
+              <w:t>DUT m</w:t>
             </w:r>
             <w:r>
               <w:rPr>
@@ -2239,18 +1714,8 @@
                 <w:b/>
                 <w:szCs w:val="14"/>
               </w:rPr>
-              <w:t xml:space="preserve">Clock Generator </w:t>
+              <w:t>Clock Generator VVC</w:t>
             </w:r>
-            <w:proofErr w:type="spellStart"/>
-            <w:r>
-              <w:rPr>
-                <w:rFonts w:cs="Helvetica"/>
-                <w:b/>
-                <w:szCs w:val="14"/>
-              </w:rPr>
-              <w:t>VVC</w:t>
-            </w:r>
-            <w:proofErr w:type="spellEnd"/>
           </w:p>
         </w:tc>
         <w:tc>
@@ -2345,8 +1810,6 @@
                 <w:szCs w:val="14"/>
               </w:rPr>
             </w:pPr>
-            <w:proofErr w:type="spellStart"/>
-            <w:proofErr w:type="gramStart"/>
             <w:r>
               <w:rPr>
                 <w:rFonts w:cs="Helvetica"/>
@@ -2363,8 +1826,6 @@
               </w:rPr>
               <w:t>UART</w:t>
             </w:r>
-            <w:proofErr w:type="spellEnd"/>
-            <w:proofErr w:type="gramEnd"/>
           </w:p>
         </w:tc>
         <w:tc>
@@ -2425,97 +1886,7 @@
                 <w:sz w:val="15"/>
                 <w:szCs w:val="15"/>
               </w:rPr>
-              <w:t xml:space="preserve">The </w:t>
-            </w:r>
-            <w:proofErr w:type="spellStart"/>
-            <w:r>
-              <w:rPr>
-                <w:rFonts w:cs="Helvetica"/>
-                <w:sz w:val="15"/>
-                <w:szCs w:val="15"/>
-              </w:rPr>
-              <w:t>DUT</w:t>
-            </w:r>
-            <w:proofErr w:type="spellEnd"/>
-            <w:r>
-              <w:rPr>
-                <w:rFonts w:cs="Helvetica"/>
-                <w:sz w:val="15"/>
-                <w:szCs w:val="15"/>
-              </w:rPr>
-              <w:t xml:space="preserve"> with UART and </w:t>
-            </w:r>
-            <w:proofErr w:type="spellStart"/>
-            <w:r>
-              <w:rPr>
-                <w:rFonts w:cs="Helvetica"/>
-                <w:sz w:val="15"/>
-                <w:szCs w:val="15"/>
-              </w:rPr>
-              <w:t>SBI</w:t>
-            </w:r>
-            <w:proofErr w:type="spellEnd"/>
-            <w:r>
-              <w:rPr>
-                <w:rFonts w:cs="Helvetica"/>
-                <w:sz w:val="15"/>
-                <w:szCs w:val="15"/>
-              </w:rPr>
-              <w:t xml:space="preserve"> interfaces connected to UART </w:t>
-            </w:r>
-            <w:proofErr w:type="spellStart"/>
-            <w:r>
-              <w:rPr>
-                <w:rFonts w:cs="Helvetica"/>
-                <w:sz w:val="15"/>
-                <w:szCs w:val="15"/>
-              </w:rPr>
-              <w:t>VVC</w:t>
-            </w:r>
-            <w:proofErr w:type="spellEnd"/>
-            <w:r>
-              <w:rPr>
-                <w:rFonts w:cs="Helvetica"/>
-                <w:sz w:val="15"/>
-                <w:szCs w:val="15"/>
-              </w:rPr>
-              <w:t xml:space="preserve"> and </w:t>
-            </w:r>
-            <w:proofErr w:type="spellStart"/>
-            <w:r>
-              <w:rPr>
-                <w:rFonts w:cs="Helvetica"/>
-                <w:sz w:val="15"/>
-                <w:szCs w:val="15"/>
-              </w:rPr>
-              <w:t>SBI</w:t>
-            </w:r>
-            <w:proofErr w:type="spellEnd"/>
-            <w:r>
-              <w:rPr>
-                <w:rFonts w:cs="Helvetica"/>
-                <w:sz w:val="15"/>
-                <w:szCs w:val="15"/>
-              </w:rPr>
-              <w:t xml:space="preserve"> </w:t>
-            </w:r>
-            <w:proofErr w:type="spellStart"/>
-            <w:r>
-              <w:rPr>
-                <w:rFonts w:cs="Helvetica"/>
-                <w:sz w:val="15"/>
-                <w:szCs w:val="15"/>
-              </w:rPr>
-              <w:t>VVC</w:t>
-            </w:r>
-            <w:proofErr w:type="spellEnd"/>
-            <w:r>
-              <w:rPr>
-                <w:rFonts w:cs="Helvetica"/>
-                <w:sz w:val="15"/>
-                <w:szCs w:val="15"/>
-              </w:rPr>
-              <w:t>, respectively.</w:t>
+              <w:t>The DUT with UART and SBI interfaces connected to UART VVC and SBI VVC, respectively.</w:t>
             </w:r>
           </w:p>
         </w:tc>
@@ -2546,31 +1917,7 @@
     <w:p/>
     <w:p>
       <w:r>
-        <w:t xml:space="preserve">The </w:t>
-      </w:r>
-      <w:proofErr w:type="spellStart"/>
-      <w:r>
-        <w:t>UVVM</w:t>
-      </w:r>
-      <w:proofErr w:type="spellEnd"/>
-      <w:r>
-        <w:t xml:space="preserve"> demo testbench depend on several files from </w:t>
-      </w:r>
-      <w:proofErr w:type="spellStart"/>
-      <w:r>
-        <w:t>UVVM</w:t>
-      </w:r>
-      <w:proofErr w:type="spellEnd"/>
-      <w:r>
-        <w:t xml:space="preserve"> to be compiled and run, all included in the </w:t>
-      </w:r>
-      <w:proofErr w:type="spellStart"/>
-      <w:r>
-        <w:t>UVVM</w:t>
-      </w:r>
-      <w:proofErr w:type="spellEnd"/>
-      <w:r>
-        <w:t xml:space="preserve"> repository available on GitHub.    </w:t>
+        <w:t xml:space="preserve">The UVVM demo testbench depend on several files from UVVM to be compiled and run, all included in the UVVM repository available on GitHub.    </w:t>
       </w:r>
     </w:p>
     <w:p/>
@@ -2598,7 +1945,6 @@
         </w:rPr>
         <w:t xml:space="preserve">bench and </w:t>
       </w:r>
-      <w:proofErr w:type="spellStart"/>
       <w:r>
         <w:rPr>
           <w:lang w:eastAsia="ja-JP"/>
@@ -2609,14 +1955,7 @@
         <w:rPr>
           <w:lang w:eastAsia="ja-JP"/>
         </w:rPr>
-        <w:t>harness</w:t>
-      </w:r>
-      <w:proofErr w:type="spellEnd"/>
-      <w:r>
-        <w:rPr>
-          <w:lang w:eastAsia="ja-JP"/>
-        </w:rPr>
-        <w:t xml:space="preserve"> </w:t>
+        <w:t xml:space="preserve">harness </w:t>
       </w:r>
       <w:r>
         <w:rPr>
@@ -2630,43 +1969,25 @@
         </w:rPr>
         <w:t xml:space="preserve"> located in the </w:t>
       </w:r>
-      <w:proofErr w:type="spellStart"/>
       <w:r>
         <w:rPr>
           <w:rFonts w:ascii="Consolas" w:hAnsi="Consolas" w:cs="Consolas"/>
           <w:lang w:eastAsia="ja-JP"/>
         </w:rPr>
-        <w:t>bitvis_VIP_UART</w:t>
-      </w:r>
-      <w:proofErr w:type="spellEnd"/>
+        <w:t>bitvis_VIP_UART/tb</w:t>
+      </w:r>
+      <w:r>
+        <w:rPr>
+          <w:lang w:eastAsia="ja-JP"/>
+        </w:rPr>
+        <w:t xml:space="preserve"> folder, and that running the testbench is done from the </w:t>
+      </w:r>
       <w:r>
         <w:rPr>
           <w:rFonts w:ascii="Consolas" w:hAnsi="Consolas" w:cs="Consolas"/>
           <w:lang w:eastAsia="ja-JP"/>
         </w:rPr>
-        <w:t>/tb</w:t>
-      </w:r>
-      <w:r>
-        <w:rPr>
-          <w:lang w:eastAsia="ja-JP"/>
-        </w:rPr>
-        <w:t xml:space="preserve"> folder, and that running the testbench is done from the </w:t>
-      </w:r>
-      <w:proofErr w:type="spellStart"/>
-      <w:r>
-        <w:rPr>
-          <w:rFonts w:ascii="Consolas" w:hAnsi="Consolas" w:cs="Consolas"/>
-          <w:lang w:eastAsia="ja-JP"/>
-        </w:rPr>
-        <w:t>bitvis_VIP_UART</w:t>
-      </w:r>
-      <w:proofErr w:type="spellEnd"/>
-      <w:r>
-        <w:rPr>
-          <w:rFonts w:ascii="Consolas" w:hAnsi="Consolas" w:cs="Consolas"/>
-          <w:lang w:eastAsia="ja-JP"/>
-        </w:rPr>
-        <w:t>/sim</w:t>
+        <w:t>bitvis_VIP_UART/sim</w:t>
       </w:r>
       <w:r>
         <w:rPr>
@@ -2689,37 +2010,12 @@
           <w:lang w:eastAsia="ja-JP"/>
         </w:rPr>
       </w:pPr>
-      <w:proofErr w:type="spellStart"/>
       <w:r>
         <w:rPr>
           <w:rFonts w:ascii="Consolas" w:hAnsi="Consolas"/>
           <w:lang w:eastAsia="ja-JP"/>
         </w:rPr>
-        <w:t>vsim</w:t>
-      </w:r>
-      <w:proofErr w:type="spellEnd"/>
-      <w:r>
-        <w:rPr>
-          <w:rFonts w:ascii="Consolas" w:hAnsi="Consolas"/>
-          <w:lang w:eastAsia="ja-JP"/>
-        </w:rPr>
-        <w:t xml:space="preserve"> -c -do</w:t>
-      </w:r>
-      <w:proofErr w:type="gramStart"/>
-      <w:r>
-        <w:rPr>
-          <w:rFonts w:ascii="Consolas" w:hAnsi="Consolas"/>
-          <w:lang w:eastAsia="ja-JP"/>
-        </w:rPr>
-        <w:t xml:space="preserve"> ..</w:t>
-      </w:r>
-      <w:proofErr w:type="gramEnd"/>
-      <w:r>
-        <w:rPr>
-          <w:rFonts w:ascii="Consolas" w:hAnsi="Consolas"/>
-          <w:lang w:eastAsia="ja-JP"/>
-        </w:rPr>
-        <w:t>/script/compile_all_and_simulate.do</w:t>
+        <w:t>vsim -c -do ../script/compile_all_and_simulate.do</w:t>
       </w:r>
     </w:p>
     <w:p/>
@@ -2758,30 +2054,20 @@
       <w:r>
         <w:t xml:space="preserve">The tests are defined in the testbench file </w:t>
       </w:r>
-      <w:proofErr w:type="spellStart"/>
       <w:r>
         <w:rPr>
           <w:rFonts w:ascii="Consolas" w:hAnsi="Consolas" w:cs="Consolas"/>
         </w:rPr>
         <w:t>uvvm_demo_tb.vhd</w:t>
       </w:r>
-      <w:proofErr w:type="spellEnd"/>
       <w:r>
         <w:t xml:space="preserve">, located in </w:t>
       </w:r>
-      <w:proofErr w:type="spellStart"/>
       <w:r>
         <w:rPr>
           <w:rFonts w:ascii="Consolas" w:hAnsi="Consolas" w:cs="Consolas"/>
         </w:rPr>
-        <w:t>bitvis_vip_uart</w:t>
-      </w:r>
-      <w:proofErr w:type="spellEnd"/>
-      <w:r>
-        <w:rPr>
-          <w:rFonts w:ascii="Consolas" w:hAnsi="Consolas" w:cs="Consolas"/>
-        </w:rPr>
-        <w:t>/tb</w:t>
+        <w:t>bitvis_vip_uart/tb</w:t>
       </w:r>
       <w:r>
         <w:t xml:space="preserve"> folder.</w:t>
@@ -2806,63 +2092,7 @@
         <w:rPr>
           <w:lang w:eastAsia="ja-JP"/>
         </w:rPr>
-        <w:t xml:space="preserve">This test demonstrates protocol dependent error injection using the UART </w:t>
-      </w:r>
-      <w:proofErr w:type="spellStart"/>
-      <w:r>
-        <w:rPr>
-          <w:lang w:eastAsia="ja-JP"/>
-        </w:rPr>
-        <w:t>VVC</w:t>
-      </w:r>
-      <w:proofErr w:type="spellEnd"/>
-      <w:r>
-        <w:rPr>
-          <w:lang w:eastAsia="ja-JP"/>
-        </w:rPr>
-        <w:t xml:space="preserve">, </w:t>
-      </w:r>
-      <w:proofErr w:type="spellStart"/>
-      <w:r>
-        <w:rPr>
-          <w:lang w:eastAsia="ja-JP"/>
-        </w:rPr>
-        <w:t>SBI</w:t>
-      </w:r>
-      <w:proofErr w:type="spellEnd"/>
-      <w:r>
-        <w:rPr>
-          <w:lang w:eastAsia="ja-JP"/>
-        </w:rPr>
-        <w:t xml:space="preserve"> </w:t>
-      </w:r>
-      <w:proofErr w:type="spellStart"/>
-      <w:r>
-        <w:rPr>
-          <w:lang w:eastAsia="ja-JP"/>
-        </w:rPr>
-        <w:t>VVC</w:t>
-      </w:r>
-      <w:proofErr w:type="spellEnd"/>
-      <w:r>
-        <w:rPr>
-          <w:lang w:eastAsia="ja-JP"/>
-        </w:rPr>
-        <w:t xml:space="preserve"> and </w:t>
-      </w:r>
-      <w:proofErr w:type="spellStart"/>
-      <w:r>
-        <w:rPr>
-          <w:lang w:eastAsia="ja-JP"/>
-        </w:rPr>
-        <w:t>DUT</w:t>
-      </w:r>
-      <w:proofErr w:type="spellEnd"/>
-      <w:r>
-        <w:rPr>
-          <w:lang w:eastAsia="ja-JP"/>
-        </w:rPr>
-        <w:t>.</w:t>
+        <w:t>This test demonstrates protocol dependent error injection using the UART VVC, SBI VVC and DUT.</w:t>
       </w:r>
     </w:p>
     <w:p>
@@ -2887,35 +2117,7 @@
         <w:rPr>
           <w:lang w:eastAsia="ja-JP"/>
         </w:rPr>
-        <w:t xml:space="preserve">The UART </w:t>
-      </w:r>
-      <w:proofErr w:type="spellStart"/>
-      <w:r>
-        <w:rPr>
-          <w:lang w:eastAsia="ja-JP"/>
-        </w:rPr>
-        <w:t>VVC</w:t>
-      </w:r>
-      <w:proofErr w:type="spellEnd"/>
-      <w:r>
-        <w:rPr>
-          <w:lang w:eastAsia="ja-JP"/>
-        </w:rPr>
-        <w:t xml:space="preserve"> is configured with parity and stop bit error probability from 0-100% and transmit data to </w:t>
-      </w:r>
-      <w:proofErr w:type="spellStart"/>
-      <w:r>
-        <w:rPr>
-          <w:lang w:eastAsia="ja-JP"/>
-        </w:rPr>
-        <w:t>DUT</w:t>
-      </w:r>
-      <w:proofErr w:type="spellEnd"/>
-      <w:r>
-        <w:rPr>
-          <w:lang w:eastAsia="ja-JP"/>
-        </w:rPr>
-        <w:t xml:space="preserve">. </w:t>
+        <w:t xml:space="preserve">The UART VVC is configured with parity and stop bit error probability from 0-100% and transmit data to DUT. </w:t>
       </w:r>
     </w:p>
     <w:p>
@@ -2935,19 +2137,11 @@
         </w:rPr>
         <w:t xml:space="preserve">The Model receive the UART </w:t>
       </w:r>
-      <w:proofErr w:type="spellStart"/>
-      <w:r>
-        <w:rPr>
-          <w:lang w:eastAsia="ja-JP"/>
-        </w:rPr>
-        <w:t>DTT</w:t>
-      </w:r>
-      <w:proofErr w:type="spellEnd"/>
-      <w:r>
-        <w:rPr>
-          <w:lang w:eastAsia="ja-JP"/>
-        </w:rPr>
-        <w:t xml:space="preserve"> signal</w:t>
+      <w:r>
+        <w:rPr>
+          <w:lang w:eastAsia="ja-JP"/>
+        </w:rPr>
+        <w:t>transaction info</w:t>
       </w:r>
       <w:r>
         <w:rPr>
@@ -2959,35 +2153,7 @@
         <w:rPr>
           <w:lang w:eastAsia="ja-JP"/>
         </w:rPr>
-        <w:t xml:space="preserve"> put any valid transfer data on the scoreboard and issue </w:t>
-      </w:r>
-      <w:proofErr w:type="spellStart"/>
-      <w:r>
-        <w:rPr>
-          <w:lang w:eastAsia="ja-JP"/>
-        </w:rPr>
-        <w:t>SBI</w:t>
-      </w:r>
-      <w:proofErr w:type="spellEnd"/>
-      <w:r>
-        <w:rPr>
-          <w:lang w:eastAsia="ja-JP"/>
-        </w:rPr>
-        <w:t xml:space="preserve"> </w:t>
-      </w:r>
-      <w:proofErr w:type="spellStart"/>
-      <w:r>
-        <w:rPr>
-          <w:lang w:eastAsia="ja-JP"/>
-        </w:rPr>
-        <w:t>VVC</w:t>
-      </w:r>
-      <w:proofErr w:type="spellEnd"/>
-      <w:r>
-        <w:rPr>
-          <w:lang w:eastAsia="ja-JP"/>
-        </w:rPr>
-        <w:t xml:space="preserve"> read request. </w:t>
+        <w:t xml:space="preserve"> put any valid transfer data on the scoreboard and issue SBI VVC read request. </w:t>
       </w:r>
     </w:p>
     <w:p>
@@ -3005,35 +2171,7 @@
         <w:rPr>
           <w:lang w:eastAsia="ja-JP"/>
         </w:rPr>
-        <w:t xml:space="preserve">The </w:t>
-      </w:r>
-      <w:proofErr w:type="spellStart"/>
-      <w:r>
-        <w:rPr>
-          <w:lang w:eastAsia="ja-JP"/>
-        </w:rPr>
-        <w:t>SBI</w:t>
-      </w:r>
-      <w:proofErr w:type="spellEnd"/>
-      <w:r>
-        <w:rPr>
-          <w:lang w:eastAsia="ja-JP"/>
-        </w:rPr>
-        <w:t xml:space="preserve"> </w:t>
-      </w:r>
-      <w:proofErr w:type="spellStart"/>
-      <w:r>
-        <w:rPr>
-          <w:lang w:eastAsia="ja-JP"/>
-        </w:rPr>
-        <w:t>VVC</w:t>
-      </w:r>
-      <w:proofErr w:type="spellEnd"/>
-      <w:r>
-        <w:rPr>
-          <w:lang w:eastAsia="ja-JP"/>
-        </w:rPr>
-        <w:t xml:space="preserve"> will put actual received data on scoreboard.</w:t>
+        <w:t>The SBI VVC will put actual received data on scoreboard.</w:t>
       </w:r>
       <w:r>
         <w:rPr>
@@ -3122,77 +2260,7 @@
         <w:rPr>
           <w:lang w:eastAsia="ja-JP"/>
         </w:rPr>
-        <w:t xml:space="preserve">This test demonstrates the usage of randomisation in </w:t>
-      </w:r>
-      <w:proofErr w:type="spellStart"/>
-      <w:r>
-        <w:rPr>
-          <w:lang w:eastAsia="ja-JP"/>
-        </w:rPr>
-        <w:t>VVC</w:t>
-      </w:r>
-      <w:proofErr w:type="spellEnd"/>
-      <w:r>
-        <w:rPr>
-          <w:lang w:eastAsia="ja-JP"/>
-        </w:rPr>
-        <w:t xml:space="preserve"> calls using the UART </w:t>
-      </w:r>
-      <w:proofErr w:type="spellStart"/>
-      <w:r>
-        <w:rPr>
-          <w:lang w:eastAsia="ja-JP"/>
-        </w:rPr>
-        <w:t>VVC</w:t>
-      </w:r>
-      <w:proofErr w:type="spellEnd"/>
-      <w:r>
-        <w:rPr>
-          <w:lang w:eastAsia="ja-JP"/>
-        </w:rPr>
-        <w:t xml:space="preserve">, </w:t>
-      </w:r>
-      <w:proofErr w:type="spellStart"/>
-      <w:r>
-        <w:rPr>
-          <w:lang w:eastAsia="ja-JP"/>
-        </w:rPr>
-        <w:t>SBI</w:t>
-      </w:r>
-      <w:proofErr w:type="spellEnd"/>
-      <w:r>
-        <w:rPr>
-          <w:lang w:eastAsia="ja-JP"/>
-        </w:rPr>
-        <w:t xml:space="preserve"> </w:t>
-      </w:r>
-      <w:proofErr w:type="spellStart"/>
-      <w:r>
-        <w:rPr>
-          <w:lang w:eastAsia="ja-JP"/>
-        </w:rPr>
-        <w:t>VVC</w:t>
-      </w:r>
-      <w:proofErr w:type="spellEnd"/>
-      <w:r>
-        <w:rPr>
-          <w:lang w:eastAsia="ja-JP"/>
-        </w:rPr>
-        <w:t xml:space="preserve"> and UART </w:t>
-      </w:r>
-      <w:proofErr w:type="spellStart"/>
-      <w:r>
-        <w:rPr>
-          <w:lang w:eastAsia="ja-JP"/>
-        </w:rPr>
-        <w:t>DUT</w:t>
-      </w:r>
-      <w:proofErr w:type="spellEnd"/>
-      <w:r>
-        <w:rPr>
-          <w:lang w:eastAsia="ja-JP"/>
-        </w:rPr>
-        <w:t xml:space="preserve">. </w:t>
+        <w:t xml:space="preserve">This test demonstrates the usage of randomisation in VVC calls using the UART VVC, SBI VVC and UART DUT. </w:t>
       </w:r>
     </w:p>
     <w:p>
@@ -3217,35 +2285,7 @@
         <w:rPr>
           <w:lang w:eastAsia="ja-JP"/>
         </w:rPr>
-        <w:t xml:space="preserve">The UART </w:t>
-      </w:r>
-      <w:proofErr w:type="spellStart"/>
-      <w:r>
-        <w:rPr>
-          <w:lang w:eastAsia="ja-JP"/>
-        </w:rPr>
-        <w:t>VVC</w:t>
-      </w:r>
-      <w:proofErr w:type="spellEnd"/>
-      <w:r>
-        <w:rPr>
-          <w:lang w:eastAsia="ja-JP"/>
-        </w:rPr>
-        <w:t xml:space="preserve"> is instructed to send 1 and 3 randomised data words to the </w:t>
-      </w:r>
-      <w:proofErr w:type="spellStart"/>
-      <w:r>
-        <w:rPr>
-          <w:lang w:eastAsia="ja-JP"/>
-        </w:rPr>
-        <w:t>DUT</w:t>
-      </w:r>
-      <w:proofErr w:type="spellEnd"/>
-      <w:r>
-        <w:rPr>
-          <w:lang w:eastAsia="ja-JP"/>
-        </w:rPr>
-        <w:t xml:space="preserve">. </w:t>
+        <w:t xml:space="preserve">The UART VVC is instructed to send 1 and 3 randomised data words to the DUT. </w:t>
       </w:r>
     </w:p>
     <w:p>
@@ -3277,19 +2317,11 @@
         </w:rPr>
         <w:t xml:space="preserve"> UART </w:t>
       </w:r>
-      <w:proofErr w:type="spellStart"/>
-      <w:r>
-        <w:rPr>
-          <w:lang w:eastAsia="ja-JP"/>
-        </w:rPr>
-        <w:t>DTT</w:t>
-      </w:r>
-      <w:proofErr w:type="spellEnd"/>
-      <w:r>
-        <w:rPr>
-          <w:lang w:eastAsia="ja-JP"/>
-        </w:rPr>
-        <w:t xml:space="preserve"> signal</w:t>
+      <w:r>
+        <w:rPr>
+          <w:lang w:eastAsia="ja-JP"/>
+        </w:rPr>
+        <w:t>transaction info</w:t>
       </w:r>
       <w:r>
         <w:rPr>
@@ -3337,35 +2369,7 @@
         <w:rPr>
           <w:lang w:eastAsia="ja-JP"/>
         </w:rPr>
-        <w:t xml:space="preserve"> </w:t>
-      </w:r>
-      <w:proofErr w:type="spellStart"/>
-      <w:r>
-        <w:rPr>
-          <w:lang w:eastAsia="ja-JP"/>
-        </w:rPr>
-        <w:t>SBI</w:t>
-      </w:r>
-      <w:proofErr w:type="spellEnd"/>
-      <w:r>
-        <w:rPr>
-          <w:lang w:eastAsia="ja-JP"/>
-        </w:rPr>
-        <w:t xml:space="preserve"> </w:t>
-      </w:r>
-      <w:proofErr w:type="spellStart"/>
-      <w:r>
-        <w:rPr>
-          <w:lang w:eastAsia="ja-JP"/>
-        </w:rPr>
-        <w:t>VVC</w:t>
-      </w:r>
-      <w:proofErr w:type="spellEnd"/>
-      <w:r>
-        <w:rPr>
-          <w:lang w:eastAsia="ja-JP"/>
-        </w:rPr>
-        <w:t xml:space="preserve"> read request. </w:t>
+        <w:t xml:space="preserve"> SBI VVC read request. </w:t>
       </w:r>
     </w:p>
     <w:p>
@@ -3383,35 +2387,7 @@
         <w:rPr>
           <w:lang w:eastAsia="ja-JP"/>
         </w:rPr>
-        <w:t xml:space="preserve">The </w:t>
-      </w:r>
-      <w:proofErr w:type="spellStart"/>
-      <w:r>
-        <w:rPr>
-          <w:lang w:eastAsia="ja-JP"/>
-        </w:rPr>
-        <w:t>SBI</w:t>
-      </w:r>
-      <w:proofErr w:type="spellEnd"/>
-      <w:r>
-        <w:rPr>
-          <w:lang w:eastAsia="ja-JP"/>
-        </w:rPr>
-        <w:t xml:space="preserve"> </w:t>
-      </w:r>
-      <w:proofErr w:type="spellStart"/>
-      <w:r>
-        <w:rPr>
-          <w:lang w:eastAsia="ja-JP"/>
-        </w:rPr>
-        <w:t>VVC</w:t>
-      </w:r>
-      <w:proofErr w:type="spellEnd"/>
-      <w:r>
-        <w:rPr>
-          <w:lang w:eastAsia="ja-JP"/>
-        </w:rPr>
-        <w:t xml:space="preserve"> put</w:t>
+        <w:t>The SBI VVC put</w:t>
       </w:r>
       <w:r>
         <w:rPr>
@@ -3526,63 +2502,7 @@
         <w:rPr>
           <w:lang w:eastAsia="ja-JP"/>
         </w:rPr>
-        <w:t xml:space="preserve">This test demonstrates the usage of protocol checkers using UART </w:t>
-      </w:r>
-      <w:proofErr w:type="spellStart"/>
-      <w:r>
-        <w:rPr>
-          <w:lang w:eastAsia="ja-JP"/>
-        </w:rPr>
-        <w:t>VVC</w:t>
-      </w:r>
-      <w:proofErr w:type="spellEnd"/>
-      <w:r>
-        <w:rPr>
-          <w:lang w:eastAsia="ja-JP"/>
-        </w:rPr>
-        <w:t xml:space="preserve">, </w:t>
-      </w:r>
-      <w:proofErr w:type="spellStart"/>
-      <w:r>
-        <w:rPr>
-          <w:lang w:eastAsia="ja-JP"/>
-        </w:rPr>
-        <w:t>SBI</w:t>
-      </w:r>
-      <w:proofErr w:type="spellEnd"/>
-      <w:r>
-        <w:rPr>
-          <w:lang w:eastAsia="ja-JP"/>
-        </w:rPr>
-        <w:t xml:space="preserve"> </w:t>
-      </w:r>
-      <w:proofErr w:type="spellStart"/>
-      <w:r>
-        <w:rPr>
-          <w:lang w:eastAsia="ja-JP"/>
-        </w:rPr>
-        <w:t>VVC</w:t>
-      </w:r>
-      <w:proofErr w:type="spellEnd"/>
-      <w:r>
-        <w:rPr>
-          <w:lang w:eastAsia="ja-JP"/>
-        </w:rPr>
-        <w:t xml:space="preserve"> and UART </w:t>
-      </w:r>
-      <w:proofErr w:type="spellStart"/>
-      <w:r>
-        <w:rPr>
-          <w:lang w:eastAsia="ja-JP"/>
-        </w:rPr>
-        <w:t>DUT</w:t>
-      </w:r>
-      <w:proofErr w:type="spellEnd"/>
-      <w:r>
-        <w:rPr>
-          <w:lang w:eastAsia="ja-JP"/>
-        </w:rPr>
-        <w:t xml:space="preserve">. </w:t>
+        <w:t xml:space="preserve">This test demonstrates the usage of protocol checkers using UART VVC, SBI VVC and UART DUT. </w:t>
       </w:r>
     </w:p>
     <w:p>
@@ -3607,21 +2527,7 @@
         <w:rPr>
           <w:lang w:eastAsia="ja-JP"/>
         </w:rPr>
-        <w:t xml:space="preserve">The UART </w:t>
-      </w:r>
-      <w:proofErr w:type="spellStart"/>
-      <w:r>
-        <w:rPr>
-          <w:lang w:eastAsia="ja-JP"/>
-        </w:rPr>
-        <w:t>VVC</w:t>
-      </w:r>
-      <w:proofErr w:type="spellEnd"/>
-      <w:r>
-        <w:rPr>
-          <w:lang w:eastAsia="ja-JP"/>
-        </w:rPr>
-        <w:t xml:space="preserve"> is configured with control of a bit rate protocol checker</w:t>
+        <w:t>The UART VVC is configured with control of a bit rate protocol checker</w:t>
       </w:r>
       <w:r>
         <w:rPr>
@@ -3645,35 +2551,7 @@
         <w:rPr>
           <w:lang w:eastAsia="ja-JP"/>
         </w:rPr>
-        <w:t xml:space="preserve">The </w:t>
-      </w:r>
-      <w:proofErr w:type="spellStart"/>
-      <w:r>
-        <w:rPr>
-          <w:lang w:eastAsia="ja-JP"/>
-        </w:rPr>
-        <w:t>SBI</w:t>
-      </w:r>
-      <w:proofErr w:type="spellEnd"/>
-      <w:r>
-        <w:rPr>
-          <w:lang w:eastAsia="ja-JP"/>
-        </w:rPr>
-        <w:t xml:space="preserve"> </w:t>
-      </w:r>
-      <w:proofErr w:type="spellStart"/>
-      <w:r>
-        <w:rPr>
-          <w:lang w:eastAsia="ja-JP"/>
-        </w:rPr>
-        <w:t>VVC</w:t>
-      </w:r>
-      <w:proofErr w:type="spellEnd"/>
-      <w:r>
-        <w:rPr>
-          <w:lang w:eastAsia="ja-JP"/>
-        </w:rPr>
-        <w:t xml:space="preserve"> transmits </w:t>
+        <w:t xml:space="preserve">The SBI VVC transmits </w:t>
       </w:r>
       <w:r>
         <w:rPr>
@@ -3727,49 +2605,19 @@
         <w:rPr>
           <w:lang w:eastAsia="ja-JP"/>
         </w:rPr>
-        <w:t xml:space="preserve">The Model receive </w:t>
-      </w:r>
-      <w:proofErr w:type="spellStart"/>
-      <w:r>
-        <w:rPr>
-          <w:lang w:eastAsia="ja-JP"/>
-        </w:rPr>
-        <w:t>SBI</w:t>
-      </w:r>
-      <w:proofErr w:type="spellEnd"/>
-      <w:r>
-        <w:rPr>
-          <w:lang w:eastAsia="ja-JP"/>
-        </w:rPr>
-        <w:t xml:space="preserve"> </w:t>
-      </w:r>
-      <w:proofErr w:type="spellStart"/>
-      <w:r>
-        <w:rPr>
-          <w:lang w:eastAsia="ja-JP"/>
-        </w:rPr>
-        <w:t>DTT</w:t>
-      </w:r>
-      <w:proofErr w:type="spellEnd"/>
-      <w:r>
-        <w:rPr>
-          <w:lang w:eastAsia="ja-JP"/>
-        </w:rPr>
-        <w:t xml:space="preserve"> and puts expected data on scoreboard while UART </w:t>
-      </w:r>
-      <w:proofErr w:type="spellStart"/>
-      <w:r>
-        <w:rPr>
-          <w:lang w:eastAsia="ja-JP"/>
-        </w:rPr>
-        <w:t>VVC</w:t>
-      </w:r>
-      <w:proofErr w:type="spellEnd"/>
-      <w:r>
-        <w:rPr>
-          <w:lang w:eastAsia="ja-JP"/>
-        </w:rPr>
-        <w:t xml:space="preserve"> put</w:t>
+        <w:t>The Model receive SBI</w:t>
+      </w:r>
+      <w:r>
+        <w:rPr>
+          <w:lang w:eastAsia="ja-JP"/>
+        </w:rPr>
+        <w:t xml:space="preserve"> transaction info</w:t>
+      </w:r>
+      <w:r>
+        <w:rPr>
+          <w:lang w:eastAsia="ja-JP"/>
+        </w:rPr>
+        <w:t xml:space="preserve"> and puts expected data on scoreboard while UART VVC put</w:t>
       </w:r>
       <w:r>
         <w:rPr>
@@ -3858,63 +2706,7 @@
         <w:rPr>
           <w:lang w:eastAsia="ja-JP"/>
         </w:rPr>
-        <w:t xml:space="preserve">This test demonstrates the usage of an activity watchdog using UART </w:t>
-      </w:r>
-      <w:proofErr w:type="spellStart"/>
-      <w:r>
-        <w:rPr>
-          <w:lang w:eastAsia="ja-JP"/>
-        </w:rPr>
-        <w:t>VVC</w:t>
-      </w:r>
-      <w:proofErr w:type="spellEnd"/>
-      <w:r>
-        <w:rPr>
-          <w:lang w:eastAsia="ja-JP"/>
-        </w:rPr>
-        <w:t xml:space="preserve">, </w:t>
-      </w:r>
-      <w:proofErr w:type="spellStart"/>
-      <w:r>
-        <w:rPr>
-          <w:lang w:eastAsia="ja-JP"/>
-        </w:rPr>
-        <w:t>SBI</w:t>
-      </w:r>
-      <w:proofErr w:type="spellEnd"/>
-      <w:r>
-        <w:rPr>
-          <w:lang w:eastAsia="ja-JP"/>
-        </w:rPr>
-        <w:t xml:space="preserve"> </w:t>
-      </w:r>
-      <w:proofErr w:type="spellStart"/>
-      <w:r>
-        <w:rPr>
-          <w:lang w:eastAsia="ja-JP"/>
-        </w:rPr>
-        <w:t>VVC</w:t>
-      </w:r>
-      <w:proofErr w:type="spellEnd"/>
-      <w:r>
-        <w:rPr>
-          <w:lang w:eastAsia="ja-JP"/>
-        </w:rPr>
-        <w:t xml:space="preserve"> and UART </w:t>
-      </w:r>
-      <w:proofErr w:type="spellStart"/>
-      <w:r>
-        <w:rPr>
-          <w:lang w:eastAsia="ja-JP"/>
-        </w:rPr>
-        <w:t>DUT</w:t>
-      </w:r>
-      <w:proofErr w:type="spellEnd"/>
-      <w:r>
-        <w:rPr>
-          <w:lang w:eastAsia="ja-JP"/>
-        </w:rPr>
-        <w:t xml:space="preserve">. </w:t>
+        <w:t xml:space="preserve">This test demonstrates the usage of an activity watchdog using UART VVC, SBI VVC and UART DUT. </w:t>
       </w:r>
     </w:p>
     <w:p>
@@ -3939,35 +2731,7 @@
         <w:rPr>
           <w:lang w:eastAsia="ja-JP"/>
         </w:rPr>
-        <w:t xml:space="preserve">The </w:t>
-      </w:r>
-      <w:proofErr w:type="spellStart"/>
-      <w:r>
-        <w:rPr>
-          <w:lang w:eastAsia="ja-JP"/>
-        </w:rPr>
-        <w:t>SBI</w:t>
-      </w:r>
-      <w:proofErr w:type="spellEnd"/>
-      <w:r>
-        <w:rPr>
-          <w:lang w:eastAsia="ja-JP"/>
-        </w:rPr>
-        <w:t xml:space="preserve"> </w:t>
-      </w:r>
-      <w:proofErr w:type="spellStart"/>
-      <w:r>
-        <w:rPr>
-          <w:lang w:eastAsia="ja-JP"/>
-        </w:rPr>
-        <w:t>VVC</w:t>
-      </w:r>
-      <w:proofErr w:type="spellEnd"/>
-      <w:r>
-        <w:rPr>
-          <w:lang w:eastAsia="ja-JP"/>
-        </w:rPr>
-        <w:t xml:space="preserve"> transmit</w:t>
+        <w:t>The SBI VVC transmit</w:t>
       </w:r>
       <w:r>
         <w:rPr>
@@ -3979,21 +2743,7 @@
         <w:rPr>
           <w:lang w:eastAsia="ja-JP"/>
         </w:rPr>
-        <w:t xml:space="preserve"> 3 data words to the </w:t>
-      </w:r>
-      <w:proofErr w:type="spellStart"/>
-      <w:r>
-        <w:rPr>
-          <w:lang w:eastAsia="ja-JP"/>
-        </w:rPr>
-        <w:t>DUT</w:t>
-      </w:r>
-      <w:proofErr w:type="spellEnd"/>
-      <w:r>
-        <w:rPr>
-          <w:lang w:eastAsia="ja-JP"/>
-        </w:rPr>
-        <w:t>, and the Model receive</w:t>
+        <w:t xml:space="preserve"> 3 data words to the DUT, and the Model receive</w:t>
       </w:r>
       <w:r>
         <w:rPr>
@@ -4005,30 +2755,14 @@
         <w:rPr>
           <w:lang w:eastAsia="ja-JP"/>
         </w:rPr>
-        <w:t xml:space="preserve"> the </w:t>
-      </w:r>
-      <w:proofErr w:type="spellStart"/>
-      <w:r>
-        <w:rPr>
-          <w:lang w:eastAsia="ja-JP"/>
-        </w:rPr>
-        <w:t>SBI</w:t>
-      </w:r>
-      <w:proofErr w:type="spellEnd"/>
-      <w:r>
-        <w:rPr>
-          <w:lang w:eastAsia="ja-JP"/>
-        </w:rPr>
-        <w:t xml:space="preserve"> </w:t>
-      </w:r>
-      <w:proofErr w:type="spellStart"/>
-      <w:r>
-        <w:rPr>
-          <w:lang w:eastAsia="ja-JP"/>
-        </w:rPr>
-        <w:t>DTT</w:t>
-      </w:r>
-      <w:proofErr w:type="spellEnd"/>
+        <w:t xml:space="preserve"> the SBI </w:t>
+      </w:r>
+      <w:r>
+        <w:rPr>
+          <w:lang w:eastAsia="ja-JP"/>
+        </w:rPr>
+        <w:t>transaction info</w:t>
+      </w:r>
       <w:r>
         <w:rPr>
           <w:lang w:eastAsia="ja-JP"/>
@@ -4075,21 +2809,7 @@
         <w:rPr>
           <w:lang w:eastAsia="ja-JP"/>
         </w:rPr>
-        <w:t xml:space="preserve">The UART </w:t>
-      </w:r>
-      <w:proofErr w:type="spellStart"/>
-      <w:r>
-        <w:rPr>
-          <w:lang w:eastAsia="ja-JP"/>
-        </w:rPr>
-        <w:t>VVC</w:t>
-      </w:r>
-      <w:proofErr w:type="spellEnd"/>
-      <w:r>
-        <w:rPr>
-          <w:lang w:eastAsia="ja-JP"/>
-        </w:rPr>
-        <w:t xml:space="preserve"> read</w:t>
+        <w:t>The UART VVC read</w:t>
       </w:r>
       <w:r>
         <w:rPr>
@@ -4101,21 +2821,7 @@
         <w:rPr>
           <w:lang w:eastAsia="ja-JP"/>
         </w:rPr>
-        <w:t xml:space="preserve"> data from </w:t>
-      </w:r>
-      <w:proofErr w:type="spellStart"/>
-      <w:r>
-        <w:rPr>
-          <w:lang w:eastAsia="ja-JP"/>
-        </w:rPr>
-        <w:t>DUT</w:t>
-      </w:r>
-      <w:proofErr w:type="spellEnd"/>
-      <w:r>
-        <w:rPr>
-          <w:lang w:eastAsia="ja-JP"/>
-        </w:rPr>
-        <w:t xml:space="preserve"> and put</w:t>
+        <w:t xml:space="preserve"> data from DUT and put</w:t>
       </w:r>
       <w:r>
         <w:rPr>
@@ -4205,21 +2911,7 @@
         <w:rPr>
           <w:lang w:eastAsia="ja-JP"/>
         </w:rPr>
-        <w:t xml:space="preserve">countdown due to </w:t>
-      </w:r>
-      <w:proofErr w:type="spellStart"/>
-      <w:r>
-        <w:rPr>
-          <w:lang w:eastAsia="ja-JP"/>
-        </w:rPr>
-        <w:t>VVC</w:t>
-      </w:r>
-      <w:proofErr w:type="spellEnd"/>
-      <w:r>
-        <w:rPr>
-          <w:lang w:eastAsia="ja-JP"/>
-        </w:rPr>
-        <w:t xml:space="preserve"> inactivity</w:t>
+        <w:t>countdown due to VVC inactivity</w:t>
       </w:r>
       <w:r>
         <w:rPr>
@@ -4273,35 +2965,7 @@
         <w:rPr>
           <w:lang w:eastAsia="ja-JP"/>
         </w:rPr>
-        <w:t xml:space="preserve">The </w:t>
-      </w:r>
-      <w:proofErr w:type="spellStart"/>
-      <w:r>
-        <w:rPr>
-          <w:lang w:eastAsia="ja-JP"/>
-        </w:rPr>
-        <w:t>SBI</w:t>
-      </w:r>
-      <w:proofErr w:type="spellEnd"/>
-      <w:r>
-        <w:rPr>
-          <w:lang w:eastAsia="ja-JP"/>
-        </w:rPr>
-        <w:t xml:space="preserve"> </w:t>
-      </w:r>
-      <w:proofErr w:type="spellStart"/>
-      <w:r>
-        <w:rPr>
-          <w:lang w:eastAsia="ja-JP"/>
-        </w:rPr>
-        <w:t>VVC</w:t>
-      </w:r>
-      <w:proofErr w:type="spellEnd"/>
-      <w:r>
-        <w:rPr>
-          <w:lang w:eastAsia="ja-JP"/>
-        </w:rPr>
-        <w:t xml:space="preserve"> </w:t>
+        <w:t xml:space="preserve">The SBI VVC </w:t>
       </w:r>
       <w:r>
         <w:rPr>
@@ -4313,44 +2977,14 @@
         <w:rPr>
           <w:lang w:eastAsia="ja-JP"/>
         </w:rPr>
-        <w:t xml:space="preserve"> to the </w:t>
-      </w:r>
-      <w:proofErr w:type="spellStart"/>
-      <w:r>
-        <w:rPr>
-          <w:lang w:eastAsia="ja-JP"/>
-        </w:rPr>
-        <w:t>DUT</w:t>
-      </w:r>
-      <w:proofErr w:type="spellEnd"/>
-      <w:r>
-        <w:rPr>
-          <w:lang w:eastAsia="ja-JP"/>
-        </w:rPr>
-        <w:t xml:space="preserve">, and the Model receive the </w:t>
-      </w:r>
-      <w:proofErr w:type="spellStart"/>
-      <w:r>
-        <w:rPr>
-          <w:lang w:eastAsia="ja-JP"/>
-        </w:rPr>
-        <w:t>SBI</w:t>
-      </w:r>
-      <w:proofErr w:type="spellEnd"/>
-      <w:r>
-        <w:rPr>
-          <w:lang w:eastAsia="ja-JP"/>
-        </w:rPr>
-        <w:t xml:space="preserve"> </w:t>
-      </w:r>
-      <w:proofErr w:type="spellStart"/>
-      <w:r>
-        <w:rPr>
-          <w:lang w:eastAsia="ja-JP"/>
-        </w:rPr>
-        <w:t>DTT</w:t>
-      </w:r>
-      <w:proofErr w:type="spellEnd"/>
+        <w:t xml:space="preserve"> to the DUT, and the Model receive the SBI</w:t>
+      </w:r>
+      <w:r>
+        <w:rPr>
+          <w:lang w:eastAsia="ja-JP"/>
+        </w:rPr>
+        <w:t xml:space="preserve"> transaction info</w:t>
+      </w:r>
       <w:r>
         <w:rPr>
           <w:lang w:eastAsia="ja-JP"/>
@@ -4385,35 +3019,13 @@
         <w:rPr>
           <w:lang w:eastAsia="ja-JP"/>
         </w:rPr>
-        <w:t xml:space="preserve"> UART </w:t>
-      </w:r>
-      <w:proofErr w:type="spellStart"/>
-      <w:r>
-        <w:rPr>
-          <w:lang w:eastAsia="ja-JP"/>
-        </w:rPr>
-        <w:t>VVC</w:t>
-      </w:r>
-      <w:proofErr w:type="spellEnd"/>
-      <w:r>
-        <w:rPr>
-          <w:lang w:eastAsia="ja-JP"/>
-        </w:rPr>
-        <w:t xml:space="preserve"> read data from </w:t>
-      </w:r>
-      <w:proofErr w:type="spellStart"/>
-      <w:r>
-        <w:rPr>
-          <w:lang w:eastAsia="ja-JP"/>
-        </w:rPr>
-        <w:t>DUT</w:t>
-      </w:r>
-      <w:proofErr w:type="spellEnd"/>
-      <w:r>
-        <w:rPr>
-          <w:lang w:eastAsia="ja-JP"/>
-        </w:rPr>
-        <w:t xml:space="preserve"> and put </w:t>
+        <w:t xml:space="preserve"> UART VVC</w:t>
+      </w:r>
+      <w:r>
+        <w:rPr>
+          <w:lang w:eastAsia="ja-JP"/>
+        </w:rPr>
+        <w:t xml:space="preserve"> read data from DUT and put </w:t>
       </w:r>
       <w:r>
         <w:rPr>
@@ -4851,13 +3463,8 @@
       <w:r>
         <w:t>s features can be found under “</w:t>
       </w:r>
-      <w:proofErr w:type="spellStart"/>
-      <w:r>
-        <w:t>uvvm_vvc_framework</w:t>
-      </w:r>
-      <w:proofErr w:type="spellEnd"/>
-      <w:r>
-        <w:t xml:space="preserve">/doc/”. </w:t>
+      <w:r>
+        <w:t xml:space="preserve">uvvm_vvc_framework/doc/”. </w:t>
       </w:r>
     </w:p>
     <w:p>
@@ -5618,7 +4225,7 @@
               <w:sz w:val="14"/>
               <w:lang w:val="en-US"/>
             </w:rPr>
-            <w:t>2020-01-28</w:t>
+            <w:t>2020-03-29</w:t>
           </w:r>
           <w:r>
             <w:rPr>

</xml_diff>

<commit_message>
BV_UVVM-1041: updated testbench_guide PDF in bitvis_vip_uart
</commit_message>
<xml_diff>
--- a/bitvis_vip_uart/tb/testbench_guide.docx
+++ b/bitvis_vip_uart/tb/testbench_guide.docx
@@ -1,6 +1,6 @@
 
 <file path=word/document.xml><?xml version="1.0" encoding="utf-8"?>
-<w:document xmlns:wpc="http://schemas.microsoft.com/office/word/2010/wordprocessingCanvas" xmlns:cx="http://schemas.microsoft.com/office/drawing/2014/chartex" xmlns:cx1="http://schemas.microsoft.com/office/drawing/2015/9/8/chartex" xmlns:cx2="http://schemas.microsoft.com/office/drawing/2015/10/21/chartex" xmlns:cx3="http://schemas.microsoft.com/office/drawing/2016/5/9/chartex" xmlns:cx4="http://schemas.microsoft.com/office/drawing/2016/5/10/chartex" xmlns:cx5="http://schemas.microsoft.com/office/drawing/2016/5/11/chartex" xmlns:cx6="http://schemas.microsoft.com/office/drawing/2016/5/12/chartex" xmlns:cx7="http://schemas.microsoft.com/office/drawing/2016/5/13/chartex" xmlns:cx8="http://schemas.microsoft.com/office/drawing/2016/5/14/chartex" xmlns:mc="http://schemas.openxmlformats.org/markup-compatibility/2006" xmlns:aink="http://schemas.microsoft.com/office/drawing/2016/ink" xmlns:am3d="http://schemas.microsoft.com/office/drawing/2017/model3d" xmlns:o="urn:schemas-microsoft-com:office:office" xmlns:r="http://schemas.openxmlformats.org/officeDocument/2006/relationships" xmlns:m="http://schemas.openxmlformats.org/officeDocument/2006/math" xmlns:v="urn:schemas-microsoft-com:vml" xmlns:wp14="http://schemas.microsoft.com/office/word/2010/wordprocessingDrawing" xmlns:wp="http://schemas.openxmlformats.org/drawingml/2006/wordprocessingDrawing" xmlns:w10="urn:schemas-microsoft-com:office:word" xmlns:w="http://schemas.openxmlformats.org/wordprocessingml/2006/main" xmlns:w14="http://schemas.microsoft.com/office/word/2010/wordml" xmlns:w15="http://schemas.microsoft.com/office/word/2012/wordml" xmlns:w16cid="http://schemas.microsoft.com/office/word/2016/wordml/cid" xmlns:w16se="http://schemas.microsoft.com/office/word/2015/wordml/symex" xmlns:wpg="http://schemas.microsoft.com/office/word/2010/wordprocessingGroup" xmlns:wpi="http://schemas.microsoft.com/office/word/2010/wordprocessingInk" xmlns:wne="http://schemas.microsoft.com/office/word/2006/wordml" xmlns:wps="http://schemas.microsoft.com/office/word/2010/wordprocessingShape" mc:Ignorable="w14 w15 w16se w16cid wp14">
+<w:document xmlns:wpc="http://schemas.microsoft.com/office/word/2010/wordprocessingCanvas" xmlns:cx="http://schemas.microsoft.com/office/drawing/2014/chartex" xmlns:cx1="http://schemas.microsoft.com/office/drawing/2015/9/8/chartex" xmlns:cx2="http://schemas.microsoft.com/office/drawing/2015/10/21/chartex" xmlns:cx3="http://schemas.microsoft.com/office/drawing/2016/5/9/chartex" xmlns:cx4="http://schemas.microsoft.com/office/drawing/2016/5/10/chartex" xmlns:cx5="http://schemas.microsoft.com/office/drawing/2016/5/11/chartex" xmlns:cx6="http://schemas.microsoft.com/office/drawing/2016/5/12/chartex" xmlns:cx7="http://schemas.microsoft.com/office/drawing/2016/5/13/chartex" xmlns:cx8="http://schemas.microsoft.com/office/drawing/2016/5/14/chartex" xmlns:mc="http://schemas.openxmlformats.org/markup-compatibility/2006" xmlns:aink="http://schemas.microsoft.com/office/drawing/2016/ink" xmlns:am3d="http://schemas.microsoft.com/office/drawing/2017/model3d" xmlns:o="urn:schemas-microsoft-com:office:office" xmlns:r="http://schemas.openxmlformats.org/officeDocument/2006/relationships" xmlns:m="http://schemas.openxmlformats.org/officeDocument/2006/math" xmlns:v="urn:schemas-microsoft-com:vml" xmlns:wp14="http://schemas.microsoft.com/office/word/2010/wordprocessingDrawing" xmlns:wp="http://schemas.openxmlformats.org/drawingml/2006/wordprocessingDrawing" xmlns:w10="urn:schemas-microsoft-com:office:word" xmlns:w="http://schemas.openxmlformats.org/wordprocessingml/2006/main" xmlns:w14="http://schemas.microsoft.com/office/word/2010/wordml" xmlns:w15="http://schemas.microsoft.com/office/word/2012/wordml" xmlns:w16cex="http://schemas.microsoft.com/office/word/2018/wordml/cex" xmlns:w16cid="http://schemas.microsoft.com/office/word/2016/wordml/cid" xmlns:w16="http://schemas.microsoft.com/office/word/2018/wordml" xmlns:w16se="http://schemas.microsoft.com/office/word/2015/wordml/symex" xmlns:wpg="http://schemas.microsoft.com/office/word/2010/wordprocessingGroup" xmlns:wpi="http://schemas.microsoft.com/office/word/2010/wordprocessingInk" xmlns:wne="http://schemas.microsoft.com/office/word/2006/wordml" xmlns:wps="http://schemas.microsoft.com/office/word/2010/wordprocessingShape" mc:Ignorable="w14 w15 w16se w16cid w16 w16cex wp14">
   <w:body>
     <w:p>
       <w:pPr>
@@ -14,6 +14,7 @@
           <w:szCs w:val="40"/>
         </w:rPr>
       </w:pPr>
+      <w:proofErr w:type="spellStart"/>
       <w:r>
         <w:rPr>
           <w:b/>
@@ -21,7 +22,17 @@
           <w:sz w:val="40"/>
           <w:szCs w:val="40"/>
         </w:rPr>
-        <w:t xml:space="preserve">UVVM Demo Testbench </w:t>
+        <w:t>UVVM</w:t>
+      </w:r>
+      <w:proofErr w:type="spellEnd"/>
+      <w:r>
+        <w:rPr>
+          <w:b/>
+          <w:color w:val="000000" w:themeColor="text1"/>
+          <w:sz w:val="40"/>
+          <w:szCs w:val="40"/>
+        </w:rPr>
+        <w:t xml:space="preserve"> Demo Testbench </w:t>
       </w:r>
       <w:r>
         <w:rPr>
@@ -81,11 +92,19 @@
         </w:rPr>
         <w:t xml:space="preserve">guide contains an overview of the </w:t>
       </w:r>
+      <w:proofErr w:type="spellStart"/>
       <w:r>
         <w:rPr>
           <w:b/>
         </w:rPr>
-        <w:t xml:space="preserve">UVVM </w:t>
+        <w:t>UVVM</w:t>
+      </w:r>
+      <w:proofErr w:type="spellEnd"/>
+      <w:r>
+        <w:rPr>
+          <w:b/>
+        </w:rPr>
+        <w:t xml:space="preserve"> </w:t>
       </w:r>
       <w:r>
         <w:rPr>
@@ -140,12 +159,26 @@
         <w:rPr>
           <w:b/>
         </w:rPr>
-        <w:t xml:space="preserve"> VVC </w:t>
-      </w:r>
+        <w:t xml:space="preserve"> </w:t>
+      </w:r>
+      <w:proofErr w:type="spellStart"/>
       <w:r>
         <w:rPr>
           <w:b/>
         </w:rPr>
+        <w:t>VVC</w:t>
+      </w:r>
+      <w:proofErr w:type="spellEnd"/>
+      <w:r>
+        <w:rPr>
+          <w:b/>
+        </w:rPr>
+        <w:t xml:space="preserve"> </w:t>
+      </w:r>
+      <w:r>
+        <w:rPr>
+          <w:b/>
+        </w:rPr>
         <w:t xml:space="preserve">usage, </w:t>
       </w:r>
       <w:r>
@@ -158,7 +191,49 @@
         <w:rPr>
           <w:b/>
         </w:rPr>
-        <w:t>built in to UVVM and UVVM VVC Framework</w:t>
+        <w:t xml:space="preserve">built in to </w:t>
+      </w:r>
+      <w:proofErr w:type="spellStart"/>
+      <w:r>
+        <w:rPr>
+          <w:b/>
+        </w:rPr>
+        <w:t>UVVM</w:t>
+      </w:r>
+      <w:proofErr w:type="spellEnd"/>
+      <w:r>
+        <w:rPr>
+          <w:b/>
+        </w:rPr>
+        <w:t xml:space="preserve"> and </w:t>
+      </w:r>
+      <w:proofErr w:type="spellStart"/>
+      <w:r>
+        <w:rPr>
+          <w:b/>
+        </w:rPr>
+        <w:t>UVVM</w:t>
+      </w:r>
+      <w:proofErr w:type="spellEnd"/>
+      <w:r>
+        <w:rPr>
+          <w:b/>
+        </w:rPr>
+        <w:t xml:space="preserve"> </w:t>
+      </w:r>
+      <w:proofErr w:type="spellStart"/>
+      <w:r>
+        <w:rPr>
+          <w:b/>
+        </w:rPr>
+        <w:t>VVC</w:t>
+      </w:r>
+      <w:proofErr w:type="spellEnd"/>
+      <w:r>
+        <w:rPr>
+          <w:b/>
+        </w:rPr>
+        <w:t xml:space="preserve"> Framework</w:t>
       </w:r>
       <w:r>
         <w:rPr>
@@ -199,12 +274,21 @@
         </w:rPr>
         <w:t xml:space="preserve"> in the </w:t>
       </w:r>
+      <w:proofErr w:type="spellStart"/>
       <w:r>
         <w:rPr>
           <w:rFonts w:ascii="Consolas" w:hAnsi="Consolas" w:cs="Consolas"/>
           <w:b/>
         </w:rPr>
-        <w:t>uvvm_vvc_framework/doc</w:t>
+        <w:t>uvvm_vvc_framework</w:t>
+      </w:r>
+      <w:proofErr w:type="spellEnd"/>
+      <w:r>
+        <w:rPr>
+          <w:rFonts w:ascii="Consolas" w:hAnsi="Consolas" w:cs="Consolas"/>
+          <w:b/>
+        </w:rPr>
+        <w:t>/doc</w:t>
       </w:r>
       <w:r>
         <w:rPr>
@@ -263,13 +347,29 @@
     </w:p>
     <w:p>
       <w:r>
-        <w:t>The UVVM demo testbench utilize</w:t>
+        <w:t xml:space="preserve">The </w:t>
+      </w:r>
+      <w:proofErr w:type="spellStart"/>
+      <w:r>
+        <w:t>UVVM</w:t>
+      </w:r>
+      <w:proofErr w:type="spellEnd"/>
+      <w:r>
+        <w:t xml:space="preserve"> demo testbench utilize</w:t>
       </w:r>
       <w:r>
         <w:t>s</w:t>
       </w:r>
       <w:r>
-        <w:t xml:space="preserve"> several components in UVVM, as illustrated </w:t>
+        <w:t xml:space="preserve"> several components in </w:t>
+      </w:r>
+      <w:proofErr w:type="spellStart"/>
+      <w:r>
+        <w:t>UVVM</w:t>
+      </w:r>
+      <w:proofErr w:type="spellEnd"/>
+      <w:r>
+        <w:t xml:space="preserve">, as illustrated </w:t>
       </w:r>
       <w:r>
         <w:t xml:space="preserve">in </w:t>
@@ -308,14 +408,24 @@
         <w:t>UART</w:t>
       </w:r>
       <w:r>
-        <w:t xml:space="preserve">, SBI and Clock Generator </w:t>
-      </w:r>
+        <w:t xml:space="preserve">, </w:t>
+      </w:r>
+      <w:proofErr w:type="spellStart"/>
+      <w:r>
+        <w:t>SBI</w:t>
+      </w:r>
+      <w:proofErr w:type="spellEnd"/>
+      <w:r>
+        <w:t xml:space="preserve"> and Clock Generator </w:t>
+      </w:r>
+      <w:proofErr w:type="spellStart"/>
       <w:r>
         <w:t>VVC</w:t>
       </w:r>
       <w:r>
         <w:t>s</w:t>
       </w:r>
+      <w:proofErr w:type="spellEnd"/>
       <w:r>
         <w:t>,</w:t>
       </w:r>
@@ -325,8 +435,13 @@
       <w:r>
         <w:t xml:space="preserve">UART and </w:t>
       </w:r>
-      <w:r>
-        <w:t>SBI Scoreboard</w:t>
+      <w:proofErr w:type="spellStart"/>
+      <w:r>
+        <w:t>SBI</w:t>
+      </w:r>
+      <w:proofErr w:type="spellEnd"/>
+      <w:r>
+        <w:t xml:space="preserve"> Scoreboard</w:t>
       </w:r>
       <w:r>
         <w:t>s</w:t>
@@ -338,13 +453,29 @@
         <w:t xml:space="preserve">, </w:t>
       </w:r>
       <w:r>
-        <w:t xml:space="preserve">simple timeout watchdogs, DUT Model and </w:t>
+        <w:t xml:space="preserve">simple timeout watchdogs, </w:t>
+      </w:r>
+      <w:proofErr w:type="spellStart"/>
+      <w:r>
+        <w:t>DUT</w:t>
+      </w:r>
+      <w:proofErr w:type="spellEnd"/>
+      <w:r>
+        <w:t xml:space="preserve"> Model and </w:t>
       </w:r>
       <w:r>
         <w:t xml:space="preserve">an </w:t>
       </w:r>
       <w:r>
-        <w:t>UART DUT.</w:t>
+        <w:t xml:space="preserve">UART </w:t>
+      </w:r>
+      <w:proofErr w:type="spellStart"/>
+      <w:r>
+        <w:t>DUT</w:t>
+      </w:r>
+      <w:proofErr w:type="spellEnd"/>
+      <w:r>
+        <w:t>.</w:t>
       </w:r>
       <w:r>
         <w:t xml:space="preserve"> See section 1 on next page for more extensive description of the items in </w:t>
@@ -416,7 +547,15 @@
       </w:r>
       <w:bookmarkEnd w:id="0"/>
       <w:r>
-        <w:t xml:space="preserve"> UVVM Demo Testbench</w:t>
+        <w:t xml:space="preserve"> </w:t>
+      </w:r>
+      <w:proofErr w:type="spellStart"/>
+      <w:r>
+        <w:t>UVVM</w:t>
+      </w:r>
+      <w:proofErr w:type="spellEnd"/>
+      <w:r>
+        <w:t xml:space="preserve"> Demo Testbench</w:t>
       </w:r>
     </w:p>
     <w:p>
@@ -484,7 +623,15 @@
         </w:numPr>
       </w:pPr>
       <w:r>
-        <w:t>Green dotted lines are CDMs (command distribut</w:t>
+        <w:t xml:space="preserve">Green dotted lines are </w:t>
+      </w:r>
+      <w:proofErr w:type="spellStart"/>
+      <w:r>
+        <w:t>CDMs</w:t>
+      </w:r>
+      <w:proofErr w:type="spellEnd"/>
+      <w:r>
+        <w:t xml:space="preserve"> (command distribut</w:t>
       </w:r>
       <w:r>
         <w:t>ion</w:t>
@@ -496,7 +643,15 @@
         <w:t>s</w:t>
       </w:r>
       <w:r>
-        <w:t>) from the central sequencer to the VVCs.</w:t>
+        <w:t xml:space="preserve">) from the central sequencer to the </w:t>
+      </w:r>
+      <w:proofErr w:type="spellStart"/>
+      <w:r>
+        <w:t>VVCs</w:t>
+      </w:r>
+      <w:proofErr w:type="spellEnd"/>
+      <w:r>
+        <w:t>.</w:t>
       </w:r>
     </w:p>
     <w:p>
@@ -517,10 +672,23 @@
         <w:t>info</w:t>
       </w:r>
       <w:r>
-        <w:t xml:space="preserve"> from VVCs to </w:t>
-      </w:r>
-      <w:r>
-        <w:t>DUT Model.</w:t>
+        <w:t xml:space="preserve"> from </w:t>
+      </w:r>
+      <w:proofErr w:type="spellStart"/>
+      <w:r>
+        <w:t>VVCs</w:t>
+      </w:r>
+      <w:proofErr w:type="spellEnd"/>
+      <w:r>
+        <w:t xml:space="preserve"> to </w:t>
+      </w:r>
+      <w:proofErr w:type="spellStart"/>
+      <w:r>
+        <w:t>DUT</w:t>
+      </w:r>
+      <w:proofErr w:type="spellEnd"/>
+      <w:r>
+        <w:t xml:space="preserve"> Model.</w:t>
       </w:r>
     </w:p>
     <w:p>
@@ -532,7 +700,31 @@
         </w:numPr>
       </w:pPr>
       <w:r>
-        <w:t>Black solid lines are interface connections between VVC/BFM (bus functional model) and DUT.</w:t>
+        <w:t xml:space="preserve">Black solid lines are interface connections between </w:t>
+      </w:r>
+      <w:proofErr w:type="spellStart"/>
+      <w:r>
+        <w:t>VVC</w:t>
+      </w:r>
+      <w:proofErr w:type="spellEnd"/>
+      <w:r>
+        <w:t>/</w:t>
+      </w:r>
+      <w:proofErr w:type="spellStart"/>
+      <w:r>
+        <w:t>BFM</w:t>
+      </w:r>
+      <w:proofErr w:type="spellEnd"/>
+      <w:r>
+        <w:t xml:space="preserve"> (bus functional model) and </w:t>
+      </w:r>
+      <w:proofErr w:type="spellStart"/>
+      <w:r>
+        <w:t>DUT</w:t>
+      </w:r>
+      <w:proofErr w:type="spellEnd"/>
+      <w:r>
+        <w:t>.</w:t>
       </w:r>
     </w:p>
     <w:p>
@@ -883,7 +1075,25 @@
                 <w:sz w:val="15"/>
                 <w:szCs w:val="15"/>
               </w:rPr>
-              <w:t>issuing VVC commands</w:t>
+              <w:t xml:space="preserve">issuing </w:t>
+            </w:r>
+            <w:proofErr w:type="spellStart"/>
+            <w:r>
+              <w:rPr>
+                <w:rFonts w:cs="Helvetica"/>
+                <w:sz w:val="15"/>
+                <w:szCs w:val="15"/>
+              </w:rPr>
+              <w:t>VVC</w:t>
+            </w:r>
+            <w:proofErr w:type="spellEnd"/>
+            <w:r>
+              <w:rPr>
+                <w:rFonts w:cs="Helvetica"/>
+                <w:sz w:val="15"/>
+                <w:szCs w:val="15"/>
+              </w:rPr>
+              <w:t xml:space="preserve"> commands</w:t>
             </w:r>
             <w:r>
               <w:rPr>
@@ -996,8 +1206,36 @@
                 <w:sz w:val="15"/>
                 <w:szCs w:val="15"/>
               </w:rPr>
-              <w:t xml:space="preserve"> with VVCs, Model, DUT</w:t>
-            </w:r>
+              <w:t xml:space="preserve"> with </w:t>
+            </w:r>
+            <w:proofErr w:type="spellStart"/>
+            <w:r>
+              <w:rPr>
+                <w:rFonts w:cs="Helvetica"/>
+                <w:sz w:val="15"/>
+                <w:szCs w:val="15"/>
+              </w:rPr>
+              <w:t>VVCs</w:t>
+            </w:r>
+            <w:proofErr w:type="spellEnd"/>
+            <w:r>
+              <w:rPr>
+                <w:rFonts w:cs="Helvetica"/>
+                <w:sz w:val="15"/>
+                <w:szCs w:val="15"/>
+              </w:rPr>
+              <w:t xml:space="preserve">, Model, </w:t>
+            </w:r>
+            <w:proofErr w:type="spellStart"/>
+            <w:r>
+              <w:rPr>
+                <w:rFonts w:cs="Helvetica"/>
+                <w:sz w:val="15"/>
+                <w:szCs w:val="15"/>
+              </w:rPr>
+              <w:t>DUT</w:t>
+            </w:r>
+            <w:proofErr w:type="spellEnd"/>
             <w:r>
               <w:rPr>
                 <w:rFonts w:cs="Helvetica"/>
@@ -1053,8 +1291,18 @@
                 <w:b/>
                 <w:szCs w:val="14"/>
               </w:rPr>
-              <w:t>UART VVC</w:t>
-            </w:r>
+              <w:t xml:space="preserve">UART </w:t>
+            </w:r>
+            <w:proofErr w:type="spellStart"/>
+            <w:r>
+              <w:rPr>
+                <w:rFonts w:cs="Helvetica"/>
+                <w:b/>
+                <w:szCs w:val="14"/>
+              </w:rPr>
+              <w:t>VVC</w:t>
+            </w:r>
+            <w:proofErr w:type="spellEnd"/>
           </w:p>
         </w:tc>
         <w:tc>
@@ -1115,7 +1363,25 @@
                 <w:sz w:val="15"/>
                 <w:szCs w:val="15"/>
               </w:rPr>
-              <w:t>The UART VVC (VHDL Verification Component)</w:t>
+              <w:t xml:space="preserve">The UART </w:t>
+            </w:r>
+            <w:proofErr w:type="spellStart"/>
+            <w:r>
+              <w:rPr>
+                <w:rFonts w:cs="Helvetica"/>
+                <w:sz w:val="15"/>
+                <w:szCs w:val="15"/>
+              </w:rPr>
+              <w:t>VVC</w:t>
+            </w:r>
+            <w:proofErr w:type="spellEnd"/>
+            <w:r>
+              <w:rPr>
+                <w:rFonts w:cs="Helvetica"/>
+                <w:sz w:val="15"/>
+                <w:szCs w:val="15"/>
+              </w:rPr>
+              <w:t xml:space="preserve"> (VHDL Verification Component)</w:t>
             </w:r>
           </w:p>
         </w:tc>
@@ -1142,14 +1408,34 @@
                 <w:szCs w:val="14"/>
               </w:rPr>
             </w:pPr>
+            <w:proofErr w:type="spellStart"/>
             <w:r>
               <w:rPr>
                 <w:rFonts w:cs="Helvetica"/>
                 <w:b/>
                 <w:szCs w:val="14"/>
               </w:rPr>
-              <w:t>SBI VVC</w:t>
-            </w:r>
+              <w:t>SBI</w:t>
+            </w:r>
+            <w:proofErr w:type="spellEnd"/>
+            <w:r>
+              <w:rPr>
+                <w:rFonts w:cs="Helvetica"/>
+                <w:b/>
+                <w:szCs w:val="14"/>
+              </w:rPr>
+              <w:t xml:space="preserve"> </w:t>
+            </w:r>
+            <w:proofErr w:type="spellStart"/>
+            <w:r>
+              <w:rPr>
+                <w:rFonts w:cs="Helvetica"/>
+                <w:b/>
+                <w:szCs w:val="14"/>
+              </w:rPr>
+              <w:t>VVC</w:t>
+            </w:r>
+            <w:proofErr w:type="spellEnd"/>
           </w:p>
         </w:tc>
         <w:tc>
@@ -1210,7 +1496,43 @@
                 <w:sz w:val="15"/>
                 <w:szCs w:val="15"/>
               </w:rPr>
-              <w:t>The SBI VVC (VHDL Verification Component)</w:t>
+              <w:t xml:space="preserve">The </w:t>
+            </w:r>
+            <w:proofErr w:type="spellStart"/>
+            <w:r>
+              <w:rPr>
+                <w:rFonts w:cs="Helvetica"/>
+                <w:sz w:val="15"/>
+                <w:szCs w:val="15"/>
+              </w:rPr>
+              <w:t>SBI</w:t>
+            </w:r>
+            <w:proofErr w:type="spellEnd"/>
+            <w:r>
+              <w:rPr>
+                <w:rFonts w:cs="Helvetica"/>
+                <w:sz w:val="15"/>
+                <w:szCs w:val="15"/>
+              </w:rPr>
+              <w:t xml:space="preserve"> </w:t>
+            </w:r>
+            <w:proofErr w:type="spellStart"/>
+            <w:r>
+              <w:rPr>
+                <w:rFonts w:cs="Helvetica"/>
+                <w:sz w:val="15"/>
+                <w:szCs w:val="15"/>
+              </w:rPr>
+              <w:t>VVC</w:t>
+            </w:r>
+            <w:proofErr w:type="spellEnd"/>
+            <w:r>
+              <w:rPr>
+                <w:rFonts w:cs="Helvetica"/>
+                <w:sz w:val="15"/>
+                <w:szCs w:val="15"/>
+              </w:rPr>
+              <w:t xml:space="preserve"> (VHDL Verification Component)</w:t>
             </w:r>
           </w:p>
         </w:tc>
@@ -1355,13 +1677,23 @@
                 <w:szCs w:val="14"/>
               </w:rPr>
             </w:pPr>
+            <w:proofErr w:type="spellStart"/>
             <w:r>
               <w:rPr>
                 <w:rFonts w:cs="Helvetica"/>
                 <w:b/>
                 <w:szCs w:val="14"/>
               </w:rPr>
-              <w:t>DUT Model</w:t>
+              <w:t>DUT</w:t>
+            </w:r>
+            <w:proofErr w:type="spellEnd"/>
+            <w:r>
+              <w:rPr>
+                <w:rFonts w:cs="Helvetica"/>
+                <w:b/>
+                <w:szCs w:val="14"/>
+              </w:rPr>
+              <w:t xml:space="preserve"> Model</w:t>
             </w:r>
           </w:p>
         </w:tc>
@@ -1423,15 +1755,51 @@
                 <w:sz w:val="15"/>
                 <w:szCs w:val="15"/>
               </w:rPr>
-              <w:t>The UART DUT model</w:t>
-            </w:r>
-            <w:r>
-              <w:rPr>
-                <w:rFonts w:cs="Helvetica"/>
-                <w:sz w:val="15"/>
-                <w:szCs w:val="15"/>
-              </w:rPr>
-              <w:t xml:space="preserve"> will monitor the SBI and UART transaction </w:t>
+              <w:t xml:space="preserve">The UART </w:t>
+            </w:r>
+            <w:proofErr w:type="spellStart"/>
+            <w:r>
+              <w:rPr>
+                <w:rFonts w:cs="Helvetica"/>
+                <w:sz w:val="15"/>
+                <w:szCs w:val="15"/>
+              </w:rPr>
+              <w:t>DUT</w:t>
+            </w:r>
+            <w:proofErr w:type="spellEnd"/>
+            <w:r>
+              <w:rPr>
+                <w:rFonts w:cs="Helvetica"/>
+                <w:sz w:val="15"/>
+                <w:szCs w:val="15"/>
+              </w:rPr>
+              <w:t xml:space="preserve"> model</w:t>
+            </w:r>
+            <w:r>
+              <w:rPr>
+                <w:rFonts w:cs="Helvetica"/>
+                <w:sz w:val="15"/>
+                <w:szCs w:val="15"/>
+              </w:rPr>
+              <w:t xml:space="preserve"> will monitor the </w:t>
+            </w:r>
+            <w:proofErr w:type="spellStart"/>
+            <w:r>
+              <w:rPr>
+                <w:rFonts w:cs="Helvetica"/>
+                <w:sz w:val="15"/>
+                <w:szCs w:val="15"/>
+              </w:rPr>
+              <w:t>SBI</w:t>
+            </w:r>
+            <w:proofErr w:type="spellEnd"/>
+            <w:r>
+              <w:rPr>
+                <w:rFonts w:cs="Helvetica"/>
+                <w:sz w:val="15"/>
+                <w:szCs w:val="15"/>
+              </w:rPr>
+              <w:t xml:space="preserve"> and UART transaction </w:t>
             </w:r>
             <w:r>
               <w:rPr>
@@ -1447,7 +1815,61 @@
                 <w:sz w:val="15"/>
                 <w:szCs w:val="15"/>
               </w:rPr>
-              <w:t xml:space="preserve"> and add expected data to UART or SBI scoreboard. The model is also responsible for requesting SBI VVC read commands when receiving UART transmit </w:t>
+              <w:t xml:space="preserve"> and add expected data to UART or </w:t>
+            </w:r>
+            <w:proofErr w:type="spellStart"/>
+            <w:r>
+              <w:rPr>
+                <w:rFonts w:cs="Helvetica"/>
+                <w:sz w:val="15"/>
+                <w:szCs w:val="15"/>
+              </w:rPr>
+              <w:t>SBI</w:t>
+            </w:r>
+            <w:proofErr w:type="spellEnd"/>
+            <w:r>
+              <w:rPr>
+                <w:rFonts w:cs="Helvetica"/>
+                <w:sz w:val="15"/>
+                <w:szCs w:val="15"/>
+              </w:rPr>
+              <w:t xml:space="preserve"> scoreboard. The model is also responsible for requesting </w:t>
+            </w:r>
+            <w:proofErr w:type="spellStart"/>
+            <w:r>
+              <w:rPr>
+                <w:rFonts w:cs="Helvetica"/>
+                <w:sz w:val="15"/>
+                <w:szCs w:val="15"/>
+              </w:rPr>
+              <w:t>SBI</w:t>
+            </w:r>
+            <w:proofErr w:type="spellEnd"/>
+            <w:r>
+              <w:rPr>
+                <w:rFonts w:cs="Helvetica"/>
+                <w:sz w:val="15"/>
+                <w:szCs w:val="15"/>
+              </w:rPr>
+              <w:t xml:space="preserve"> </w:t>
+            </w:r>
+            <w:proofErr w:type="spellStart"/>
+            <w:r>
+              <w:rPr>
+                <w:rFonts w:cs="Helvetica"/>
+                <w:sz w:val="15"/>
+                <w:szCs w:val="15"/>
+              </w:rPr>
+              <w:t>VVC</w:t>
+            </w:r>
+            <w:proofErr w:type="spellEnd"/>
+            <w:r>
+              <w:rPr>
+                <w:rFonts w:cs="Helvetica"/>
+                <w:sz w:val="15"/>
+                <w:szCs w:val="15"/>
+              </w:rPr>
+              <w:t xml:space="preserve"> read commands when receiving UART transmit </w:t>
             </w:r>
             <w:r>
               <w:rPr>
@@ -1490,13 +1912,23 @@
                 <w:szCs w:val="14"/>
               </w:rPr>
             </w:pPr>
+            <w:proofErr w:type="spellStart"/>
             <w:r>
               <w:rPr>
                 <w:rFonts w:cs="Helvetica"/>
                 <w:b/>
                 <w:szCs w:val="14"/>
               </w:rPr>
-              <w:t>SBI Scoreboard</w:t>
+              <w:t>SBI</w:t>
+            </w:r>
+            <w:proofErr w:type="spellEnd"/>
+            <w:r>
+              <w:rPr>
+                <w:rFonts w:cs="Helvetica"/>
+                <w:b/>
+                <w:szCs w:val="14"/>
+              </w:rPr>
+              <w:t xml:space="preserve"> Scoreboard</w:t>
             </w:r>
           </w:p>
         </w:tc>
@@ -1519,14 +1951,34 @@
                 <w:szCs w:val="15"/>
               </w:rPr>
             </w:pPr>
-            <w:r>
-              <w:rPr>
-                <w:rFonts w:cs="Helvetica"/>
-                <w:sz w:val="15"/>
-                <w:szCs w:val="15"/>
-              </w:rPr>
-              <w:t>SBI VVC</w:t>
-            </w:r>
+            <w:proofErr w:type="spellStart"/>
+            <w:r>
+              <w:rPr>
+                <w:rFonts w:cs="Helvetica"/>
+                <w:sz w:val="15"/>
+                <w:szCs w:val="15"/>
+              </w:rPr>
+              <w:t>SBI</w:t>
+            </w:r>
+            <w:proofErr w:type="spellEnd"/>
+            <w:r>
+              <w:rPr>
+                <w:rFonts w:cs="Helvetica"/>
+                <w:sz w:val="15"/>
+                <w:szCs w:val="15"/>
+              </w:rPr>
+              <w:t xml:space="preserve"> </w:t>
+            </w:r>
+            <w:proofErr w:type="spellStart"/>
+            <w:r>
+              <w:rPr>
+                <w:rFonts w:cs="Helvetica"/>
+                <w:sz w:val="15"/>
+                <w:szCs w:val="15"/>
+              </w:rPr>
+              <w:t>VVC</w:t>
+            </w:r>
+            <w:proofErr w:type="spellEnd"/>
           </w:p>
         </w:tc>
         <w:tc>
@@ -1556,23 +2008,69 @@
                 <w:sz w:val="15"/>
                 <w:szCs w:val="15"/>
               </w:rPr>
-              <w:t xml:space="preserve">The scoreboard for SBI read transactions. The </w:t>
-            </w:r>
-            <w:r>
-              <w:rPr>
-                <w:rFonts w:cs="Helvetica"/>
-                <w:sz w:val="15"/>
-                <w:szCs w:val="15"/>
-              </w:rPr>
-              <w:t>DUT m</w:t>
-            </w:r>
-            <w:r>
-              <w:rPr>
-                <w:rFonts w:cs="Helvetica"/>
-                <w:sz w:val="15"/>
-                <w:szCs w:val="15"/>
-              </w:rPr>
-              <w:t>odel will update this scoreboard with expected SBI read data.</w:t>
+              <w:t xml:space="preserve">The scoreboard for </w:t>
+            </w:r>
+            <w:proofErr w:type="spellStart"/>
+            <w:r>
+              <w:rPr>
+                <w:rFonts w:cs="Helvetica"/>
+                <w:sz w:val="15"/>
+                <w:szCs w:val="15"/>
+              </w:rPr>
+              <w:t>SBI</w:t>
+            </w:r>
+            <w:proofErr w:type="spellEnd"/>
+            <w:r>
+              <w:rPr>
+                <w:rFonts w:cs="Helvetica"/>
+                <w:sz w:val="15"/>
+                <w:szCs w:val="15"/>
+              </w:rPr>
+              <w:t xml:space="preserve"> read transactions. The </w:t>
+            </w:r>
+            <w:proofErr w:type="spellStart"/>
+            <w:r>
+              <w:rPr>
+                <w:rFonts w:cs="Helvetica"/>
+                <w:sz w:val="15"/>
+                <w:szCs w:val="15"/>
+              </w:rPr>
+              <w:t>DUT</w:t>
+            </w:r>
+            <w:proofErr w:type="spellEnd"/>
+            <w:r>
+              <w:rPr>
+                <w:rFonts w:cs="Helvetica"/>
+                <w:sz w:val="15"/>
+                <w:szCs w:val="15"/>
+              </w:rPr>
+              <w:t xml:space="preserve"> m</w:t>
+            </w:r>
+            <w:r>
+              <w:rPr>
+                <w:rFonts w:cs="Helvetica"/>
+                <w:sz w:val="15"/>
+                <w:szCs w:val="15"/>
+              </w:rPr>
+              <w:t xml:space="preserve">odel will update this scoreboard with expected </w:t>
+            </w:r>
+            <w:proofErr w:type="spellStart"/>
+            <w:r>
+              <w:rPr>
+                <w:rFonts w:cs="Helvetica"/>
+                <w:sz w:val="15"/>
+                <w:szCs w:val="15"/>
+              </w:rPr>
+              <w:t>SBI</w:t>
+            </w:r>
+            <w:proofErr w:type="spellEnd"/>
+            <w:r>
+              <w:rPr>
+                <w:rFonts w:cs="Helvetica"/>
+                <w:sz w:val="15"/>
+                <w:szCs w:val="15"/>
+              </w:rPr>
+              <w:t xml:space="preserve"> read data.</w:t>
             </w:r>
           </w:p>
         </w:tc>
@@ -1634,8 +2132,18 @@
                 <w:sz w:val="15"/>
                 <w:szCs w:val="15"/>
               </w:rPr>
-              <w:t>UART VVC</w:t>
-            </w:r>
+              <w:t xml:space="preserve">UART </w:t>
+            </w:r>
+            <w:proofErr w:type="spellStart"/>
+            <w:r>
+              <w:rPr>
+                <w:rFonts w:cs="Helvetica"/>
+                <w:sz w:val="15"/>
+                <w:szCs w:val="15"/>
+              </w:rPr>
+              <w:t>VVC</w:t>
+            </w:r>
+            <w:proofErr w:type="spellEnd"/>
           </w:p>
         </w:tc>
         <w:tc>
@@ -1667,13 +2175,23 @@
               </w:rPr>
               <w:t xml:space="preserve">The scoreboard for UART receive transactions. The </w:t>
             </w:r>
-            <w:r>
-              <w:rPr>
-                <w:rFonts w:cs="Helvetica"/>
-                <w:sz w:val="15"/>
-                <w:szCs w:val="15"/>
-              </w:rPr>
-              <w:t>DUT m</w:t>
+            <w:proofErr w:type="spellStart"/>
+            <w:r>
+              <w:rPr>
+                <w:rFonts w:cs="Helvetica"/>
+                <w:sz w:val="15"/>
+                <w:szCs w:val="15"/>
+              </w:rPr>
+              <w:t>DUT</w:t>
+            </w:r>
+            <w:proofErr w:type="spellEnd"/>
+            <w:r>
+              <w:rPr>
+                <w:rFonts w:cs="Helvetica"/>
+                <w:sz w:val="15"/>
+                <w:szCs w:val="15"/>
+              </w:rPr>
+              <w:t xml:space="preserve"> m</w:t>
             </w:r>
             <w:r>
               <w:rPr>
@@ -1714,8 +2232,18 @@
                 <w:b/>
                 <w:szCs w:val="14"/>
               </w:rPr>
-              <w:t>Clock Generator VVC</w:t>
-            </w:r>
+              <w:t xml:space="preserve">Clock Generator </w:t>
+            </w:r>
+            <w:proofErr w:type="spellStart"/>
+            <w:r>
+              <w:rPr>
+                <w:rFonts w:cs="Helvetica"/>
+                <w:b/>
+                <w:szCs w:val="14"/>
+              </w:rPr>
+              <w:t>VVC</w:t>
+            </w:r>
+            <w:proofErr w:type="spellEnd"/>
           </w:p>
         </w:tc>
         <w:tc>
@@ -1810,6 +2338,8 @@
                 <w:szCs w:val="14"/>
               </w:rPr>
             </w:pPr>
+            <w:proofErr w:type="spellStart"/>
+            <w:proofErr w:type="gramStart"/>
             <w:r>
               <w:rPr>
                 <w:rFonts w:cs="Helvetica"/>
@@ -1826,6 +2356,8 @@
               </w:rPr>
               <w:t>UART</w:t>
             </w:r>
+            <w:proofErr w:type="spellEnd"/>
+            <w:proofErr w:type="gramEnd"/>
           </w:p>
         </w:tc>
         <w:tc>
@@ -1886,7 +2418,97 @@
                 <w:sz w:val="15"/>
                 <w:szCs w:val="15"/>
               </w:rPr>
-              <w:t>The DUT with UART and SBI interfaces connected to UART VVC and SBI VVC, respectively.</w:t>
+              <w:t xml:space="preserve">The </w:t>
+            </w:r>
+            <w:proofErr w:type="spellStart"/>
+            <w:r>
+              <w:rPr>
+                <w:rFonts w:cs="Helvetica"/>
+                <w:sz w:val="15"/>
+                <w:szCs w:val="15"/>
+              </w:rPr>
+              <w:t>DUT</w:t>
+            </w:r>
+            <w:proofErr w:type="spellEnd"/>
+            <w:r>
+              <w:rPr>
+                <w:rFonts w:cs="Helvetica"/>
+                <w:sz w:val="15"/>
+                <w:szCs w:val="15"/>
+              </w:rPr>
+              <w:t xml:space="preserve"> with UART and </w:t>
+            </w:r>
+            <w:proofErr w:type="spellStart"/>
+            <w:r>
+              <w:rPr>
+                <w:rFonts w:cs="Helvetica"/>
+                <w:sz w:val="15"/>
+                <w:szCs w:val="15"/>
+              </w:rPr>
+              <w:t>SBI</w:t>
+            </w:r>
+            <w:proofErr w:type="spellEnd"/>
+            <w:r>
+              <w:rPr>
+                <w:rFonts w:cs="Helvetica"/>
+                <w:sz w:val="15"/>
+                <w:szCs w:val="15"/>
+              </w:rPr>
+              <w:t xml:space="preserve"> interfaces connected to UART </w:t>
+            </w:r>
+            <w:proofErr w:type="spellStart"/>
+            <w:r>
+              <w:rPr>
+                <w:rFonts w:cs="Helvetica"/>
+                <w:sz w:val="15"/>
+                <w:szCs w:val="15"/>
+              </w:rPr>
+              <w:t>VVC</w:t>
+            </w:r>
+            <w:proofErr w:type="spellEnd"/>
+            <w:r>
+              <w:rPr>
+                <w:rFonts w:cs="Helvetica"/>
+                <w:sz w:val="15"/>
+                <w:szCs w:val="15"/>
+              </w:rPr>
+              <w:t xml:space="preserve"> and </w:t>
+            </w:r>
+            <w:proofErr w:type="spellStart"/>
+            <w:r>
+              <w:rPr>
+                <w:rFonts w:cs="Helvetica"/>
+                <w:sz w:val="15"/>
+                <w:szCs w:val="15"/>
+              </w:rPr>
+              <w:t>SBI</w:t>
+            </w:r>
+            <w:proofErr w:type="spellEnd"/>
+            <w:r>
+              <w:rPr>
+                <w:rFonts w:cs="Helvetica"/>
+                <w:sz w:val="15"/>
+                <w:szCs w:val="15"/>
+              </w:rPr>
+              <w:t xml:space="preserve"> </w:t>
+            </w:r>
+            <w:proofErr w:type="spellStart"/>
+            <w:r>
+              <w:rPr>
+                <w:rFonts w:cs="Helvetica"/>
+                <w:sz w:val="15"/>
+                <w:szCs w:val="15"/>
+              </w:rPr>
+              <w:t>VVC</w:t>
+            </w:r>
+            <w:proofErr w:type="spellEnd"/>
+            <w:r>
+              <w:rPr>
+                <w:rFonts w:cs="Helvetica"/>
+                <w:sz w:val="15"/>
+                <w:szCs w:val="15"/>
+              </w:rPr>
+              <w:t>, respectively.</w:t>
             </w:r>
           </w:p>
         </w:tc>
@@ -1917,7 +2539,31 @@
     <w:p/>
     <w:p>
       <w:r>
-        <w:t xml:space="preserve">The UVVM demo testbench depend on several files from UVVM to be compiled and run, all included in the UVVM repository available on GitHub.    </w:t>
+        <w:t xml:space="preserve">The </w:t>
+      </w:r>
+      <w:proofErr w:type="spellStart"/>
+      <w:r>
+        <w:t>UVVM</w:t>
+      </w:r>
+      <w:proofErr w:type="spellEnd"/>
+      <w:r>
+        <w:t xml:space="preserve"> demo testbench depend on several files from </w:t>
+      </w:r>
+      <w:proofErr w:type="spellStart"/>
+      <w:r>
+        <w:t>UVVM</w:t>
+      </w:r>
+      <w:proofErr w:type="spellEnd"/>
+      <w:r>
+        <w:t xml:space="preserve"> to be compiled and run, all included in the </w:t>
+      </w:r>
+      <w:proofErr w:type="spellStart"/>
+      <w:r>
+        <w:t>UVVM</w:t>
+      </w:r>
+      <w:proofErr w:type="spellEnd"/>
+      <w:r>
+        <w:t xml:space="preserve"> repository available on GitHub.    </w:t>
       </w:r>
     </w:p>
     <w:p/>
@@ -1945,6 +2591,7 @@
         </w:rPr>
         <w:t xml:space="preserve">bench and </w:t>
       </w:r>
+      <w:proofErr w:type="spellStart"/>
       <w:r>
         <w:rPr>
           <w:lang w:eastAsia="ja-JP"/>
@@ -1955,7 +2602,14 @@
         <w:rPr>
           <w:lang w:eastAsia="ja-JP"/>
         </w:rPr>
-        <w:t xml:space="preserve">harness </w:t>
+        <w:t>harness</w:t>
+      </w:r>
+      <w:proofErr w:type="spellEnd"/>
+      <w:r>
+        <w:rPr>
+          <w:lang w:eastAsia="ja-JP"/>
+        </w:rPr>
+        <w:t xml:space="preserve"> </w:t>
       </w:r>
       <w:r>
         <w:rPr>
@@ -1969,12 +2623,21 @@
         </w:rPr>
         <w:t xml:space="preserve"> located in the </w:t>
       </w:r>
+      <w:proofErr w:type="spellStart"/>
       <w:r>
         <w:rPr>
           <w:rFonts w:ascii="Consolas" w:hAnsi="Consolas" w:cs="Consolas"/>
           <w:lang w:eastAsia="ja-JP"/>
         </w:rPr>
-        <w:t>bitvis_VIP_UART/tb</w:t>
+        <w:t>bitvis_VIP_UART</w:t>
+      </w:r>
+      <w:proofErr w:type="spellEnd"/>
+      <w:r>
+        <w:rPr>
+          <w:rFonts w:ascii="Consolas" w:hAnsi="Consolas" w:cs="Consolas"/>
+          <w:lang w:eastAsia="ja-JP"/>
+        </w:rPr>
+        <w:t>/tb</w:t>
       </w:r>
       <w:r>
         <w:rPr>
@@ -1982,12 +2645,21 @@
         </w:rPr>
         <w:t xml:space="preserve"> folder, and that running the testbench is done from the </w:t>
       </w:r>
+      <w:proofErr w:type="spellStart"/>
       <w:r>
         <w:rPr>
           <w:rFonts w:ascii="Consolas" w:hAnsi="Consolas" w:cs="Consolas"/>
           <w:lang w:eastAsia="ja-JP"/>
         </w:rPr>
-        <w:t>bitvis_VIP_UART/sim</w:t>
+        <w:t>bitvis_VIP_UART</w:t>
+      </w:r>
+      <w:proofErr w:type="spellEnd"/>
+      <w:r>
+        <w:rPr>
+          <w:rFonts w:ascii="Consolas" w:hAnsi="Consolas" w:cs="Consolas"/>
+          <w:lang w:eastAsia="ja-JP"/>
+        </w:rPr>
+        <w:t>/sim</w:t>
       </w:r>
       <w:r>
         <w:rPr>
@@ -1998,27 +2670,125 @@
     </w:p>
     <w:p>
       <w:pPr>
-        <w:rPr>
-          <w:lang w:eastAsia="ja-JP"/>
-        </w:rPr>
-      </w:pPr>
+        <w:pStyle w:val="Listeavsnitt"/>
+        <w:numPr>
+          <w:ilvl w:val="0"/>
+          <w:numId w:val="21"/>
+        </w:numPr>
+        <w:rPr>
+          <w:lang w:eastAsia="ja-JP"/>
+        </w:rPr>
+      </w:pPr>
+      <w:r>
+        <w:rPr>
+          <w:lang w:eastAsia="ja-JP"/>
+        </w:rPr>
+        <w:t>From terminal run the following command</w:t>
+      </w:r>
+      <w:r>
+        <w:rPr>
+          <w:lang w:eastAsia="ja-JP"/>
+        </w:rPr>
+        <w:br/>
+      </w:r>
+      <w:r>
+        <w:rPr>
+          <w:lang w:eastAsia="ja-JP"/>
+        </w:rPr>
+        <w:br/>
+      </w:r>
+      <w:proofErr w:type="spellStart"/>
+      <w:r>
+        <w:rPr>
+          <w:rFonts w:ascii="Consolas" w:hAnsi="Consolas"/>
+          <w:lang w:eastAsia="ja-JP"/>
+        </w:rPr>
+        <w:t>vsim</w:t>
+      </w:r>
+      <w:proofErr w:type="spellEnd"/>
+      <w:r>
+        <w:rPr>
+          <w:rFonts w:ascii="Consolas" w:hAnsi="Consolas"/>
+          <w:lang w:eastAsia="ja-JP"/>
+        </w:rPr>
+        <w:t xml:space="preserve"> -c -do</w:t>
+      </w:r>
+      <w:proofErr w:type="gramStart"/>
+      <w:r>
+        <w:rPr>
+          <w:rFonts w:ascii="Consolas" w:hAnsi="Consolas"/>
+          <w:lang w:eastAsia="ja-JP"/>
+        </w:rPr>
+        <w:t xml:space="preserve"> ..</w:t>
+      </w:r>
+      <w:proofErr w:type="gramEnd"/>
+      <w:r>
+        <w:rPr>
+          <w:rFonts w:ascii="Consolas" w:hAnsi="Consolas"/>
+          <w:lang w:eastAsia="ja-JP"/>
+        </w:rPr>
+        <w:t>/script/compile_all_and_simulate.do</w:t>
+      </w:r>
     </w:p>
     <w:p>
       <w:pPr>
+        <w:ind w:left="360"/>
+      </w:pPr>
+    </w:p>
+    <w:p>
+      <w:pPr>
+        <w:pStyle w:val="Listeavsnitt"/>
+        <w:numPr>
+          <w:ilvl w:val="0"/>
+          <w:numId w:val="21"/>
+        </w:numPr>
+      </w:pPr>
+      <w:r>
+        <w:t xml:space="preserve">From </w:t>
+      </w:r>
+      <w:proofErr w:type="spellStart"/>
+      <w:r>
+        <w:t>Modelsim</w:t>
+      </w:r>
+      <w:proofErr w:type="spellEnd"/>
+      <w:r>
+        <w:t xml:space="preserve"> terminal run the following command</w:t>
+      </w:r>
+    </w:p>
+    <w:p>
+      <w:pPr>
+        <w:pStyle w:val="Listeavsnitt"/>
+      </w:pPr>
+    </w:p>
+    <w:p>
+      <w:pPr>
+        <w:pStyle w:val="Listeavsnitt"/>
+        <w:ind w:left="720"/>
+      </w:pPr>
+      <w:r>
         <w:rPr>
           <w:rFonts w:ascii="Consolas" w:hAnsi="Consolas"/>
           <w:lang w:eastAsia="ja-JP"/>
         </w:rPr>
-      </w:pPr>
+        <w:t>do</w:t>
+      </w:r>
+      <w:proofErr w:type="gramStart"/>
       <w:r>
         <w:rPr>
           <w:rFonts w:ascii="Consolas" w:hAnsi="Consolas"/>
           <w:lang w:eastAsia="ja-JP"/>
         </w:rPr>
-        <w:t>vsim -c -do ../script/compile_all_and_simulate.do</w:t>
+        <w:t xml:space="preserve"> ..</w:t>
+      </w:r>
+      <w:proofErr w:type="gramEnd"/>
+      <w:r>
+        <w:rPr>
+          <w:rFonts w:ascii="Consolas" w:hAnsi="Consolas"/>
+          <w:lang w:eastAsia="ja-JP"/>
+        </w:rPr>
+        <w:t>/script/compile_all_and_simulate.do</w:t>
       </w:r>
     </w:p>
-    <w:p/>
     <w:p>
       <w:pPr>
         <w:rPr>
@@ -2054,20 +2824,30 @@
       <w:r>
         <w:t xml:space="preserve">The tests are defined in the testbench file </w:t>
       </w:r>
+      <w:proofErr w:type="spellStart"/>
       <w:r>
         <w:rPr>
           <w:rFonts w:ascii="Consolas" w:hAnsi="Consolas" w:cs="Consolas"/>
         </w:rPr>
         <w:t>uvvm_demo_tb.vhd</w:t>
       </w:r>
+      <w:proofErr w:type="spellEnd"/>
       <w:r>
         <w:t xml:space="preserve">, located in </w:t>
       </w:r>
+      <w:proofErr w:type="spellStart"/>
       <w:r>
         <w:rPr>
           <w:rFonts w:ascii="Consolas" w:hAnsi="Consolas" w:cs="Consolas"/>
         </w:rPr>
-        <w:t>bitvis_vip_uart/tb</w:t>
+        <w:t>bitvis_vip_uart</w:t>
+      </w:r>
+      <w:proofErr w:type="spellEnd"/>
+      <w:r>
+        <w:rPr>
+          <w:rFonts w:ascii="Consolas" w:hAnsi="Consolas" w:cs="Consolas"/>
+        </w:rPr>
+        <w:t>/tb</w:t>
       </w:r>
       <w:r>
         <w:t xml:space="preserve"> folder.</w:t>
@@ -2092,7 +2872,63 @@
         <w:rPr>
           <w:lang w:eastAsia="ja-JP"/>
         </w:rPr>
-        <w:t>This test demonstrates protocol dependent error injection using the UART VVC, SBI VVC and DUT.</w:t>
+        <w:t xml:space="preserve">This test demonstrates protocol dependent error injection using the UART </w:t>
+      </w:r>
+      <w:proofErr w:type="spellStart"/>
+      <w:r>
+        <w:rPr>
+          <w:lang w:eastAsia="ja-JP"/>
+        </w:rPr>
+        <w:t>VVC</w:t>
+      </w:r>
+      <w:proofErr w:type="spellEnd"/>
+      <w:r>
+        <w:rPr>
+          <w:lang w:eastAsia="ja-JP"/>
+        </w:rPr>
+        <w:t xml:space="preserve">, </w:t>
+      </w:r>
+      <w:proofErr w:type="spellStart"/>
+      <w:r>
+        <w:rPr>
+          <w:lang w:eastAsia="ja-JP"/>
+        </w:rPr>
+        <w:t>SBI</w:t>
+      </w:r>
+      <w:proofErr w:type="spellEnd"/>
+      <w:r>
+        <w:rPr>
+          <w:lang w:eastAsia="ja-JP"/>
+        </w:rPr>
+        <w:t xml:space="preserve"> </w:t>
+      </w:r>
+      <w:proofErr w:type="spellStart"/>
+      <w:r>
+        <w:rPr>
+          <w:lang w:eastAsia="ja-JP"/>
+        </w:rPr>
+        <w:t>VVC</w:t>
+      </w:r>
+      <w:proofErr w:type="spellEnd"/>
+      <w:r>
+        <w:rPr>
+          <w:lang w:eastAsia="ja-JP"/>
+        </w:rPr>
+        <w:t xml:space="preserve"> and </w:t>
+      </w:r>
+      <w:proofErr w:type="spellStart"/>
+      <w:r>
+        <w:rPr>
+          <w:lang w:eastAsia="ja-JP"/>
+        </w:rPr>
+        <w:t>DUT</w:t>
+      </w:r>
+      <w:proofErr w:type="spellEnd"/>
+      <w:r>
+        <w:rPr>
+          <w:lang w:eastAsia="ja-JP"/>
+        </w:rPr>
+        <w:t>.</w:t>
       </w:r>
     </w:p>
     <w:p>
@@ -2117,7 +2953,35 @@
         <w:rPr>
           <w:lang w:eastAsia="ja-JP"/>
         </w:rPr>
-        <w:t xml:space="preserve">The UART VVC is configured with parity and stop bit error probability from 0-100% and transmit data to DUT. </w:t>
+        <w:t xml:space="preserve">The UART </w:t>
+      </w:r>
+      <w:proofErr w:type="spellStart"/>
+      <w:r>
+        <w:rPr>
+          <w:lang w:eastAsia="ja-JP"/>
+        </w:rPr>
+        <w:t>VVC</w:t>
+      </w:r>
+      <w:proofErr w:type="spellEnd"/>
+      <w:r>
+        <w:rPr>
+          <w:lang w:eastAsia="ja-JP"/>
+        </w:rPr>
+        <w:t xml:space="preserve"> is configured with parity and stop bit error probability from 0-100% and transmit data to </w:t>
+      </w:r>
+      <w:proofErr w:type="spellStart"/>
+      <w:r>
+        <w:rPr>
+          <w:lang w:eastAsia="ja-JP"/>
+        </w:rPr>
+        <w:t>DUT</w:t>
+      </w:r>
+      <w:proofErr w:type="spellEnd"/>
+      <w:r>
+        <w:rPr>
+          <w:lang w:eastAsia="ja-JP"/>
+        </w:rPr>
+        <w:t xml:space="preserve">. </w:t>
       </w:r>
     </w:p>
     <w:p>
@@ -2153,7 +3017,35 @@
         <w:rPr>
           <w:lang w:eastAsia="ja-JP"/>
         </w:rPr>
-        <w:t xml:space="preserve"> put any valid transfer data on the scoreboard and issue SBI VVC read request. </w:t>
+        <w:t xml:space="preserve"> put any valid transfer data on the scoreboard and issue </w:t>
+      </w:r>
+      <w:proofErr w:type="spellStart"/>
+      <w:r>
+        <w:rPr>
+          <w:lang w:eastAsia="ja-JP"/>
+        </w:rPr>
+        <w:t>SBI</w:t>
+      </w:r>
+      <w:proofErr w:type="spellEnd"/>
+      <w:r>
+        <w:rPr>
+          <w:lang w:eastAsia="ja-JP"/>
+        </w:rPr>
+        <w:t xml:space="preserve"> </w:t>
+      </w:r>
+      <w:proofErr w:type="spellStart"/>
+      <w:r>
+        <w:rPr>
+          <w:lang w:eastAsia="ja-JP"/>
+        </w:rPr>
+        <w:t>VVC</w:t>
+      </w:r>
+      <w:proofErr w:type="spellEnd"/>
+      <w:r>
+        <w:rPr>
+          <w:lang w:eastAsia="ja-JP"/>
+        </w:rPr>
+        <w:t xml:space="preserve"> read request. </w:t>
       </w:r>
     </w:p>
     <w:p>
@@ -2171,7 +3063,35 @@
         <w:rPr>
           <w:lang w:eastAsia="ja-JP"/>
         </w:rPr>
-        <w:t>The SBI VVC will put actual received data on scoreboard.</w:t>
+        <w:t xml:space="preserve">The </w:t>
+      </w:r>
+      <w:proofErr w:type="spellStart"/>
+      <w:r>
+        <w:rPr>
+          <w:lang w:eastAsia="ja-JP"/>
+        </w:rPr>
+        <w:t>SBI</w:t>
+      </w:r>
+      <w:proofErr w:type="spellEnd"/>
+      <w:r>
+        <w:rPr>
+          <w:lang w:eastAsia="ja-JP"/>
+        </w:rPr>
+        <w:t xml:space="preserve"> </w:t>
+      </w:r>
+      <w:proofErr w:type="spellStart"/>
+      <w:r>
+        <w:rPr>
+          <w:lang w:eastAsia="ja-JP"/>
+        </w:rPr>
+        <w:t>VVC</w:t>
+      </w:r>
+      <w:proofErr w:type="spellEnd"/>
+      <w:r>
+        <w:rPr>
+          <w:lang w:eastAsia="ja-JP"/>
+        </w:rPr>
+        <w:t xml:space="preserve"> will put actual received data on scoreboard.</w:t>
       </w:r>
       <w:r>
         <w:rPr>
@@ -2260,7 +3180,77 @@
         <w:rPr>
           <w:lang w:eastAsia="ja-JP"/>
         </w:rPr>
-        <w:t xml:space="preserve">This test demonstrates the usage of randomisation in VVC calls using the UART VVC, SBI VVC and UART DUT. </w:t>
+        <w:t xml:space="preserve">This test demonstrates the usage of randomisation in </w:t>
+      </w:r>
+      <w:proofErr w:type="spellStart"/>
+      <w:r>
+        <w:rPr>
+          <w:lang w:eastAsia="ja-JP"/>
+        </w:rPr>
+        <w:t>VVC</w:t>
+      </w:r>
+      <w:proofErr w:type="spellEnd"/>
+      <w:r>
+        <w:rPr>
+          <w:lang w:eastAsia="ja-JP"/>
+        </w:rPr>
+        <w:t xml:space="preserve"> calls using the UART </w:t>
+      </w:r>
+      <w:proofErr w:type="spellStart"/>
+      <w:r>
+        <w:rPr>
+          <w:lang w:eastAsia="ja-JP"/>
+        </w:rPr>
+        <w:t>VVC</w:t>
+      </w:r>
+      <w:proofErr w:type="spellEnd"/>
+      <w:r>
+        <w:rPr>
+          <w:lang w:eastAsia="ja-JP"/>
+        </w:rPr>
+        <w:t xml:space="preserve">, </w:t>
+      </w:r>
+      <w:proofErr w:type="spellStart"/>
+      <w:r>
+        <w:rPr>
+          <w:lang w:eastAsia="ja-JP"/>
+        </w:rPr>
+        <w:t>SBI</w:t>
+      </w:r>
+      <w:proofErr w:type="spellEnd"/>
+      <w:r>
+        <w:rPr>
+          <w:lang w:eastAsia="ja-JP"/>
+        </w:rPr>
+        <w:t xml:space="preserve"> </w:t>
+      </w:r>
+      <w:proofErr w:type="spellStart"/>
+      <w:r>
+        <w:rPr>
+          <w:lang w:eastAsia="ja-JP"/>
+        </w:rPr>
+        <w:t>VVC</w:t>
+      </w:r>
+      <w:proofErr w:type="spellEnd"/>
+      <w:r>
+        <w:rPr>
+          <w:lang w:eastAsia="ja-JP"/>
+        </w:rPr>
+        <w:t xml:space="preserve"> and UART </w:t>
+      </w:r>
+      <w:proofErr w:type="spellStart"/>
+      <w:r>
+        <w:rPr>
+          <w:lang w:eastAsia="ja-JP"/>
+        </w:rPr>
+        <w:t>DUT</w:t>
+      </w:r>
+      <w:proofErr w:type="spellEnd"/>
+      <w:r>
+        <w:rPr>
+          <w:lang w:eastAsia="ja-JP"/>
+        </w:rPr>
+        <w:t xml:space="preserve">. </w:t>
       </w:r>
     </w:p>
     <w:p>
@@ -2285,7 +3275,35 @@
         <w:rPr>
           <w:lang w:eastAsia="ja-JP"/>
         </w:rPr>
-        <w:t xml:space="preserve">The UART VVC is instructed to send 1 and 3 randomised data words to the DUT. </w:t>
+        <w:t xml:space="preserve">The UART </w:t>
+      </w:r>
+      <w:proofErr w:type="spellStart"/>
+      <w:r>
+        <w:rPr>
+          <w:lang w:eastAsia="ja-JP"/>
+        </w:rPr>
+        <w:t>VVC</w:t>
+      </w:r>
+      <w:proofErr w:type="spellEnd"/>
+      <w:r>
+        <w:rPr>
+          <w:lang w:eastAsia="ja-JP"/>
+        </w:rPr>
+        <w:t xml:space="preserve"> is instructed to send 1 and 3 randomised data words to the </w:t>
+      </w:r>
+      <w:proofErr w:type="spellStart"/>
+      <w:r>
+        <w:rPr>
+          <w:lang w:eastAsia="ja-JP"/>
+        </w:rPr>
+        <w:t>DUT</w:t>
+      </w:r>
+      <w:proofErr w:type="spellEnd"/>
+      <w:r>
+        <w:rPr>
+          <w:lang w:eastAsia="ja-JP"/>
+        </w:rPr>
+        <w:t xml:space="preserve">. </w:t>
       </w:r>
     </w:p>
     <w:p>
@@ -2369,7 +3387,35 @@
         <w:rPr>
           <w:lang w:eastAsia="ja-JP"/>
         </w:rPr>
-        <w:t xml:space="preserve"> SBI VVC read request. </w:t>
+        <w:t xml:space="preserve"> </w:t>
+      </w:r>
+      <w:proofErr w:type="spellStart"/>
+      <w:r>
+        <w:rPr>
+          <w:lang w:eastAsia="ja-JP"/>
+        </w:rPr>
+        <w:t>SBI</w:t>
+      </w:r>
+      <w:proofErr w:type="spellEnd"/>
+      <w:r>
+        <w:rPr>
+          <w:lang w:eastAsia="ja-JP"/>
+        </w:rPr>
+        <w:t xml:space="preserve"> </w:t>
+      </w:r>
+      <w:proofErr w:type="spellStart"/>
+      <w:r>
+        <w:rPr>
+          <w:lang w:eastAsia="ja-JP"/>
+        </w:rPr>
+        <w:t>VVC</w:t>
+      </w:r>
+      <w:proofErr w:type="spellEnd"/>
+      <w:r>
+        <w:rPr>
+          <w:lang w:eastAsia="ja-JP"/>
+        </w:rPr>
+        <w:t xml:space="preserve"> read request. </w:t>
       </w:r>
     </w:p>
     <w:p>
@@ -2387,7 +3433,35 @@
         <w:rPr>
           <w:lang w:eastAsia="ja-JP"/>
         </w:rPr>
-        <w:t>The SBI VVC put</w:t>
+        <w:t xml:space="preserve">The </w:t>
+      </w:r>
+      <w:proofErr w:type="spellStart"/>
+      <w:r>
+        <w:rPr>
+          <w:lang w:eastAsia="ja-JP"/>
+        </w:rPr>
+        <w:t>SBI</w:t>
+      </w:r>
+      <w:proofErr w:type="spellEnd"/>
+      <w:r>
+        <w:rPr>
+          <w:lang w:eastAsia="ja-JP"/>
+        </w:rPr>
+        <w:t xml:space="preserve"> </w:t>
+      </w:r>
+      <w:proofErr w:type="spellStart"/>
+      <w:r>
+        <w:rPr>
+          <w:lang w:eastAsia="ja-JP"/>
+        </w:rPr>
+        <w:t>VVC</w:t>
+      </w:r>
+      <w:proofErr w:type="spellEnd"/>
+      <w:r>
+        <w:rPr>
+          <w:lang w:eastAsia="ja-JP"/>
+        </w:rPr>
+        <w:t xml:space="preserve"> put</w:t>
       </w:r>
       <w:r>
         <w:rPr>
@@ -2502,7 +3576,63 @@
         <w:rPr>
           <w:lang w:eastAsia="ja-JP"/>
         </w:rPr>
-        <w:t xml:space="preserve">This test demonstrates the usage of protocol checkers using UART VVC, SBI VVC and UART DUT. </w:t>
+        <w:t xml:space="preserve">This test demonstrates the usage of protocol checkers using UART </w:t>
+      </w:r>
+      <w:proofErr w:type="spellStart"/>
+      <w:r>
+        <w:rPr>
+          <w:lang w:eastAsia="ja-JP"/>
+        </w:rPr>
+        <w:t>VVC</w:t>
+      </w:r>
+      <w:proofErr w:type="spellEnd"/>
+      <w:r>
+        <w:rPr>
+          <w:lang w:eastAsia="ja-JP"/>
+        </w:rPr>
+        <w:t xml:space="preserve">, </w:t>
+      </w:r>
+      <w:proofErr w:type="spellStart"/>
+      <w:r>
+        <w:rPr>
+          <w:lang w:eastAsia="ja-JP"/>
+        </w:rPr>
+        <w:t>SBI</w:t>
+      </w:r>
+      <w:proofErr w:type="spellEnd"/>
+      <w:r>
+        <w:rPr>
+          <w:lang w:eastAsia="ja-JP"/>
+        </w:rPr>
+        <w:t xml:space="preserve"> </w:t>
+      </w:r>
+      <w:proofErr w:type="spellStart"/>
+      <w:r>
+        <w:rPr>
+          <w:lang w:eastAsia="ja-JP"/>
+        </w:rPr>
+        <w:t>VVC</w:t>
+      </w:r>
+      <w:proofErr w:type="spellEnd"/>
+      <w:r>
+        <w:rPr>
+          <w:lang w:eastAsia="ja-JP"/>
+        </w:rPr>
+        <w:t xml:space="preserve"> and UART </w:t>
+      </w:r>
+      <w:proofErr w:type="spellStart"/>
+      <w:r>
+        <w:rPr>
+          <w:lang w:eastAsia="ja-JP"/>
+        </w:rPr>
+        <w:t>DUT</w:t>
+      </w:r>
+      <w:proofErr w:type="spellEnd"/>
+      <w:r>
+        <w:rPr>
+          <w:lang w:eastAsia="ja-JP"/>
+        </w:rPr>
+        <w:t xml:space="preserve">. </w:t>
       </w:r>
     </w:p>
     <w:p>
@@ -2527,7 +3657,21 @@
         <w:rPr>
           <w:lang w:eastAsia="ja-JP"/>
         </w:rPr>
-        <w:t>The UART VVC is configured with control of a bit rate protocol checker</w:t>
+        <w:t xml:space="preserve">The UART </w:t>
+      </w:r>
+      <w:proofErr w:type="spellStart"/>
+      <w:r>
+        <w:rPr>
+          <w:lang w:eastAsia="ja-JP"/>
+        </w:rPr>
+        <w:t>VVC</w:t>
+      </w:r>
+      <w:proofErr w:type="spellEnd"/>
+      <w:r>
+        <w:rPr>
+          <w:lang w:eastAsia="ja-JP"/>
+        </w:rPr>
+        <w:t xml:space="preserve"> is configured with control of a bit rate protocol checker</w:t>
       </w:r>
       <w:r>
         <w:rPr>
@@ -2551,7 +3695,35 @@
         <w:rPr>
           <w:lang w:eastAsia="ja-JP"/>
         </w:rPr>
-        <w:t xml:space="preserve">The SBI VVC transmits </w:t>
+        <w:t xml:space="preserve">The </w:t>
+      </w:r>
+      <w:proofErr w:type="spellStart"/>
+      <w:r>
+        <w:rPr>
+          <w:lang w:eastAsia="ja-JP"/>
+        </w:rPr>
+        <w:t>SBI</w:t>
+      </w:r>
+      <w:proofErr w:type="spellEnd"/>
+      <w:r>
+        <w:rPr>
+          <w:lang w:eastAsia="ja-JP"/>
+        </w:rPr>
+        <w:t xml:space="preserve"> </w:t>
+      </w:r>
+      <w:proofErr w:type="spellStart"/>
+      <w:r>
+        <w:rPr>
+          <w:lang w:eastAsia="ja-JP"/>
+        </w:rPr>
+        <w:t>VVC</w:t>
+      </w:r>
+      <w:proofErr w:type="spellEnd"/>
+      <w:r>
+        <w:rPr>
+          <w:lang w:eastAsia="ja-JP"/>
+        </w:rPr>
+        <w:t xml:space="preserve"> transmits </w:t>
       </w:r>
       <w:r>
         <w:rPr>
@@ -2605,8 +3777,16 @@
         <w:rPr>
           <w:lang w:eastAsia="ja-JP"/>
         </w:rPr>
-        <w:t>The Model receive SBI</w:t>
-      </w:r>
+        <w:t xml:space="preserve">The Model receive </w:t>
+      </w:r>
+      <w:proofErr w:type="spellStart"/>
+      <w:r>
+        <w:rPr>
+          <w:lang w:eastAsia="ja-JP"/>
+        </w:rPr>
+        <w:t>SBI</w:t>
+      </w:r>
+      <w:proofErr w:type="spellEnd"/>
       <w:r>
         <w:rPr>
           <w:lang w:eastAsia="ja-JP"/>
@@ -2617,7 +3797,21 @@
         <w:rPr>
           <w:lang w:eastAsia="ja-JP"/>
         </w:rPr>
-        <w:t xml:space="preserve"> and puts expected data on scoreboard while UART VVC put</w:t>
+        <w:t xml:space="preserve"> and puts expected data on scoreboard while UART </w:t>
+      </w:r>
+      <w:proofErr w:type="spellStart"/>
+      <w:r>
+        <w:rPr>
+          <w:lang w:eastAsia="ja-JP"/>
+        </w:rPr>
+        <w:t>VVC</w:t>
+      </w:r>
+      <w:proofErr w:type="spellEnd"/>
+      <w:r>
+        <w:rPr>
+          <w:lang w:eastAsia="ja-JP"/>
+        </w:rPr>
+        <w:t xml:space="preserve"> put</w:t>
       </w:r>
       <w:r>
         <w:rPr>
@@ -2706,7 +3900,63 @@
         <w:rPr>
           <w:lang w:eastAsia="ja-JP"/>
         </w:rPr>
-        <w:t xml:space="preserve">This test demonstrates the usage of an activity watchdog using UART VVC, SBI VVC and UART DUT. </w:t>
+        <w:t xml:space="preserve">This test demonstrates the usage of an activity watchdog using UART </w:t>
+      </w:r>
+      <w:proofErr w:type="spellStart"/>
+      <w:r>
+        <w:rPr>
+          <w:lang w:eastAsia="ja-JP"/>
+        </w:rPr>
+        <w:t>VVC</w:t>
+      </w:r>
+      <w:proofErr w:type="spellEnd"/>
+      <w:r>
+        <w:rPr>
+          <w:lang w:eastAsia="ja-JP"/>
+        </w:rPr>
+        <w:t xml:space="preserve">, </w:t>
+      </w:r>
+      <w:proofErr w:type="spellStart"/>
+      <w:r>
+        <w:rPr>
+          <w:lang w:eastAsia="ja-JP"/>
+        </w:rPr>
+        <w:t>SBI</w:t>
+      </w:r>
+      <w:proofErr w:type="spellEnd"/>
+      <w:r>
+        <w:rPr>
+          <w:lang w:eastAsia="ja-JP"/>
+        </w:rPr>
+        <w:t xml:space="preserve"> </w:t>
+      </w:r>
+      <w:proofErr w:type="spellStart"/>
+      <w:r>
+        <w:rPr>
+          <w:lang w:eastAsia="ja-JP"/>
+        </w:rPr>
+        <w:t>VVC</w:t>
+      </w:r>
+      <w:proofErr w:type="spellEnd"/>
+      <w:r>
+        <w:rPr>
+          <w:lang w:eastAsia="ja-JP"/>
+        </w:rPr>
+        <w:t xml:space="preserve"> and UART </w:t>
+      </w:r>
+      <w:proofErr w:type="spellStart"/>
+      <w:r>
+        <w:rPr>
+          <w:lang w:eastAsia="ja-JP"/>
+        </w:rPr>
+        <w:t>DUT</w:t>
+      </w:r>
+      <w:proofErr w:type="spellEnd"/>
+      <w:r>
+        <w:rPr>
+          <w:lang w:eastAsia="ja-JP"/>
+        </w:rPr>
+        <w:t xml:space="preserve">. </w:t>
       </w:r>
     </w:p>
     <w:p>
@@ -2731,7 +3981,35 @@
         <w:rPr>
           <w:lang w:eastAsia="ja-JP"/>
         </w:rPr>
-        <w:t>The SBI VVC transmit</w:t>
+        <w:t xml:space="preserve">The </w:t>
+      </w:r>
+      <w:proofErr w:type="spellStart"/>
+      <w:r>
+        <w:rPr>
+          <w:lang w:eastAsia="ja-JP"/>
+        </w:rPr>
+        <w:t>SBI</w:t>
+      </w:r>
+      <w:proofErr w:type="spellEnd"/>
+      <w:r>
+        <w:rPr>
+          <w:lang w:eastAsia="ja-JP"/>
+        </w:rPr>
+        <w:t xml:space="preserve"> </w:t>
+      </w:r>
+      <w:proofErr w:type="spellStart"/>
+      <w:r>
+        <w:rPr>
+          <w:lang w:eastAsia="ja-JP"/>
+        </w:rPr>
+        <w:t>VVC</w:t>
+      </w:r>
+      <w:proofErr w:type="spellEnd"/>
+      <w:r>
+        <w:rPr>
+          <w:lang w:eastAsia="ja-JP"/>
+        </w:rPr>
+        <w:t xml:space="preserve"> transmit</w:t>
       </w:r>
       <w:r>
         <w:rPr>
@@ -2743,7 +4021,21 @@
         <w:rPr>
           <w:lang w:eastAsia="ja-JP"/>
         </w:rPr>
-        <w:t xml:space="preserve"> 3 data words to the DUT, and the Model receive</w:t>
+        <w:t xml:space="preserve"> 3 data words to the </w:t>
+      </w:r>
+      <w:proofErr w:type="spellStart"/>
+      <w:r>
+        <w:rPr>
+          <w:lang w:eastAsia="ja-JP"/>
+        </w:rPr>
+        <w:t>DUT</w:t>
+      </w:r>
+      <w:proofErr w:type="spellEnd"/>
+      <w:r>
+        <w:rPr>
+          <w:lang w:eastAsia="ja-JP"/>
+        </w:rPr>
+        <w:t>, and the Model receive</w:t>
       </w:r>
       <w:r>
         <w:rPr>
@@ -2755,7 +4047,21 @@
         <w:rPr>
           <w:lang w:eastAsia="ja-JP"/>
         </w:rPr>
-        <w:t xml:space="preserve"> the SBI </w:t>
+        <w:t xml:space="preserve"> the </w:t>
+      </w:r>
+      <w:proofErr w:type="spellStart"/>
+      <w:r>
+        <w:rPr>
+          <w:lang w:eastAsia="ja-JP"/>
+        </w:rPr>
+        <w:t>SBI</w:t>
+      </w:r>
+      <w:proofErr w:type="spellEnd"/>
+      <w:r>
+        <w:rPr>
+          <w:lang w:eastAsia="ja-JP"/>
+        </w:rPr>
+        <w:t xml:space="preserve"> </w:t>
       </w:r>
       <w:r>
         <w:rPr>
@@ -2809,7 +4115,21 @@
         <w:rPr>
           <w:lang w:eastAsia="ja-JP"/>
         </w:rPr>
-        <w:t>The UART VVC read</w:t>
+        <w:t xml:space="preserve">The UART </w:t>
+      </w:r>
+      <w:proofErr w:type="spellStart"/>
+      <w:r>
+        <w:rPr>
+          <w:lang w:eastAsia="ja-JP"/>
+        </w:rPr>
+        <w:t>VVC</w:t>
+      </w:r>
+      <w:proofErr w:type="spellEnd"/>
+      <w:r>
+        <w:rPr>
+          <w:lang w:eastAsia="ja-JP"/>
+        </w:rPr>
+        <w:t xml:space="preserve"> read</w:t>
       </w:r>
       <w:r>
         <w:rPr>
@@ -2821,7 +4141,21 @@
         <w:rPr>
           <w:lang w:eastAsia="ja-JP"/>
         </w:rPr>
-        <w:t xml:space="preserve"> data from DUT and put</w:t>
+        <w:t xml:space="preserve"> data from </w:t>
+      </w:r>
+      <w:proofErr w:type="spellStart"/>
+      <w:r>
+        <w:rPr>
+          <w:lang w:eastAsia="ja-JP"/>
+        </w:rPr>
+        <w:t>DUT</w:t>
+      </w:r>
+      <w:proofErr w:type="spellEnd"/>
+      <w:r>
+        <w:rPr>
+          <w:lang w:eastAsia="ja-JP"/>
+        </w:rPr>
+        <w:t xml:space="preserve"> and put</w:t>
       </w:r>
       <w:r>
         <w:rPr>
@@ -2911,7 +4245,21 @@
         <w:rPr>
           <w:lang w:eastAsia="ja-JP"/>
         </w:rPr>
-        <w:t>countdown due to VVC inactivity</w:t>
+        <w:t xml:space="preserve">countdown due to </w:t>
+      </w:r>
+      <w:proofErr w:type="spellStart"/>
+      <w:r>
+        <w:rPr>
+          <w:lang w:eastAsia="ja-JP"/>
+        </w:rPr>
+        <w:t>VVC</w:t>
+      </w:r>
+      <w:proofErr w:type="spellEnd"/>
+      <w:r>
+        <w:rPr>
+          <w:lang w:eastAsia="ja-JP"/>
+        </w:rPr>
+        <w:t xml:space="preserve"> inactivity</w:t>
       </w:r>
       <w:r>
         <w:rPr>
@@ -2965,7 +4313,35 @@
         <w:rPr>
           <w:lang w:eastAsia="ja-JP"/>
         </w:rPr>
-        <w:t xml:space="preserve">The SBI VVC </w:t>
+        <w:t xml:space="preserve">The </w:t>
+      </w:r>
+      <w:proofErr w:type="spellStart"/>
+      <w:r>
+        <w:rPr>
+          <w:lang w:eastAsia="ja-JP"/>
+        </w:rPr>
+        <w:t>SBI</w:t>
+      </w:r>
+      <w:proofErr w:type="spellEnd"/>
+      <w:r>
+        <w:rPr>
+          <w:lang w:eastAsia="ja-JP"/>
+        </w:rPr>
+        <w:t xml:space="preserve"> </w:t>
+      </w:r>
+      <w:proofErr w:type="spellStart"/>
+      <w:r>
+        <w:rPr>
+          <w:lang w:eastAsia="ja-JP"/>
+        </w:rPr>
+        <w:t>VVC</w:t>
+      </w:r>
+      <w:proofErr w:type="spellEnd"/>
+      <w:r>
+        <w:rPr>
+          <w:lang w:eastAsia="ja-JP"/>
+        </w:rPr>
+        <w:t xml:space="preserve"> </w:t>
       </w:r>
       <w:r>
         <w:rPr>
@@ -2977,8 +4353,30 @@
         <w:rPr>
           <w:lang w:eastAsia="ja-JP"/>
         </w:rPr>
-        <w:t xml:space="preserve"> to the DUT, and the Model receive the SBI</w:t>
-      </w:r>
+        <w:t xml:space="preserve"> to the </w:t>
+      </w:r>
+      <w:proofErr w:type="spellStart"/>
+      <w:r>
+        <w:rPr>
+          <w:lang w:eastAsia="ja-JP"/>
+        </w:rPr>
+        <w:t>DUT</w:t>
+      </w:r>
+      <w:proofErr w:type="spellEnd"/>
+      <w:r>
+        <w:rPr>
+          <w:lang w:eastAsia="ja-JP"/>
+        </w:rPr>
+        <w:t xml:space="preserve">, and the Model receive the </w:t>
+      </w:r>
+      <w:proofErr w:type="spellStart"/>
+      <w:r>
+        <w:rPr>
+          <w:lang w:eastAsia="ja-JP"/>
+        </w:rPr>
+        <w:t>SBI</w:t>
+      </w:r>
+      <w:proofErr w:type="spellEnd"/>
       <w:r>
         <w:rPr>
           <w:lang w:eastAsia="ja-JP"/>
@@ -3019,13 +4417,35 @@
         <w:rPr>
           <w:lang w:eastAsia="ja-JP"/>
         </w:rPr>
-        <w:t xml:space="preserve"> UART VVC</w:t>
-      </w:r>
-      <w:r>
-        <w:rPr>
-          <w:lang w:eastAsia="ja-JP"/>
-        </w:rPr>
-        <w:t xml:space="preserve"> read data from DUT and put </w:t>
+        <w:t xml:space="preserve"> UART </w:t>
+      </w:r>
+      <w:proofErr w:type="spellStart"/>
+      <w:r>
+        <w:rPr>
+          <w:lang w:eastAsia="ja-JP"/>
+        </w:rPr>
+        <w:t>VVC</w:t>
+      </w:r>
+      <w:proofErr w:type="spellEnd"/>
+      <w:r>
+        <w:rPr>
+          <w:lang w:eastAsia="ja-JP"/>
+        </w:rPr>
+        <w:t xml:space="preserve"> read data from </w:t>
+      </w:r>
+      <w:proofErr w:type="spellStart"/>
+      <w:r>
+        <w:rPr>
+          <w:lang w:eastAsia="ja-JP"/>
+        </w:rPr>
+        <w:t>DUT</w:t>
+      </w:r>
+      <w:proofErr w:type="spellEnd"/>
+      <w:r>
+        <w:rPr>
+          <w:lang w:eastAsia="ja-JP"/>
+        </w:rPr>
+        <w:t xml:space="preserve"> and put </w:t>
       </w:r>
       <w:r>
         <w:rPr>
@@ -3458,13 +4878,26 @@
         </w:rPr>
       </w:pPr>
       <w:r>
-        <w:t>Additional documentation about UVVM and it</w:t>
+        <w:t xml:space="preserve">Additional documentation about </w:t>
+      </w:r>
+      <w:proofErr w:type="spellStart"/>
+      <w:r>
+        <w:t>UVVM</w:t>
+      </w:r>
+      <w:proofErr w:type="spellEnd"/>
+      <w:r>
+        <w:t xml:space="preserve"> and it</w:t>
       </w:r>
       <w:r>
         <w:t>s features can be found under “</w:t>
       </w:r>
-      <w:r>
-        <w:t xml:space="preserve">uvvm_vvc_framework/doc/”. </w:t>
+      <w:proofErr w:type="spellStart"/>
+      <w:r>
+        <w:t>uvvm_vvc_framework</w:t>
+      </w:r>
+      <w:proofErr w:type="spellEnd"/>
+      <w:r>
+        <w:t xml:space="preserve">/doc/”. </w:t>
       </w:r>
     </w:p>
     <w:p>
@@ -3899,7 +5332,7 @@
 </file>
 
 <file path=word/endnotes.xml><?xml version="1.0" encoding="utf-8"?>
-<w:endnotes xmlns:wpc="http://schemas.microsoft.com/office/word/2010/wordprocessingCanvas" xmlns:cx="http://schemas.microsoft.com/office/drawing/2014/chartex" xmlns:cx1="http://schemas.microsoft.com/office/drawing/2015/9/8/chartex" xmlns:cx2="http://schemas.microsoft.com/office/drawing/2015/10/21/chartex" xmlns:cx3="http://schemas.microsoft.com/office/drawing/2016/5/9/chartex" xmlns:cx4="http://schemas.microsoft.com/office/drawing/2016/5/10/chartex" xmlns:cx5="http://schemas.microsoft.com/office/drawing/2016/5/11/chartex" xmlns:cx6="http://schemas.microsoft.com/office/drawing/2016/5/12/chartex" xmlns:cx7="http://schemas.microsoft.com/office/drawing/2016/5/13/chartex" xmlns:cx8="http://schemas.microsoft.com/office/drawing/2016/5/14/chartex" xmlns:mc="http://schemas.openxmlformats.org/markup-compatibility/2006" xmlns:aink="http://schemas.microsoft.com/office/drawing/2016/ink" xmlns:am3d="http://schemas.microsoft.com/office/drawing/2017/model3d" xmlns:o="urn:schemas-microsoft-com:office:office" xmlns:r="http://schemas.openxmlformats.org/officeDocument/2006/relationships" xmlns:m="http://schemas.openxmlformats.org/officeDocument/2006/math" xmlns:v="urn:schemas-microsoft-com:vml" xmlns:wp14="http://schemas.microsoft.com/office/word/2010/wordprocessingDrawing" xmlns:wp="http://schemas.openxmlformats.org/drawingml/2006/wordprocessingDrawing" xmlns:w10="urn:schemas-microsoft-com:office:word" xmlns:w="http://schemas.openxmlformats.org/wordprocessingml/2006/main" xmlns:w14="http://schemas.microsoft.com/office/word/2010/wordml" xmlns:w15="http://schemas.microsoft.com/office/word/2012/wordml" xmlns:w16cid="http://schemas.microsoft.com/office/word/2016/wordml/cid" xmlns:w16se="http://schemas.microsoft.com/office/word/2015/wordml/symex" xmlns:wpg="http://schemas.microsoft.com/office/word/2010/wordprocessingGroup" xmlns:wpi="http://schemas.microsoft.com/office/word/2010/wordprocessingInk" xmlns:wne="http://schemas.microsoft.com/office/word/2006/wordml" xmlns:wps="http://schemas.microsoft.com/office/word/2010/wordprocessingShape" mc:Ignorable="w14 w15 w16se w16cid wp14">
+<w:endnotes xmlns:wpc="http://schemas.microsoft.com/office/word/2010/wordprocessingCanvas" xmlns:cx="http://schemas.microsoft.com/office/drawing/2014/chartex" xmlns:cx1="http://schemas.microsoft.com/office/drawing/2015/9/8/chartex" xmlns:cx2="http://schemas.microsoft.com/office/drawing/2015/10/21/chartex" xmlns:cx3="http://schemas.microsoft.com/office/drawing/2016/5/9/chartex" xmlns:cx4="http://schemas.microsoft.com/office/drawing/2016/5/10/chartex" xmlns:cx5="http://schemas.microsoft.com/office/drawing/2016/5/11/chartex" xmlns:cx6="http://schemas.microsoft.com/office/drawing/2016/5/12/chartex" xmlns:cx7="http://schemas.microsoft.com/office/drawing/2016/5/13/chartex" xmlns:cx8="http://schemas.microsoft.com/office/drawing/2016/5/14/chartex" xmlns:mc="http://schemas.openxmlformats.org/markup-compatibility/2006" xmlns:aink="http://schemas.microsoft.com/office/drawing/2016/ink" xmlns:am3d="http://schemas.microsoft.com/office/drawing/2017/model3d" xmlns:o="urn:schemas-microsoft-com:office:office" xmlns:r="http://schemas.openxmlformats.org/officeDocument/2006/relationships" xmlns:m="http://schemas.openxmlformats.org/officeDocument/2006/math" xmlns:v="urn:schemas-microsoft-com:vml" xmlns:wp14="http://schemas.microsoft.com/office/word/2010/wordprocessingDrawing" xmlns:wp="http://schemas.openxmlformats.org/drawingml/2006/wordprocessingDrawing" xmlns:w10="urn:schemas-microsoft-com:office:word" xmlns:w="http://schemas.openxmlformats.org/wordprocessingml/2006/main" xmlns:w14="http://schemas.microsoft.com/office/word/2010/wordml" xmlns:w15="http://schemas.microsoft.com/office/word/2012/wordml" xmlns:w16cex="http://schemas.microsoft.com/office/word/2018/wordml/cex" xmlns:w16cid="http://schemas.microsoft.com/office/word/2016/wordml/cid" xmlns:w16="http://schemas.microsoft.com/office/word/2018/wordml" xmlns:w16se="http://schemas.microsoft.com/office/word/2015/wordml/symex" xmlns:wpg="http://schemas.microsoft.com/office/word/2010/wordprocessingGroup" xmlns:wpi="http://schemas.microsoft.com/office/word/2010/wordprocessingInk" xmlns:wne="http://schemas.microsoft.com/office/word/2006/wordml" xmlns:wps="http://schemas.microsoft.com/office/word/2010/wordprocessingShape" mc:Ignorable="w14 w15 w16se w16cid w16 w16cex wp14">
   <w:endnote w:type="separator" w:id="-1">
     <w:p>
       <w:pPr>
@@ -3938,7 +5371,7 @@
 </file>
 
 <file path=word/footer1.xml><?xml version="1.0" encoding="utf-8"?>
-<w:ftr xmlns:wpc="http://schemas.microsoft.com/office/word/2010/wordprocessingCanvas" xmlns:cx="http://schemas.microsoft.com/office/drawing/2014/chartex" xmlns:cx1="http://schemas.microsoft.com/office/drawing/2015/9/8/chartex" xmlns:cx2="http://schemas.microsoft.com/office/drawing/2015/10/21/chartex" xmlns:cx3="http://schemas.microsoft.com/office/drawing/2016/5/9/chartex" xmlns:cx4="http://schemas.microsoft.com/office/drawing/2016/5/10/chartex" xmlns:cx5="http://schemas.microsoft.com/office/drawing/2016/5/11/chartex" xmlns:cx6="http://schemas.microsoft.com/office/drawing/2016/5/12/chartex" xmlns:cx7="http://schemas.microsoft.com/office/drawing/2016/5/13/chartex" xmlns:cx8="http://schemas.microsoft.com/office/drawing/2016/5/14/chartex" xmlns:mc="http://schemas.openxmlformats.org/markup-compatibility/2006" xmlns:aink="http://schemas.microsoft.com/office/drawing/2016/ink" xmlns:am3d="http://schemas.microsoft.com/office/drawing/2017/model3d" xmlns:o="urn:schemas-microsoft-com:office:office" xmlns:r="http://schemas.openxmlformats.org/officeDocument/2006/relationships" xmlns:m="http://schemas.openxmlformats.org/officeDocument/2006/math" xmlns:v="urn:schemas-microsoft-com:vml" xmlns:wp14="http://schemas.microsoft.com/office/word/2010/wordprocessingDrawing" xmlns:wp="http://schemas.openxmlformats.org/drawingml/2006/wordprocessingDrawing" xmlns:w10="urn:schemas-microsoft-com:office:word" xmlns:w="http://schemas.openxmlformats.org/wordprocessingml/2006/main" xmlns:w14="http://schemas.microsoft.com/office/word/2010/wordml" xmlns:w15="http://schemas.microsoft.com/office/word/2012/wordml" xmlns:w16cid="http://schemas.microsoft.com/office/word/2016/wordml/cid" xmlns:w16se="http://schemas.microsoft.com/office/word/2015/wordml/symex" xmlns:wpg="http://schemas.microsoft.com/office/word/2010/wordprocessingGroup" xmlns:wpi="http://schemas.microsoft.com/office/word/2010/wordprocessingInk" xmlns:wne="http://schemas.microsoft.com/office/word/2006/wordml" xmlns:wps="http://schemas.microsoft.com/office/word/2010/wordprocessingShape" mc:Ignorable="w14 w15 w16se w16cid wp14">
+<w:ftr xmlns:wpc="http://schemas.microsoft.com/office/word/2010/wordprocessingCanvas" xmlns:cx="http://schemas.microsoft.com/office/drawing/2014/chartex" xmlns:cx1="http://schemas.microsoft.com/office/drawing/2015/9/8/chartex" xmlns:cx2="http://schemas.microsoft.com/office/drawing/2015/10/21/chartex" xmlns:cx3="http://schemas.microsoft.com/office/drawing/2016/5/9/chartex" xmlns:cx4="http://schemas.microsoft.com/office/drawing/2016/5/10/chartex" xmlns:cx5="http://schemas.microsoft.com/office/drawing/2016/5/11/chartex" xmlns:cx6="http://schemas.microsoft.com/office/drawing/2016/5/12/chartex" xmlns:cx7="http://schemas.microsoft.com/office/drawing/2016/5/13/chartex" xmlns:cx8="http://schemas.microsoft.com/office/drawing/2016/5/14/chartex" xmlns:mc="http://schemas.openxmlformats.org/markup-compatibility/2006" xmlns:aink="http://schemas.microsoft.com/office/drawing/2016/ink" xmlns:am3d="http://schemas.microsoft.com/office/drawing/2017/model3d" xmlns:o="urn:schemas-microsoft-com:office:office" xmlns:r="http://schemas.openxmlformats.org/officeDocument/2006/relationships" xmlns:m="http://schemas.openxmlformats.org/officeDocument/2006/math" xmlns:v="urn:schemas-microsoft-com:vml" xmlns:wp14="http://schemas.microsoft.com/office/word/2010/wordprocessingDrawing" xmlns:wp="http://schemas.openxmlformats.org/drawingml/2006/wordprocessingDrawing" xmlns:w10="urn:schemas-microsoft-com:office:word" xmlns:w="http://schemas.openxmlformats.org/wordprocessingml/2006/main" xmlns:w14="http://schemas.microsoft.com/office/word/2010/wordml" xmlns:w15="http://schemas.microsoft.com/office/word/2012/wordml" xmlns:w16cex="http://schemas.microsoft.com/office/word/2018/wordml/cex" xmlns:w16cid="http://schemas.microsoft.com/office/word/2016/wordml/cid" xmlns:w16="http://schemas.microsoft.com/office/word/2018/wordml" xmlns:w16se="http://schemas.microsoft.com/office/word/2015/wordml/symex" xmlns:wpg="http://schemas.microsoft.com/office/word/2010/wordprocessingGroup" xmlns:wpi="http://schemas.microsoft.com/office/word/2010/wordprocessingInk" xmlns:wne="http://schemas.microsoft.com/office/word/2006/wordml" xmlns:wps="http://schemas.microsoft.com/office/word/2010/wordprocessingShape" mc:Ignorable="w14 w15 w16se w16cid w16 w16cex wp14">
   <w:p>
     <w:pPr>
       <w:pStyle w:val="Bunntekst"/>
@@ -3976,7 +5409,7 @@
 </file>
 
 <file path=word/footer2.xml><?xml version="1.0" encoding="utf-8"?>
-<w:ftr xmlns:wpc="http://schemas.microsoft.com/office/word/2010/wordprocessingCanvas" xmlns:cx="http://schemas.microsoft.com/office/drawing/2014/chartex" xmlns:cx1="http://schemas.microsoft.com/office/drawing/2015/9/8/chartex" xmlns:cx2="http://schemas.microsoft.com/office/drawing/2015/10/21/chartex" xmlns:cx3="http://schemas.microsoft.com/office/drawing/2016/5/9/chartex" xmlns:cx4="http://schemas.microsoft.com/office/drawing/2016/5/10/chartex" xmlns:cx5="http://schemas.microsoft.com/office/drawing/2016/5/11/chartex" xmlns:cx6="http://schemas.microsoft.com/office/drawing/2016/5/12/chartex" xmlns:cx7="http://schemas.microsoft.com/office/drawing/2016/5/13/chartex" xmlns:cx8="http://schemas.microsoft.com/office/drawing/2016/5/14/chartex" xmlns:mc="http://schemas.openxmlformats.org/markup-compatibility/2006" xmlns:aink="http://schemas.microsoft.com/office/drawing/2016/ink" xmlns:am3d="http://schemas.microsoft.com/office/drawing/2017/model3d" xmlns:o="urn:schemas-microsoft-com:office:office" xmlns:r="http://schemas.openxmlformats.org/officeDocument/2006/relationships" xmlns:m="http://schemas.openxmlformats.org/officeDocument/2006/math" xmlns:v="urn:schemas-microsoft-com:vml" xmlns:wp14="http://schemas.microsoft.com/office/word/2010/wordprocessingDrawing" xmlns:wp="http://schemas.openxmlformats.org/drawingml/2006/wordprocessingDrawing" xmlns:w10="urn:schemas-microsoft-com:office:word" xmlns:w="http://schemas.openxmlformats.org/wordprocessingml/2006/main" xmlns:w14="http://schemas.microsoft.com/office/word/2010/wordml" xmlns:w15="http://schemas.microsoft.com/office/word/2012/wordml" xmlns:w16cid="http://schemas.microsoft.com/office/word/2016/wordml/cid" xmlns:w16se="http://schemas.microsoft.com/office/word/2015/wordml/symex" xmlns:wpg="http://schemas.microsoft.com/office/word/2010/wordprocessingGroup" xmlns:wpi="http://schemas.microsoft.com/office/word/2010/wordprocessingInk" xmlns:wne="http://schemas.microsoft.com/office/word/2006/wordml" xmlns:wps="http://schemas.microsoft.com/office/word/2010/wordprocessingShape" mc:Ignorable="w14 w15 w16se w16cid wp14">
+<w:ftr xmlns:wpc="http://schemas.microsoft.com/office/word/2010/wordprocessingCanvas" xmlns:cx="http://schemas.microsoft.com/office/drawing/2014/chartex" xmlns:cx1="http://schemas.microsoft.com/office/drawing/2015/9/8/chartex" xmlns:cx2="http://schemas.microsoft.com/office/drawing/2015/10/21/chartex" xmlns:cx3="http://schemas.microsoft.com/office/drawing/2016/5/9/chartex" xmlns:cx4="http://schemas.microsoft.com/office/drawing/2016/5/10/chartex" xmlns:cx5="http://schemas.microsoft.com/office/drawing/2016/5/11/chartex" xmlns:cx6="http://schemas.microsoft.com/office/drawing/2016/5/12/chartex" xmlns:cx7="http://schemas.microsoft.com/office/drawing/2016/5/13/chartex" xmlns:cx8="http://schemas.microsoft.com/office/drawing/2016/5/14/chartex" xmlns:mc="http://schemas.openxmlformats.org/markup-compatibility/2006" xmlns:aink="http://schemas.microsoft.com/office/drawing/2016/ink" xmlns:am3d="http://schemas.microsoft.com/office/drawing/2017/model3d" xmlns:o="urn:schemas-microsoft-com:office:office" xmlns:r="http://schemas.openxmlformats.org/officeDocument/2006/relationships" xmlns:m="http://schemas.openxmlformats.org/officeDocument/2006/math" xmlns:v="urn:schemas-microsoft-com:vml" xmlns:wp14="http://schemas.microsoft.com/office/word/2010/wordprocessingDrawing" xmlns:wp="http://schemas.openxmlformats.org/drawingml/2006/wordprocessingDrawing" xmlns:w10="urn:schemas-microsoft-com:office:word" xmlns:w="http://schemas.openxmlformats.org/wordprocessingml/2006/main" xmlns:w14="http://schemas.microsoft.com/office/word/2010/wordml" xmlns:w15="http://schemas.microsoft.com/office/word/2012/wordml" xmlns:w16cex="http://schemas.microsoft.com/office/word/2018/wordml/cex" xmlns:w16cid="http://schemas.microsoft.com/office/word/2016/wordml/cid" xmlns:w16="http://schemas.microsoft.com/office/word/2018/wordml" xmlns:w16se="http://schemas.microsoft.com/office/word/2015/wordml/symex" xmlns:wpg="http://schemas.microsoft.com/office/word/2010/wordprocessingGroup" xmlns:wpi="http://schemas.microsoft.com/office/word/2010/wordprocessingInk" xmlns:wne="http://schemas.microsoft.com/office/word/2006/wordml" xmlns:wps="http://schemas.microsoft.com/office/word/2010/wordprocessingShape" mc:Ignorable="w14 w15 w16se w16cid w16 w16cex wp14">
   <w:p>
     <w:pPr>
       <w:pStyle w:val="Bunntekst"/>
@@ -4225,7 +5658,7 @@
               <w:sz w:val="14"/>
               <w:lang w:val="en-US"/>
             </w:rPr>
-            <w:t>2020-03-29</w:t>
+            <w:t>2020-12-01</w:t>
           </w:r>
           <w:r>
             <w:rPr>
@@ -4338,7 +5771,7 @@
 </file>
 
 <file path=word/footer3.xml><?xml version="1.0" encoding="utf-8"?>
-<w:ftr xmlns:wpc="http://schemas.microsoft.com/office/word/2010/wordprocessingCanvas" xmlns:cx="http://schemas.microsoft.com/office/drawing/2014/chartex" xmlns:cx1="http://schemas.microsoft.com/office/drawing/2015/9/8/chartex" xmlns:cx2="http://schemas.microsoft.com/office/drawing/2015/10/21/chartex" xmlns:cx3="http://schemas.microsoft.com/office/drawing/2016/5/9/chartex" xmlns:cx4="http://schemas.microsoft.com/office/drawing/2016/5/10/chartex" xmlns:cx5="http://schemas.microsoft.com/office/drawing/2016/5/11/chartex" xmlns:cx6="http://schemas.microsoft.com/office/drawing/2016/5/12/chartex" xmlns:cx7="http://schemas.microsoft.com/office/drawing/2016/5/13/chartex" xmlns:cx8="http://schemas.microsoft.com/office/drawing/2016/5/14/chartex" xmlns:mc="http://schemas.openxmlformats.org/markup-compatibility/2006" xmlns:aink="http://schemas.microsoft.com/office/drawing/2016/ink" xmlns:am3d="http://schemas.microsoft.com/office/drawing/2017/model3d" xmlns:o="urn:schemas-microsoft-com:office:office" xmlns:r="http://schemas.openxmlformats.org/officeDocument/2006/relationships" xmlns:m="http://schemas.openxmlformats.org/officeDocument/2006/math" xmlns:v="urn:schemas-microsoft-com:vml" xmlns:wp14="http://schemas.microsoft.com/office/word/2010/wordprocessingDrawing" xmlns:wp="http://schemas.openxmlformats.org/drawingml/2006/wordprocessingDrawing" xmlns:w10="urn:schemas-microsoft-com:office:word" xmlns:w="http://schemas.openxmlformats.org/wordprocessingml/2006/main" xmlns:w14="http://schemas.microsoft.com/office/word/2010/wordml" xmlns:w15="http://schemas.microsoft.com/office/word/2012/wordml" xmlns:w16cid="http://schemas.microsoft.com/office/word/2016/wordml/cid" xmlns:w16se="http://schemas.microsoft.com/office/word/2015/wordml/symex" xmlns:wpg="http://schemas.microsoft.com/office/word/2010/wordprocessingGroup" xmlns:wpi="http://schemas.microsoft.com/office/word/2010/wordprocessingInk" xmlns:wne="http://schemas.microsoft.com/office/word/2006/wordml" xmlns:wps="http://schemas.microsoft.com/office/word/2010/wordprocessingShape" mc:Ignorable="w14 w15 w16se w16cid wp14">
+<w:ftr xmlns:wpc="http://schemas.microsoft.com/office/word/2010/wordprocessingCanvas" xmlns:cx="http://schemas.microsoft.com/office/drawing/2014/chartex" xmlns:cx1="http://schemas.microsoft.com/office/drawing/2015/9/8/chartex" xmlns:cx2="http://schemas.microsoft.com/office/drawing/2015/10/21/chartex" xmlns:cx3="http://schemas.microsoft.com/office/drawing/2016/5/9/chartex" xmlns:cx4="http://schemas.microsoft.com/office/drawing/2016/5/10/chartex" xmlns:cx5="http://schemas.microsoft.com/office/drawing/2016/5/11/chartex" xmlns:cx6="http://schemas.microsoft.com/office/drawing/2016/5/12/chartex" xmlns:cx7="http://schemas.microsoft.com/office/drawing/2016/5/13/chartex" xmlns:cx8="http://schemas.microsoft.com/office/drawing/2016/5/14/chartex" xmlns:mc="http://schemas.openxmlformats.org/markup-compatibility/2006" xmlns:aink="http://schemas.microsoft.com/office/drawing/2016/ink" xmlns:am3d="http://schemas.microsoft.com/office/drawing/2017/model3d" xmlns:o="urn:schemas-microsoft-com:office:office" xmlns:r="http://schemas.openxmlformats.org/officeDocument/2006/relationships" xmlns:m="http://schemas.openxmlformats.org/officeDocument/2006/math" xmlns:v="urn:schemas-microsoft-com:vml" xmlns:wp14="http://schemas.microsoft.com/office/word/2010/wordprocessingDrawing" xmlns:wp="http://schemas.openxmlformats.org/drawingml/2006/wordprocessingDrawing" xmlns:w10="urn:schemas-microsoft-com:office:word" xmlns:w="http://schemas.openxmlformats.org/wordprocessingml/2006/main" xmlns:w14="http://schemas.microsoft.com/office/word/2010/wordml" xmlns:w15="http://schemas.microsoft.com/office/word/2012/wordml" xmlns:w16cex="http://schemas.microsoft.com/office/word/2018/wordml/cex" xmlns:w16cid="http://schemas.microsoft.com/office/word/2016/wordml/cid" xmlns:w16="http://schemas.microsoft.com/office/word/2018/wordml" xmlns:w16se="http://schemas.microsoft.com/office/word/2015/wordml/symex" xmlns:wpg="http://schemas.microsoft.com/office/word/2010/wordprocessingGroup" xmlns:wpi="http://schemas.microsoft.com/office/word/2010/wordprocessingInk" xmlns:wne="http://schemas.microsoft.com/office/word/2006/wordml" xmlns:wps="http://schemas.microsoft.com/office/word/2010/wordprocessingShape" mc:Ignorable="w14 w15 w16se w16cid w16 w16cex wp14">
   <w:p>
     <w:pPr>
       <w:rPr>
@@ -4402,7 +5835,27 @@
         <w:sz w:val="14"/>
         <w:szCs w:val="16"/>
       </w:rPr>
-      <w:t xml:space="preserve"> by Bitvis AS. </w:t>
+      <w:t xml:space="preserve"> by </w:t>
+    </w:r>
+    <w:proofErr w:type="spellStart"/>
+    <w:r>
+      <w:rPr>
+        <w:iCs/>
+        <w:color w:val="000000" w:themeColor="text1"/>
+        <w:sz w:val="14"/>
+        <w:szCs w:val="16"/>
+      </w:rPr>
+      <w:t>Bitvis</w:t>
+    </w:r>
+    <w:proofErr w:type="spellEnd"/>
+    <w:r>
+      <w:rPr>
+        <w:iCs/>
+        <w:color w:val="000000" w:themeColor="text1"/>
+        <w:sz w:val="14"/>
+        <w:szCs w:val="16"/>
+      </w:rPr>
+      <w:t xml:space="preserve"> AS. </w:t>
     </w:r>
     <w:r>
       <w:rPr>
@@ -4423,7 +5876,7 @@
 </file>
 
 <file path=word/footnotes.xml><?xml version="1.0" encoding="utf-8"?>
-<w:footnotes xmlns:wpc="http://schemas.microsoft.com/office/word/2010/wordprocessingCanvas" xmlns:cx="http://schemas.microsoft.com/office/drawing/2014/chartex" xmlns:cx1="http://schemas.microsoft.com/office/drawing/2015/9/8/chartex" xmlns:cx2="http://schemas.microsoft.com/office/drawing/2015/10/21/chartex" xmlns:cx3="http://schemas.microsoft.com/office/drawing/2016/5/9/chartex" xmlns:cx4="http://schemas.microsoft.com/office/drawing/2016/5/10/chartex" xmlns:cx5="http://schemas.microsoft.com/office/drawing/2016/5/11/chartex" xmlns:cx6="http://schemas.microsoft.com/office/drawing/2016/5/12/chartex" xmlns:cx7="http://schemas.microsoft.com/office/drawing/2016/5/13/chartex" xmlns:cx8="http://schemas.microsoft.com/office/drawing/2016/5/14/chartex" xmlns:mc="http://schemas.openxmlformats.org/markup-compatibility/2006" xmlns:aink="http://schemas.microsoft.com/office/drawing/2016/ink" xmlns:am3d="http://schemas.microsoft.com/office/drawing/2017/model3d" xmlns:o="urn:schemas-microsoft-com:office:office" xmlns:r="http://schemas.openxmlformats.org/officeDocument/2006/relationships" xmlns:m="http://schemas.openxmlformats.org/officeDocument/2006/math" xmlns:v="urn:schemas-microsoft-com:vml" xmlns:wp14="http://schemas.microsoft.com/office/word/2010/wordprocessingDrawing" xmlns:wp="http://schemas.openxmlformats.org/drawingml/2006/wordprocessingDrawing" xmlns:w10="urn:schemas-microsoft-com:office:word" xmlns:w="http://schemas.openxmlformats.org/wordprocessingml/2006/main" xmlns:w14="http://schemas.microsoft.com/office/word/2010/wordml" xmlns:w15="http://schemas.microsoft.com/office/word/2012/wordml" xmlns:w16cid="http://schemas.microsoft.com/office/word/2016/wordml/cid" xmlns:w16se="http://schemas.microsoft.com/office/word/2015/wordml/symex" xmlns:wpg="http://schemas.microsoft.com/office/word/2010/wordprocessingGroup" xmlns:wpi="http://schemas.microsoft.com/office/word/2010/wordprocessingInk" xmlns:wne="http://schemas.microsoft.com/office/word/2006/wordml" xmlns:wps="http://schemas.microsoft.com/office/word/2010/wordprocessingShape" mc:Ignorable="w14 w15 w16se w16cid wp14">
+<w:footnotes xmlns:wpc="http://schemas.microsoft.com/office/word/2010/wordprocessingCanvas" xmlns:cx="http://schemas.microsoft.com/office/drawing/2014/chartex" xmlns:cx1="http://schemas.microsoft.com/office/drawing/2015/9/8/chartex" xmlns:cx2="http://schemas.microsoft.com/office/drawing/2015/10/21/chartex" xmlns:cx3="http://schemas.microsoft.com/office/drawing/2016/5/9/chartex" xmlns:cx4="http://schemas.microsoft.com/office/drawing/2016/5/10/chartex" xmlns:cx5="http://schemas.microsoft.com/office/drawing/2016/5/11/chartex" xmlns:cx6="http://schemas.microsoft.com/office/drawing/2016/5/12/chartex" xmlns:cx7="http://schemas.microsoft.com/office/drawing/2016/5/13/chartex" xmlns:cx8="http://schemas.microsoft.com/office/drawing/2016/5/14/chartex" xmlns:mc="http://schemas.openxmlformats.org/markup-compatibility/2006" xmlns:aink="http://schemas.microsoft.com/office/drawing/2016/ink" xmlns:am3d="http://schemas.microsoft.com/office/drawing/2017/model3d" xmlns:o="urn:schemas-microsoft-com:office:office" xmlns:r="http://schemas.openxmlformats.org/officeDocument/2006/relationships" xmlns:m="http://schemas.openxmlformats.org/officeDocument/2006/math" xmlns:v="urn:schemas-microsoft-com:vml" xmlns:wp14="http://schemas.microsoft.com/office/word/2010/wordprocessingDrawing" xmlns:wp="http://schemas.openxmlformats.org/drawingml/2006/wordprocessingDrawing" xmlns:w10="urn:schemas-microsoft-com:office:word" xmlns:w="http://schemas.openxmlformats.org/wordprocessingml/2006/main" xmlns:w14="http://schemas.microsoft.com/office/word/2010/wordml" xmlns:w15="http://schemas.microsoft.com/office/word/2012/wordml" xmlns:w16cex="http://schemas.microsoft.com/office/word/2018/wordml/cex" xmlns:w16cid="http://schemas.microsoft.com/office/word/2016/wordml/cid" xmlns:w16="http://schemas.microsoft.com/office/word/2018/wordml" xmlns:w16se="http://schemas.microsoft.com/office/word/2015/wordml/symex" xmlns:wpg="http://schemas.microsoft.com/office/word/2010/wordprocessingGroup" xmlns:wpi="http://schemas.microsoft.com/office/word/2010/wordprocessingInk" xmlns:wne="http://schemas.microsoft.com/office/word/2006/wordml" xmlns:wps="http://schemas.microsoft.com/office/word/2010/wordprocessingShape" mc:Ignorable="w14 w15 w16se w16cid w16 w16cex wp14">
   <w:footnote w:type="separator" w:id="-1">
     <w:p>
       <w:pPr>
@@ -4462,7 +5915,7 @@
 </file>
 
 <file path=word/header1.xml><?xml version="1.0" encoding="utf-8"?>
-<w:hdr xmlns:wpc="http://schemas.microsoft.com/office/word/2010/wordprocessingCanvas" xmlns:cx="http://schemas.microsoft.com/office/drawing/2014/chartex" xmlns:cx1="http://schemas.microsoft.com/office/drawing/2015/9/8/chartex" xmlns:cx2="http://schemas.microsoft.com/office/drawing/2015/10/21/chartex" xmlns:cx3="http://schemas.microsoft.com/office/drawing/2016/5/9/chartex" xmlns:cx4="http://schemas.microsoft.com/office/drawing/2016/5/10/chartex" xmlns:cx5="http://schemas.microsoft.com/office/drawing/2016/5/11/chartex" xmlns:cx6="http://schemas.microsoft.com/office/drawing/2016/5/12/chartex" xmlns:cx7="http://schemas.microsoft.com/office/drawing/2016/5/13/chartex" xmlns:cx8="http://schemas.microsoft.com/office/drawing/2016/5/14/chartex" xmlns:mc="http://schemas.openxmlformats.org/markup-compatibility/2006" xmlns:aink="http://schemas.microsoft.com/office/drawing/2016/ink" xmlns:am3d="http://schemas.microsoft.com/office/drawing/2017/model3d" xmlns:o="urn:schemas-microsoft-com:office:office" xmlns:r="http://schemas.openxmlformats.org/officeDocument/2006/relationships" xmlns:m="http://schemas.openxmlformats.org/officeDocument/2006/math" xmlns:v="urn:schemas-microsoft-com:vml" xmlns:wp14="http://schemas.microsoft.com/office/word/2010/wordprocessingDrawing" xmlns:wp="http://schemas.openxmlformats.org/drawingml/2006/wordprocessingDrawing" xmlns:w10="urn:schemas-microsoft-com:office:word" xmlns:w="http://schemas.openxmlformats.org/wordprocessingml/2006/main" xmlns:w14="http://schemas.microsoft.com/office/word/2010/wordml" xmlns:w15="http://schemas.microsoft.com/office/word/2012/wordml" xmlns:w16cid="http://schemas.microsoft.com/office/word/2016/wordml/cid" xmlns:w16se="http://schemas.microsoft.com/office/word/2015/wordml/symex" xmlns:wpg="http://schemas.microsoft.com/office/word/2010/wordprocessingGroup" xmlns:wpi="http://schemas.microsoft.com/office/word/2010/wordprocessingInk" xmlns:wne="http://schemas.microsoft.com/office/word/2006/wordml" xmlns:wps="http://schemas.microsoft.com/office/word/2010/wordprocessingShape" mc:Ignorable="w14 w15 w16se w16cid wp14">
+<w:hdr xmlns:wpc="http://schemas.microsoft.com/office/word/2010/wordprocessingCanvas" xmlns:cx="http://schemas.microsoft.com/office/drawing/2014/chartex" xmlns:cx1="http://schemas.microsoft.com/office/drawing/2015/9/8/chartex" xmlns:cx2="http://schemas.microsoft.com/office/drawing/2015/10/21/chartex" xmlns:cx3="http://schemas.microsoft.com/office/drawing/2016/5/9/chartex" xmlns:cx4="http://schemas.microsoft.com/office/drawing/2016/5/10/chartex" xmlns:cx5="http://schemas.microsoft.com/office/drawing/2016/5/11/chartex" xmlns:cx6="http://schemas.microsoft.com/office/drawing/2016/5/12/chartex" xmlns:cx7="http://schemas.microsoft.com/office/drawing/2016/5/13/chartex" xmlns:cx8="http://schemas.microsoft.com/office/drawing/2016/5/14/chartex" xmlns:mc="http://schemas.openxmlformats.org/markup-compatibility/2006" xmlns:aink="http://schemas.microsoft.com/office/drawing/2016/ink" xmlns:am3d="http://schemas.microsoft.com/office/drawing/2017/model3d" xmlns:o="urn:schemas-microsoft-com:office:office" xmlns:r="http://schemas.openxmlformats.org/officeDocument/2006/relationships" xmlns:m="http://schemas.openxmlformats.org/officeDocument/2006/math" xmlns:v="urn:schemas-microsoft-com:vml" xmlns:wp14="http://schemas.microsoft.com/office/word/2010/wordprocessingDrawing" xmlns:wp="http://schemas.openxmlformats.org/drawingml/2006/wordprocessingDrawing" xmlns:w10="urn:schemas-microsoft-com:office:word" xmlns:w="http://schemas.openxmlformats.org/wordprocessingml/2006/main" xmlns:w14="http://schemas.microsoft.com/office/word/2010/wordml" xmlns:w15="http://schemas.microsoft.com/office/word/2012/wordml" xmlns:w16cex="http://schemas.microsoft.com/office/word/2018/wordml/cex" xmlns:w16cid="http://schemas.microsoft.com/office/word/2016/wordml/cid" xmlns:w16="http://schemas.microsoft.com/office/word/2018/wordml" xmlns:w16se="http://schemas.microsoft.com/office/word/2015/wordml/symex" xmlns:wpg="http://schemas.microsoft.com/office/word/2010/wordprocessingGroup" xmlns:wpi="http://schemas.microsoft.com/office/word/2010/wordprocessingInk" xmlns:wne="http://schemas.microsoft.com/office/word/2006/wordml" xmlns:wps="http://schemas.microsoft.com/office/word/2010/wordprocessingShape" mc:Ignorable="w14 w15 w16se w16cid w16 w16cex wp14">
   <w:p>
     <w:pPr>
       <w:pStyle w:val="Topptekst"/>
@@ -4535,7 +5988,7 @@
 </file>
 
 <file path=word/header2.xml><?xml version="1.0" encoding="utf-8"?>
-<w:hdr xmlns:wpc="http://schemas.microsoft.com/office/word/2010/wordprocessingCanvas" xmlns:cx="http://schemas.microsoft.com/office/drawing/2014/chartex" xmlns:cx1="http://schemas.microsoft.com/office/drawing/2015/9/8/chartex" xmlns:cx2="http://schemas.microsoft.com/office/drawing/2015/10/21/chartex" xmlns:cx3="http://schemas.microsoft.com/office/drawing/2016/5/9/chartex" xmlns:cx4="http://schemas.microsoft.com/office/drawing/2016/5/10/chartex" xmlns:cx5="http://schemas.microsoft.com/office/drawing/2016/5/11/chartex" xmlns:cx6="http://schemas.microsoft.com/office/drawing/2016/5/12/chartex" xmlns:cx7="http://schemas.microsoft.com/office/drawing/2016/5/13/chartex" xmlns:cx8="http://schemas.microsoft.com/office/drawing/2016/5/14/chartex" xmlns:mc="http://schemas.openxmlformats.org/markup-compatibility/2006" xmlns:aink="http://schemas.microsoft.com/office/drawing/2016/ink" xmlns:am3d="http://schemas.microsoft.com/office/drawing/2017/model3d" xmlns:o="urn:schemas-microsoft-com:office:office" xmlns:r="http://schemas.openxmlformats.org/officeDocument/2006/relationships" xmlns:m="http://schemas.openxmlformats.org/officeDocument/2006/math" xmlns:v="urn:schemas-microsoft-com:vml" xmlns:wp14="http://schemas.microsoft.com/office/word/2010/wordprocessingDrawing" xmlns:wp="http://schemas.openxmlformats.org/drawingml/2006/wordprocessingDrawing" xmlns:w10="urn:schemas-microsoft-com:office:word" xmlns:w="http://schemas.openxmlformats.org/wordprocessingml/2006/main" xmlns:w14="http://schemas.microsoft.com/office/word/2010/wordml" xmlns:w15="http://schemas.microsoft.com/office/word/2012/wordml" xmlns:w16cid="http://schemas.microsoft.com/office/word/2016/wordml/cid" xmlns:w16se="http://schemas.microsoft.com/office/word/2015/wordml/symex" xmlns:wpg="http://schemas.microsoft.com/office/word/2010/wordprocessingGroup" xmlns:wpi="http://schemas.microsoft.com/office/word/2010/wordprocessingInk" xmlns:wne="http://schemas.microsoft.com/office/word/2006/wordml" xmlns:wps="http://schemas.microsoft.com/office/word/2010/wordprocessingShape" mc:Ignorable="w14 w15 w16se w16cid wp14">
+<w:hdr xmlns:wpc="http://schemas.microsoft.com/office/word/2010/wordprocessingCanvas" xmlns:cx="http://schemas.microsoft.com/office/drawing/2014/chartex" xmlns:cx1="http://schemas.microsoft.com/office/drawing/2015/9/8/chartex" xmlns:cx2="http://schemas.microsoft.com/office/drawing/2015/10/21/chartex" xmlns:cx3="http://schemas.microsoft.com/office/drawing/2016/5/9/chartex" xmlns:cx4="http://schemas.microsoft.com/office/drawing/2016/5/10/chartex" xmlns:cx5="http://schemas.microsoft.com/office/drawing/2016/5/11/chartex" xmlns:cx6="http://schemas.microsoft.com/office/drawing/2016/5/12/chartex" xmlns:cx7="http://schemas.microsoft.com/office/drawing/2016/5/13/chartex" xmlns:cx8="http://schemas.microsoft.com/office/drawing/2016/5/14/chartex" xmlns:mc="http://schemas.openxmlformats.org/markup-compatibility/2006" xmlns:aink="http://schemas.microsoft.com/office/drawing/2016/ink" xmlns:am3d="http://schemas.microsoft.com/office/drawing/2017/model3d" xmlns:o="urn:schemas-microsoft-com:office:office" xmlns:r="http://schemas.openxmlformats.org/officeDocument/2006/relationships" xmlns:m="http://schemas.openxmlformats.org/officeDocument/2006/math" xmlns:v="urn:schemas-microsoft-com:vml" xmlns:wp14="http://schemas.microsoft.com/office/word/2010/wordprocessingDrawing" xmlns:wp="http://schemas.openxmlformats.org/drawingml/2006/wordprocessingDrawing" xmlns:w10="urn:schemas-microsoft-com:office:word" xmlns:w="http://schemas.openxmlformats.org/wordprocessingml/2006/main" xmlns:w14="http://schemas.microsoft.com/office/word/2010/wordml" xmlns:w15="http://schemas.microsoft.com/office/word/2012/wordml" xmlns:w16cex="http://schemas.microsoft.com/office/word/2018/wordml/cex" xmlns:w16cid="http://schemas.microsoft.com/office/word/2016/wordml/cid" xmlns:w16="http://schemas.microsoft.com/office/word/2018/wordml" xmlns:w16se="http://schemas.microsoft.com/office/word/2015/wordml/symex" xmlns:wpg="http://schemas.microsoft.com/office/word/2010/wordprocessingGroup" xmlns:wpi="http://schemas.microsoft.com/office/word/2010/wordprocessingInk" xmlns:wne="http://schemas.microsoft.com/office/word/2006/wordml" xmlns:wps="http://schemas.microsoft.com/office/word/2010/wordprocessingShape" mc:Ignorable="w14 w15 w16se w16cid w16 w16cex wp14">
   <w:p>
     <w:pPr>
       <w:pStyle w:val="Topptekst"/>
@@ -4603,7 +6056,7 @@
 </file>
 
 <file path=word/numbering.xml><?xml version="1.0" encoding="utf-8"?>
-<w:numbering xmlns:wpc="http://schemas.microsoft.com/office/word/2010/wordprocessingCanvas" xmlns:cx="http://schemas.microsoft.com/office/drawing/2014/chartex" xmlns:cx1="http://schemas.microsoft.com/office/drawing/2015/9/8/chartex" xmlns:cx2="http://schemas.microsoft.com/office/drawing/2015/10/21/chartex" xmlns:cx3="http://schemas.microsoft.com/office/drawing/2016/5/9/chartex" xmlns:cx4="http://schemas.microsoft.com/office/drawing/2016/5/10/chartex" xmlns:cx5="http://schemas.microsoft.com/office/drawing/2016/5/11/chartex" xmlns:cx6="http://schemas.microsoft.com/office/drawing/2016/5/12/chartex" xmlns:cx7="http://schemas.microsoft.com/office/drawing/2016/5/13/chartex" xmlns:cx8="http://schemas.microsoft.com/office/drawing/2016/5/14/chartex" xmlns:mc="http://schemas.openxmlformats.org/markup-compatibility/2006" xmlns:aink="http://schemas.microsoft.com/office/drawing/2016/ink" xmlns:am3d="http://schemas.microsoft.com/office/drawing/2017/model3d" xmlns:o="urn:schemas-microsoft-com:office:office" xmlns:r="http://schemas.openxmlformats.org/officeDocument/2006/relationships" xmlns:m="http://schemas.openxmlformats.org/officeDocument/2006/math" xmlns:v="urn:schemas-microsoft-com:vml" xmlns:wp14="http://schemas.microsoft.com/office/word/2010/wordprocessingDrawing" xmlns:wp="http://schemas.openxmlformats.org/drawingml/2006/wordprocessingDrawing" xmlns:w10="urn:schemas-microsoft-com:office:word" xmlns:w="http://schemas.openxmlformats.org/wordprocessingml/2006/main" xmlns:w14="http://schemas.microsoft.com/office/word/2010/wordml" xmlns:w15="http://schemas.microsoft.com/office/word/2012/wordml" xmlns:w16cid="http://schemas.microsoft.com/office/word/2016/wordml/cid" xmlns:w16se="http://schemas.microsoft.com/office/word/2015/wordml/symex" xmlns:wpg="http://schemas.microsoft.com/office/word/2010/wordprocessingGroup" xmlns:wpi="http://schemas.microsoft.com/office/word/2010/wordprocessingInk" xmlns:wne="http://schemas.microsoft.com/office/word/2006/wordml" xmlns:wps="http://schemas.microsoft.com/office/word/2010/wordprocessingShape" mc:Ignorable="w14 w15 w16se w16cid wp14">
+<w:numbering xmlns:wpc="http://schemas.microsoft.com/office/word/2010/wordprocessingCanvas" xmlns:cx="http://schemas.microsoft.com/office/drawing/2014/chartex" xmlns:cx1="http://schemas.microsoft.com/office/drawing/2015/9/8/chartex" xmlns:cx2="http://schemas.microsoft.com/office/drawing/2015/10/21/chartex" xmlns:cx3="http://schemas.microsoft.com/office/drawing/2016/5/9/chartex" xmlns:cx4="http://schemas.microsoft.com/office/drawing/2016/5/10/chartex" xmlns:cx5="http://schemas.microsoft.com/office/drawing/2016/5/11/chartex" xmlns:cx6="http://schemas.microsoft.com/office/drawing/2016/5/12/chartex" xmlns:cx7="http://schemas.microsoft.com/office/drawing/2016/5/13/chartex" xmlns:cx8="http://schemas.microsoft.com/office/drawing/2016/5/14/chartex" xmlns:mc="http://schemas.openxmlformats.org/markup-compatibility/2006" xmlns:aink="http://schemas.microsoft.com/office/drawing/2016/ink" xmlns:am3d="http://schemas.microsoft.com/office/drawing/2017/model3d" xmlns:o="urn:schemas-microsoft-com:office:office" xmlns:r="http://schemas.openxmlformats.org/officeDocument/2006/relationships" xmlns:m="http://schemas.openxmlformats.org/officeDocument/2006/math" xmlns:v="urn:schemas-microsoft-com:vml" xmlns:wp14="http://schemas.microsoft.com/office/word/2010/wordprocessingDrawing" xmlns:wp="http://schemas.openxmlformats.org/drawingml/2006/wordprocessingDrawing" xmlns:w10="urn:schemas-microsoft-com:office:word" xmlns:w="http://schemas.openxmlformats.org/wordprocessingml/2006/main" xmlns:w14="http://schemas.microsoft.com/office/word/2010/wordml" xmlns:w15="http://schemas.microsoft.com/office/word/2012/wordml" xmlns:w16cex="http://schemas.microsoft.com/office/word/2018/wordml/cex" xmlns:w16cid="http://schemas.microsoft.com/office/word/2016/wordml/cid" xmlns:w16="http://schemas.microsoft.com/office/word/2018/wordml" xmlns:w16se="http://schemas.microsoft.com/office/word/2015/wordml/symex" xmlns:wpg="http://schemas.microsoft.com/office/word/2010/wordprocessingGroup" xmlns:wpi="http://schemas.microsoft.com/office/word/2010/wordprocessingInk" xmlns:wne="http://schemas.microsoft.com/office/word/2006/wordml" xmlns:wps="http://schemas.microsoft.com/office/word/2010/wordprocessingShape" mc:Ignorable="w14 w15 w16se w16cid w16 w16cex wp14">
   <w:abstractNum w:abstractNumId="0" w15:restartNumberingAfterBreak="0">
     <w:nsid w:val="FFFFFF88"/>
     <w:multiLevelType w:val="singleLevel"/>
@@ -6506,6 +7959,119 @@
     </w:lvl>
   </w:abstractNum>
   <w:abstractNum w:abstractNumId="19" w15:restartNumberingAfterBreak="0">
+    <w:nsid w:val="776703E3"/>
+    <w:multiLevelType w:val="hybridMultilevel"/>
+    <w:tmpl w:val="F63C195C"/>
+    <w:lvl w:ilvl="0" w:tplc="04140001">
+      <w:start w:val="1"/>
+      <w:numFmt w:val="bullet"/>
+      <w:lvlText w:val=""/>
+      <w:lvlJc w:val="left"/>
+      <w:pPr>
+        <w:ind w:left="720" w:hanging="360"/>
+      </w:pPr>
+      <w:rPr>
+        <w:rFonts w:ascii="Symbol" w:hAnsi="Symbol" w:hint="default"/>
+      </w:rPr>
+    </w:lvl>
+    <w:lvl w:ilvl="1" w:tplc="04140003" w:tentative="1">
+      <w:start w:val="1"/>
+      <w:numFmt w:val="bullet"/>
+      <w:lvlText w:val="o"/>
+      <w:lvlJc w:val="left"/>
+      <w:pPr>
+        <w:ind w:left="1440" w:hanging="360"/>
+      </w:pPr>
+      <w:rPr>
+        <w:rFonts w:ascii="Courier New" w:hAnsi="Courier New" w:cs="Courier New" w:hint="default"/>
+      </w:rPr>
+    </w:lvl>
+    <w:lvl w:ilvl="2" w:tplc="04140005" w:tentative="1">
+      <w:start w:val="1"/>
+      <w:numFmt w:val="bullet"/>
+      <w:lvlText w:val=""/>
+      <w:lvlJc w:val="left"/>
+      <w:pPr>
+        <w:ind w:left="2160" w:hanging="360"/>
+      </w:pPr>
+      <w:rPr>
+        <w:rFonts w:ascii="Wingdings" w:hAnsi="Wingdings" w:hint="default"/>
+      </w:rPr>
+    </w:lvl>
+    <w:lvl w:ilvl="3" w:tplc="04140001" w:tentative="1">
+      <w:start w:val="1"/>
+      <w:numFmt w:val="bullet"/>
+      <w:lvlText w:val=""/>
+      <w:lvlJc w:val="left"/>
+      <w:pPr>
+        <w:ind w:left="2880" w:hanging="360"/>
+      </w:pPr>
+      <w:rPr>
+        <w:rFonts w:ascii="Symbol" w:hAnsi="Symbol" w:hint="default"/>
+      </w:rPr>
+    </w:lvl>
+    <w:lvl w:ilvl="4" w:tplc="04140003" w:tentative="1">
+      <w:start w:val="1"/>
+      <w:numFmt w:val="bullet"/>
+      <w:lvlText w:val="o"/>
+      <w:lvlJc w:val="left"/>
+      <w:pPr>
+        <w:ind w:left="3600" w:hanging="360"/>
+      </w:pPr>
+      <w:rPr>
+        <w:rFonts w:ascii="Courier New" w:hAnsi="Courier New" w:cs="Courier New" w:hint="default"/>
+      </w:rPr>
+    </w:lvl>
+    <w:lvl w:ilvl="5" w:tplc="04140005" w:tentative="1">
+      <w:start w:val="1"/>
+      <w:numFmt w:val="bullet"/>
+      <w:lvlText w:val=""/>
+      <w:lvlJc w:val="left"/>
+      <w:pPr>
+        <w:ind w:left="4320" w:hanging="360"/>
+      </w:pPr>
+      <w:rPr>
+        <w:rFonts w:ascii="Wingdings" w:hAnsi="Wingdings" w:hint="default"/>
+      </w:rPr>
+    </w:lvl>
+    <w:lvl w:ilvl="6" w:tplc="04140001" w:tentative="1">
+      <w:start w:val="1"/>
+      <w:numFmt w:val="bullet"/>
+      <w:lvlText w:val=""/>
+      <w:lvlJc w:val="left"/>
+      <w:pPr>
+        <w:ind w:left="5040" w:hanging="360"/>
+      </w:pPr>
+      <w:rPr>
+        <w:rFonts w:ascii="Symbol" w:hAnsi="Symbol" w:hint="default"/>
+      </w:rPr>
+    </w:lvl>
+    <w:lvl w:ilvl="7" w:tplc="04140003" w:tentative="1">
+      <w:start w:val="1"/>
+      <w:numFmt w:val="bullet"/>
+      <w:lvlText w:val="o"/>
+      <w:lvlJc w:val="left"/>
+      <w:pPr>
+        <w:ind w:left="5760" w:hanging="360"/>
+      </w:pPr>
+      <w:rPr>
+        <w:rFonts w:ascii="Courier New" w:hAnsi="Courier New" w:cs="Courier New" w:hint="default"/>
+      </w:rPr>
+    </w:lvl>
+    <w:lvl w:ilvl="8" w:tplc="04140005" w:tentative="1">
+      <w:start w:val="1"/>
+      <w:numFmt w:val="bullet"/>
+      <w:lvlText w:val=""/>
+      <w:lvlJc w:val="left"/>
+      <w:pPr>
+        <w:ind w:left="6480" w:hanging="360"/>
+      </w:pPr>
+      <w:rPr>
+        <w:rFonts w:ascii="Wingdings" w:hAnsi="Wingdings" w:hint="default"/>
+      </w:rPr>
+    </w:lvl>
+  </w:abstractNum>
+  <w:abstractNum w:abstractNumId="20" w15:restartNumberingAfterBreak="0">
     <w:nsid w:val="7EAD1808"/>
     <w:multiLevelType w:val="hybridMultilevel"/>
     <w:tmpl w:val="28DC047E"/>
@@ -6670,7 +8236,7 @@
     <w:abstractNumId w:val="4"/>
   </w:num>
   <w:num w:numId="18">
-    <w:abstractNumId w:val="19"/>
+    <w:abstractNumId w:val="20"/>
   </w:num>
   <w:num w:numId="19">
     <w:abstractNumId w:val="7"/>
@@ -6678,12 +8244,15 @@
   <w:num w:numId="20">
     <w:abstractNumId w:val="16"/>
   </w:num>
+  <w:num w:numId="21">
+    <w:abstractNumId w:val="19"/>
+  </w:num>
   <w:numIdMacAtCleanup w:val="9"/>
 </w:numbering>
 </file>
 
 <file path=word/styles.xml><?xml version="1.0" encoding="utf-8"?>
-<w:styles xmlns:mc="http://schemas.openxmlformats.org/markup-compatibility/2006" xmlns:r="http://schemas.openxmlformats.org/officeDocument/2006/relationships" xmlns:w="http://schemas.openxmlformats.org/wordprocessingml/2006/main" xmlns:w14="http://schemas.microsoft.com/office/word/2010/wordml" xmlns:w15="http://schemas.microsoft.com/office/word/2012/wordml" xmlns:w16cid="http://schemas.microsoft.com/office/word/2016/wordml/cid" xmlns:w16se="http://schemas.microsoft.com/office/word/2015/wordml/symex" mc:Ignorable="w14 w15 w16se w16cid">
+<w:styles xmlns:mc="http://schemas.openxmlformats.org/markup-compatibility/2006" xmlns:r="http://schemas.openxmlformats.org/officeDocument/2006/relationships" xmlns:w="http://schemas.openxmlformats.org/wordprocessingml/2006/main" xmlns:w14="http://schemas.microsoft.com/office/word/2010/wordml" xmlns:w15="http://schemas.microsoft.com/office/word/2012/wordml" xmlns:w16cex="http://schemas.microsoft.com/office/word/2018/wordml/cex" xmlns:w16cid="http://schemas.microsoft.com/office/word/2016/wordml/cid" xmlns:w16="http://schemas.microsoft.com/office/word/2018/wordml" xmlns:w16se="http://schemas.microsoft.com/office/word/2015/wordml/symex" mc:Ignorable="w14 w15 w16se w16cid w16 w16cex">
   <w:docDefaults>
     <w:rPrDefault>
       <w:rPr>

</xml_diff>